<commit_message>
correcting some pinout and drive strength issues
</commit_message>
<xml_diff>
--- a/docs/notes_on_condor.docx
+++ b/docs/notes_on_condor.docx
@@ -1644,44 +1644,3357 @@
     <w:p>
       <w:pPr>
         <w:rPr>
-          <w:rFonts w:ascii="Courier New" w:hAnsi="Courier New" w:cs="Courier New" w:hint="cs"/>
-          <w:sz w:val="20"/>
-          <w:szCs w:val="20"/>
           <w:rtl/>
-          <w:lang w:val="en-US"/>
-        </w:rPr>
-      </w:pPr>
-      <w:r>
+        </w:rPr>
+      </w:pPr>
+      <w:r>
+        <w:t>put the video memory to high values to allow grater screen sizes</w:t>
+      </w:r>
+    </w:p>
+    <w:p>
+      <w:pPr>
+        <w:rPr>
+          <w:lang w:val="en-US"/>
+        </w:rPr>
+      </w:pPr>
+      <w:r>
+        <w:rPr>
+          <w:lang w:val="en-US"/>
+        </w:rPr>
+        <w:t>more installations: (7.1.23)</w:t>
+      </w:r>
+    </w:p>
+    <w:p>
+      <w:r>
+        <w:t>TFTP</w:t>
+      </w:r>
+    </w:p>
+    <w:p>
+      <w:r>
+        <w:t>1. </w:t>
+      </w:r>
+      <w:proofErr w:type="spellStart"/>
+      <w:r>
+        <w:rPr>
+          <w:b/>
+          <w:bCs/>
+          <w:color w:val="0C0D0E"/>
+        </w:rPr>
+        <w:t>sudo</w:t>
+      </w:r>
+      <w:proofErr w:type="spellEnd"/>
+      <w:r>
+        <w:rPr>
+          <w:b/>
+          <w:bCs/>
+          <w:color w:val="0C0D0E"/>
+        </w:rPr>
+        <w:t xml:space="preserve"> apt-get install </w:t>
+      </w:r>
+      <w:proofErr w:type="spellStart"/>
+      <w:r>
+        <w:rPr>
+          <w:b/>
+          <w:bCs/>
+          <w:color w:val="0C0D0E"/>
+        </w:rPr>
+        <w:t>xinetd</w:t>
+      </w:r>
+      <w:proofErr w:type="spellEnd"/>
+      <w:r>
+        <w:rPr>
+          <w:b/>
+          <w:bCs/>
+          <w:color w:val="0C0D0E"/>
+        </w:rPr>
+        <w:t xml:space="preserve"> </w:t>
+      </w:r>
+      <w:proofErr w:type="spellStart"/>
+      <w:r>
+        <w:rPr>
+          <w:b/>
+          <w:bCs/>
+          <w:color w:val="0C0D0E"/>
+        </w:rPr>
+        <w:t>tftpd</w:t>
+      </w:r>
+      <w:proofErr w:type="spellEnd"/>
+      <w:r>
+        <w:rPr>
+          <w:b/>
+          <w:bCs/>
+          <w:color w:val="0C0D0E"/>
+        </w:rPr>
+        <w:t xml:space="preserve"> </w:t>
+      </w:r>
+      <w:proofErr w:type="spellStart"/>
+      <w:r>
+        <w:rPr>
+          <w:b/>
+          <w:bCs/>
+          <w:color w:val="0C0D0E"/>
+        </w:rPr>
+        <w:t>tftp</w:t>
+      </w:r>
+      <w:proofErr w:type="spellEnd"/>
+    </w:p>
+    <w:p>
+      <w:r>
+        <w:t>   edit </w:t>
+      </w:r>
+      <w:r>
+        <w:rPr>
+          <w:rFonts w:ascii="Segoe UI" w:hAnsi="Segoe UI" w:cs="Segoe UI"/>
+          <w:b/>
+          <w:bCs/>
+          <w:color w:val="0C0D0E"/>
+          <w:sz w:val="23"/>
+          <w:szCs w:val="23"/>
+        </w:rPr>
+        <w:t>/etc/</w:t>
+      </w:r>
+      <w:proofErr w:type="spellStart"/>
+      <w:r>
+        <w:rPr>
+          <w:rFonts w:ascii="Segoe UI" w:hAnsi="Segoe UI" w:cs="Segoe UI"/>
+          <w:b/>
+          <w:bCs/>
+          <w:color w:val="0C0D0E"/>
+          <w:sz w:val="23"/>
+          <w:szCs w:val="23"/>
+        </w:rPr>
+        <w:t>xinetd.d</w:t>
+      </w:r>
+      <w:proofErr w:type="spellEnd"/>
+      <w:r>
+        <w:rPr>
+          <w:rFonts w:ascii="Segoe UI" w:hAnsi="Segoe UI" w:cs="Segoe UI"/>
+          <w:b/>
+          <w:bCs/>
+          <w:color w:val="0C0D0E"/>
+          <w:sz w:val="23"/>
+          <w:szCs w:val="23"/>
+        </w:rPr>
+        <w:t>/</w:t>
+      </w:r>
+      <w:proofErr w:type="spellStart"/>
+      <w:r>
+        <w:rPr>
+          <w:rFonts w:ascii="Segoe UI" w:hAnsi="Segoe UI" w:cs="Segoe UI"/>
+          <w:b/>
+          <w:bCs/>
+          <w:color w:val="0C0D0E"/>
+          <w:sz w:val="23"/>
+          <w:szCs w:val="23"/>
+        </w:rPr>
+        <w:t>tftp</w:t>
+      </w:r>
+      <w:proofErr w:type="spellEnd"/>
+      <w:r>
+        <w:rPr>
+          <w:rFonts w:ascii="Segoe UI" w:hAnsi="Segoe UI" w:cs="Segoe UI"/>
+          <w:b/>
+          <w:bCs/>
+          <w:color w:val="0C0D0E"/>
+          <w:sz w:val="23"/>
+          <w:szCs w:val="23"/>
+        </w:rPr>
+        <w:t> </w:t>
+      </w:r>
+    </w:p>
+    <w:p>
+      <w:r>
+        <w:rPr>
+          <w:rFonts w:ascii="Segoe UI" w:hAnsi="Segoe UI" w:cs="Segoe UI"/>
+          <w:b/>
+          <w:bCs/>
+          <w:color w:val="0C0D0E"/>
+          <w:sz w:val="23"/>
+          <w:szCs w:val="23"/>
+        </w:rPr>
+        <w:t> </w:t>
+      </w:r>
+      <w:proofErr w:type="spellStart"/>
+      <w:r>
+        <w:rPr>
+          <w:rFonts w:ascii="Segoe UI" w:hAnsi="Segoe UI" w:cs="Segoe UI"/>
+          <w:b/>
+          <w:bCs/>
+          <w:color w:val="0C0D0E"/>
+          <w:sz w:val="23"/>
+          <w:szCs w:val="23"/>
+        </w:rPr>
+        <w:t>paset</w:t>
+      </w:r>
+      <w:proofErr w:type="spellEnd"/>
+      <w:r>
+        <w:rPr>
+          <w:rFonts w:ascii="Segoe UI" w:hAnsi="Segoe UI" w:cs="Segoe UI"/>
+          <w:b/>
+          <w:bCs/>
+          <w:color w:val="0C0D0E"/>
+          <w:sz w:val="23"/>
+          <w:szCs w:val="23"/>
+        </w:rPr>
+        <w:t xml:space="preserve"> :</w:t>
+      </w:r>
+    </w:p>
+    <w:p>
+      <w:r>
+        <w:rPr>
+          <w:b/>
+          <w:bCs/>
+          <w:color w:val="0C0D0E"/>
+        </w:rPr>
+        <w:t xml:space="preserve">service </w:t>
+      </w:r>
+      <w:proofErr w:type="spellStart"/>
+      <w:r>
+        <w:rPr>
+          <w:b/>
+          <w:bCs/>
+          <w:color w:val="0C0D0E"/>
+        </w:rPr>
+        <w:t>tftp</w:t>
+      </w:r>
+      <w:proofErr w:type="spellEnd"/>
+    </w:p>
+    <w:p>
+      <w:pPr>
+        <w:pStyle w:val="HTMLPreformatted"/>
+        <w:textAlignment w:val="baseline"/>
+        <w:rPr>
+          <w:rStyle w:val="HTMLCode"/>
+          <w:b/>
+          <w:bCs/>
+          <w:color w:val="0C0D0E"/>
+          <w:bdr w:val="none" w:sz="0" w:space="0" w:color="auto" w:frame="1"/>
+        </w:rPr>
+      </w:pPr>
+      <w:r>
+        <w:rPr>
+          <w:rStyle w:val="HTMLCode"/>
+          <w:b/>
+          <w:bCs/>
+          <w:color w:val="0C0D0E"/>
+          <w:bdr w:val="none" w:sz="0" w:space="0" w:color="auto" w:frame="1"/>
+        </w:rPr>
+        <w:t>{</w:t>
+      </w:r>
+    </w:p>
+    <w:p>
+      <w:pPr>
+        <w:pStyle w:val="HTMLPreformatted"/>
+        <w:textAlignment w:val="baseline"/>
+        <w:rPr>
+          <w:rStyle w:val="HTMLCode"/>
+          <w:b/>
+          <w:bCs/>
+          <w:color w:val="0C0D0E"/>
+          <w:bdr w:val="none" w:sz="0" w:space="0" w:color="auto" w:frame="1"/>
+        </w:rPr>
+      </w:pPr>
+      <w:r>
+        <w:rPr>
+          <w:rStyle w:val="HTMLCode"/>
+          <w:b/>
+          <w:bCs/>
+          <w:color w:val="0C0D0E"/>
+          <w:bdr w:val="none" w:sz="0" w:space="0" w:color="auto" w:frame="1"/>
+        </w:rPr>
+        <w:t xml:space="preserve">protocol        = </w:t>
+      </w:r>
+      <w:proofErr w:type="spellStart"/>
+      <w:r>
+        <w:rPr>
+          <w:rStyle w:val="HTMLCode"/>
+          <w:b/>
+          <w:bCs/>
+          <w:color w:val="0C0D0E"/>
+          <w:bdr w:val="none" w:sz="0" w:space="0" w:color="auto" w:frame="1"/>
+        </w:rPr>
+        <w:t>udp</w:t>
+      </w:r>
+      <w:proofErr w:type="spellEnd"/>
+    </w:p>
+    <w:p>
+      <w:pPr>
+        <w:pStyle w:val="HTMLPreformatted"/>
+        <w:textAlignment w:val="baseline"/>
+        <w:rPr>
+          <w:rStyle w:val="HTMLCode"/>
+          <w:b/>
+          <w:bCs/>
+          <w:color w:val="0C0D0E"/>
+          <w:bdr w:val="none" w:sz="0" w:space="0" w:color="auto" w:frame="1"/>
+        </w:rPr>
+      </w:pPr>
+      <w:r>
+        <w:rPr>
+          <w:rStyle w:val="HTMLCode"/>
+          <w:b/>
+          <w:bCs/>
+          <w:color w:val="0C0D0E"/>
+          <w:bdr w:val="none" w:sz="0" w:space="0" w:color="auto" w:frame="1"/>
+        </w:rPr>
+        <w:t>port            = 69</w:t>
+      </w:r>
+    </w:p>
+    <w:p>
+      <w:pPr>
+        <w:pStyle w:val="HTMLPreformatted"/>
+        <w:textAlignment w:val="baseline"/>
+        <w:rPr>
+          <w:rStyle w:val="HTMLCode"/>
+          <w:b/>
+          <w:bCs/>
+          <w:color w:val="0C0D0E"/>
+          <w:bdr w:val="none" w:sz="0" w:space="0" w:color="auto" w:frame="1"/>
+        </w:rPr>
+      </w:pPr>
+      <w:proofErr w:type="spellStart"/>
+      <w:r>
+        <w:rPr>
+          <w:rStyle w:val="HTMLCode"/>
+          <w:b/>
+          <w:bCs/>
+          <w:color w:val="0C0D0E"/>
+          <w:bdr w:val="none" w:sz="0" w:space="0" w:color="auto" w:frame="1"/>
+        </w:rPr>
+        <w:t>socket_type</w:t>
+      </w:r>
+      <w:proofErr w:type="spellEnd"/>
+      <w:r>
+        <w:rPr>
+          <w:rStyle w:val="HTMLCode"/>
+          <w:b/>
+          <w:bCs/>
+          <w:color w:val="0C0D0E"/>
+          <w:bdr w:val="none" w:sz="0" w:space="0" w:color="auto" w:frame="1"/>
+        </w:rPr>
+        <w:t xml:space="preserve">     = </w:t>
+      </w:r>
+      <w:proofErr w:type="spellStart"/>
+      <w:r>
+        <w:rPr>
+          <w:rStyle w:val="HTMLCode"/>
+          <w:b/>
+          <w:bCs/>
+          <w:color w:val="0C0D0E"/>
+          <w:bdr w:val="none" w:sz="0" w:space="0" w:color="auto" w:frame="1"/>
+        </w:rPr>
+        <w:t>dgram</w:t>
+      </w:r>
+      <w:proofErr w:type="spellEnd"/>
+    </w:p>
+    <w:p>
+      <w:pPr>
+        <w:pStyle w:val="HTMLPreformatted"/>
+        <w:textAlignment w:val="baseline"/>
+        <w:rPr>
+          <w:rStyle w:val="HTMLCode"/>
+          <w:b/>
+          <w:bCs/>
+          <w:color w:val="0C0D0E"/>
+          <w:bdr w:val="none" w:sz="0" w:space="0" w:color="auto" w:frame="1"/>
+        </w:rPr>
+      </w:pPr>
+      <w:r>
+        <w:rPr>
+          <w:rStyle w:val="HTMLCode"/>
+          <w:b/>
+          <w:bCs/>
+          <w:color w:val="0C0D0E"/>
+          <w:bdr w:val="none" w:sz="0" w:space="0" w:color="auto" w:frame="1"/>
+        </w:rPr>
+        <w:t>wait            = yes</w:t>
+      </w:r>
+    </w:p>
+    <w:p>
+      <w:pPr>
+        <w:pStyle w:val="HTMLPreformatted"/>
+        <w:textAlignment w:val="baseline"/>
+        <w:rPr>
+          <w:rStyle w:val="HTMLCode"/>
+          <w:b/>
+          <w:bCs/>
+          <w:color w:val="0C0D0E"/>
+          <w:bdr w:val="none" w:sz="0" w:space="0" w:color="auto" w:frame="1"/>
+        </w:rPr>
+      </w:pPr>
+      <w:r>
+        <w:rPr>
+          <w:rStyle w:val="HTMLCode"/>
+          <w:b/>
+          <w:bCs/>
+          <w:color w:val="0C0D0E"/>
+          <w:bdr w:val="none" w:sz="0" w:space="0" w:color="auto" w:frame="1"/>
+        </w:rPr>
+        <w:t>user            = nobody</w:t>
+      </w:r>
+    </w:p>
+    <w:p>
+      <w:pPr>
+        <w:pStyle w:val="HTMLPreformatted"/>
+        <w:textAlignment w:val="baseline"/>
+        <w:rPr>
+          <w:rStyle w:val="HTMLCode"/>
+          <w:b/>
+          <w:bCs/>
+          <w:color w:val="0C0D0E"/>
+          <w:bdr w:val="none" w:sz="0" w:space="0" w:color="auto" w:frame="1"/>
+        </w:rPr>
+      </w:pPr>
+      <w:r>
+        <w:rPr>
+          <w:rStyle w:val="HTMLCode"/>
+          <w:b/>
+          <w:bCs/>
+          <w:color w:val="0C0D0E"/>
+          <w:bdr w:val="none" w:sz="0" w:space="0" w:color="auto" w:frame="1"/>
+        </w:rPr>
+        <w:t>server          = /</w:t>
+      </w:r>
+      <w:proofErr w:type="spellStart"/>
+      <w:r>
+        <w:rPr>
+          <w:rStyle w:val="HTMLCode"/>
+          <w:b/>
+          <w:bCs/>
+          <w:color w:val="0C0D0E"/>
+          <w:bdr w:val="none" w:sz="0" w:space="0" w:color="auto" w:frame="1"/>
+        </w:rPr>
+        <w:t>usr</w:t>
+      </w:r>
+      <w:proofErr w:type="spellEnd"/>
+      <w:r>
+        <w:rPr>
+          <w:rStyle w:val="HTMLCode"/>
+          <w:b/>
+          <w:bCs/>
+          <w:color w:val="0C0D0E"/>
+          <w:bdr w:val="none" w:sz="0" w:space="0" w:color="auto" w:frame="1"/>
+        </w:rPr>
+        <w:t>/</w:t>
+      </w:r>
+      <w:proofErr w:type="spellStart"/>
+      <w:r>
+        <w:rPr>
+          <w:rStyle w:val="HTMLCode"/>
+          <w:b/>
+          <w:bCs/>
+          <w:color w:val="0C0D0E"/>
+          <w:bdr w:val="none" w:sz="0" w:space="0" w:color="auto" w:frame="1"/>
+        </w:rPr>
+        <w:t>sbin</w:t>
+      </w:r>
+      <w:proofErr w:type="spellEnd"/>
+      <w:r>
+        <w:rPr>
+          <w:rStyle w:val="HTMLCode"/>
+          <w:b/>
+          <w:bCs/>
+          <w:color w:val="0C0D0E"/>
+          <w:bdr w:val="none" w:sz="0" w:space="0" w:color="auto" w:frame="1"/>
+        </w:rPr>
+        <w:t>/</w:t>
+      </w:r>
+      <w:proofErr w:type="spellStart"/>
+      <w:r>
+        <w:rPr>
+          <w:rStyle w:val="HTMLCode"/>
+          <w:b/>
+          <w:bCs/>
+          <w:color w:val="0C0D0E"/>
+          <w:bdr w:val="none" w:sz="0" w:space="0" w:color="auto" w:frame="1"/>
+        </w:rPr>
+        <w:t>in.tftpd</w:t>
+      </w:r>
+      <w:proofErr w:type="spellEnd"/>
+    </w:p>
+    <w:p>
+      <w:pPr>
+        <w:pStyle w:val="HTMLPreformatted"/>
+        <w:textAlignment w:val="baseline"/>
+        <w:rPr>
+          <w:rStyle w:val="HTMLCode"/>
+          <w:b/>
+          <w:bCs/>
+          <w:color w:val="0C0D0E"/>
+          <w:bdr w:val="none" w:sz="0" w:space="0" w:color="auto" w:frame="1"/>
+        </w:rPr>
+      </w:pPr>
+      <w:proofErr w:type="spellStart"/>
+      <w:r>
+        <w:rPr>
+          <w:rStyle w:val="HTMLCode"/>
+          <w:b/>
+          <w:bCs/>
+          <w:color w:val="0C0D0E"/>
+          <w:bdr w:val="none" w:sz="0" w:space="0" w:color="auto" w:frame="1"/>
+        </w:rPr>
+        <w:t>server_args</w:t>
+      </w:r>
+      <w:proofErr w:type="spellEnd"/>
+      <w:r>
+        <w:rPr>
+          <w:rStyle w:val="HTMLCode"/>
+          <w:b/>
+          <w:bCs/>
+          <w:color w:val="0C0D0E"/>
+          <w:bdr w:val="none" w:sz="0" w:space="0" w:color="auto" w:frame="1"/>
+        </w:rPr>
+        <w:t xml:space="preserve">     = /</w:t>
+      </w:r>
+      <w:proofErr w:type="spellStart"/>
+      <w:r>
+        <w:rPr>
+          <w:rStyle w:val="HTMLCode"/>
+          <w:b/>
+          <w:bCs/>
+          <w:color w:val="0C0D0E"/>
+          <w:bdr w:val="none" w:sz="0" w:space="0" w:color="auto" w:frame="1"/>
+        </w:rPr>
+        <w:t>tftpboot</w:t>
+      </w:r>
+      <w:proofErr w:type="spellEnd"/>
+    </w:p>
+    <w:p>
+      <w:pPr>
+        <w:pStyle w:val="HTMLPreformatted"/>
+        <w:textAlignment w:val="baseline"/>
+        <w:rPr>
+          <w:rStyle w:val="HTMLCode"/>
+          <w:b/>
+          <w:bCs/>
+          <w:color w:val="0C0D0E"/>
+          <w:bdr w:val="none" w:sz="0" w:space="0" w:color="auto" w:frame="1"/>
+        </w:rPr>
+      </w:pPr>
+      <w:r>
+        <w:rPr>
+          <w:rStyle w:val="HTMLCode"/>
+          <w:b/>
+          <w:bCs/>
+          <w:color w:val="0C0D0E"/>
+          <w:bdr w:val="none" w:sz="0" w:space="0" w:color="auto" w:frame="1"/>
+        </w:rPr>
+        <w:t>disable         = no</w:t>
+      </w:r>
+    </w:p>
+    <w:p>
+      <w:pPr>
+        <w:pStyle w:val="HTMLPreformatted"/>
+        <w:textAlignment w:val="baseline"/>
+      </w:pPr>
+      <w:r>
+        <w:rPr>
+          <w:rStyle w:val="HTMLCode"/>
+          <w:b/>
+          <w:bCs/>
+          <w:color w:val="0C0D0E"/>
+          <w:bdr w:val="none" w:sz="0" w:space="0" w:color="auto" w:frame="1"/>
+        </w:rPr>
+        <w:t>}</w:t>
+      </w:r>
+    </w:p>
+    <w:p>
+      <w:pPr>
+        <w:pStyle w:val="HTMLPreformatted"/>
+        <w:textAlignment w:val="baseline"/>
+        <w:rPr>
+          <w:color w:val="0C0D0E"/>
+        </w:rPr>
+      </w:pPr>
+    </w:p>
+    <w:p>
+      <w:pPr>
+        <w:pStyle w:val="HTMLPreformatted"/>
+        <w:textAlignment w:val="baseline"/>
+        <w:rPr>
+          <w:color w:val="0C0D0E"/>
+        </w:rPr>
+      </w:pPr>
+      <w:proofErr w:type="spellStart"/>
+      <w:r>
+        <w:rPr>
+          <w:b/>
+          <w:bCs/>
+          <w:color w:val="0C0D0E"/>
+        </w:rPr>
+        <w:t>sudo</w:t>
+      </w:r>
+      <w:proofErr w:type="spellEnd"/>
+      <w:r>
+        <w:rPr>
+          <w:b/>
+          <w:bCs/>
+          <w:color w:val="0C0D0E"/>
+        </w:rPr>
+        <w:t xml:space="preserve"> </w:t>
+      </w:r>
+      <w:proofErr w:type="spellStart"/>
+      <w:r>
+        <w:rPr>
+          <w:b/>
+          <w:bCs/>
+          <w:color w:val="0C0D0E"/>
+        </w:rPr>
+        <w:t>mkdir</w:t>
+      </w:r>
+      <w:proofErr w:type="spellEnd"/>
+      <w:r>
+        <w:rPr>
+          <w:b/>
+          <w:bCs/>
+          <w:color w:val="0C0D0E"/>
+        </w:rPr>
+        <w:t xml:space="preserve"> /</w:t>
+      </w:r>
+      <w:proofErr w:type="spellStart"/>
+      <w:r>
+        <w:rPr>
+          <w:b/>
+          <w:bCs/>
+          <w:color w:val="0C0D0E"/>
+        </w:rPr>
+        <w:t>tftpboot</w:t>
+      </w:r>
+      <w:proofErr w:type="spellEnd"/>
+    </w:p>
+    <w:p>
+      <w:pPr>
+        <w:pStyle w:val="HTMLPreformatted"/>
+        <w:textAlignment w:val="baseline"/>
+        <w:rPr>
+          <w:color w:val="0C0D0E"/>
+        </w:rPr>
+      </w:pPr>
+      <w:proofErr w:type="spellStart"/>
+      <w:r>
+        <w:rPr>
+          <w:b/>
+          <w:bCs/>
+          <w:color w:val="0C0D0E"/>
+        </w:rPr>
+        <w:t>sudo</w:t>
+      </w:r>
+      <w:proofErr w:type="spellEnd"/>
+      <w:r>
+        <w:rPr>
+          <w:b/>
+          <w:bCs/>
+          <w:color w:val="0C0D0E"/>
+        </w:rPr>
+        <w:t xml:space="preserve"> </w:t>
+      </w:r>
+      <w:proofErr w:type="spellStart"/>
+      <w:r>
+        <w:rPr>
+          <w:b/>
+          <w:bCs/>
+          <w:color w:val="0C0D0E"/>
+        </w:rPr>
+        <w:t>chmod</w:t>
+      </w:r>
+      <w:proofErr w:type="spellEnd"/>
+      <w:r>
+        <w:rPr>
+          <w:b/>
+          <w:bCs/>
+          <w:color w:val="0C0D0E"/>
+        </w:rPr>
+        <w:t xml:space="preserve"> -R 777 /</w:t>
+      </w:r>
+      <w:proofErr w:type="spellStart"/>
+      <w:r>
+        <w:rPr>
+          <w:b/>
+          <w:bCs/>
+          <w:color w:val="0C0D0E"/>
+        </w:rPr>
+        <w:t>tftpboot</w:t>
+      </w:r>
+      <w:proofErr w:type="spellEnd"/>
+    </w:p>
+    <w:p>
+      <w:pPr>
+        <w:pStyle w:val="HTMLPreformatted"/>
+        <w:textAlignment w:val="baseline"/>
+        <w:rPr>
+          <w:color w:val="0C0D0E"/>
+        </w:rPr>
+      </w:pPr>
+      <w:proofErr w:type="spellStart"/>
+      <w:r>
+        <w:rPr>
+          <w:b/>
+          <w:bCs/>
+          <w:color w:val="0C0D0E"/>
+        </w:rPr>
+        <w:t>sudo</w:t>
+      </w:r>
+      <w:proofErr w:type="spellEnd"/>
+      <w:r>
+        <w:rPr>
+          <w:b/>
+          <w:bCs/>
+          <w:color w:val="0C0D0E"/>
+        </w:rPr>
+        <w:t xml:space="preserve"> </w:t>
+      </w:r>
+      <w:proofErr w:type="spellStart"/>
+      <w:r>
+        <w:rPr>
+          <w:b/>
+          <w:bCs/>
+          <w:color w:val="0C0D0E"/>
+        </w:rPr>
+        <w:t>chown</w:t>
+      </w:r>
+      <w:proofErr w:type="spellEnd"/>
+      <w:r>
+        <w:rPr>
+          <w:b/>
+          <w:bCs/>
+          <w:color w:val="0C0D0E"/>
+        </w:rPr>
+        <w:t xml:space="preserve"> -R nobody /</w:t>
+      </w:r>
+      <w:proofErr w:type="spellStart"/>
+      <w:r>
+        <w:rPr>
+          <w:b/>
+          <w:bCs/>
+          <w:color w:val="0C0D0E"/>
+        </w:rPr>
+        <w:t>tftpboot</w:t>
+      </w:r>
+      <w:proofErr w:type="spellEnd"/>
+    </w:p>
+    <w:p>
+      <w:pPr>
+        <w:pStyle w:val="HTMLPreformatted"/>
+        <w:textAlignment w:val="baseline"/>
+        <w:rPr>
+          <w:color w:val="0C0D0E"/>
+        </w:rPr>
+      </w:pPr>
+      <w:proofErr w:type="spellStart"/>
+      <w:r>
+        <w:rPr>
+          <w:rStyle w:val="HTMLCode"/>
+          <w:b/>
+          <w:bCs/>
+          <w:color w:val="0C0D0E"/>
+          <w:bdr w:val="none" w:sz="0" w:space="0" w:color="auto" w:frame="1"/>
+        </w:rPr>
+        <w:t>sudo</w:t>
+      </w:r>
+      <w:proofErr w:type="spellEnd"/>
+      <w:r>
+        <w:rPr>
+          <w:rStyle w:val="HTMLCode"/>
+          <w:b/>
+          <w:bCs/>
+          <w:color w:val="0C0D0E"/>
+          <w:bdr w:val="none" w:sz="0" w:space="0" w:color="auto" w:frame="1"/>
+        </w:rPr>
+        <w:t xml:space="preserve"> service </w:t>
+      </w:r>
+      <w:proofErr w:type="spellStart"/>
+      <w:r>
+        <w:rPr>
+          <w:rStyle w:val="HTMLCode"/>
+          <w:b/>
+          <w:bCs/>
+          <w:color w:val="0C0D0E"/>
+          <w:bdr w:val="none" w:sz="0" w:space="0" w:color="auto" w:frame="1"/>
+        </w:rPr>
+        <w:t>xinetd</w:t>
+      </w:r>
+      <w:proofErr w:type="spellEnd"/>
+      <w:r>
+        <w:rPr>
+          <w:rStyle w:val="HTMLCode"/>
+          <w:b/>
+          <w:bCs/>
+          <w:color w:val="0C0D0E"/>
+          <w:bdr w:val="none" w:sz="0" w:space="0" w:color="auto" w:frame="1"/>
+        </w:rPr>
+        <w:t xml:space="preserve"> restart</w:t>
+      </w:r>
+    </w:p>
+    <w:p>
+      <w:pPr>
+        <w:pStyle w:val="HTMLPreformatted"/>
+        <w:textAlignment w:val="baseline"/>
+        <w:rPr>
+          <w:color w:val="0C0D0E"/>
+        </w:rPr>
+      </w:pPr>
+    </w:p>
+    <w:p>
+      <w:r>
+        <w:t>NFS</w:t>
+      </w:r>
+    </w:p>
+    <w:p>
+      <w:r>
+        <w:t>2.</w:t>
+      </w:r>
+    </w:p>
+    <w:p>
+      <w:pPr>
+        <w:numPr>
+          <w:ilvl w:val="0"/>
+          <w:numId w:val="2"/>
+        </w:numPr>
+        <w:shd w:val="clear" w:color="auto" w:fill="11192E"/>
+        <w:spacing w:after="0" w:line="240" w:lineRule="auto"/>
         <w:rPr>
           <w:rFonts w:ascii="Courier New" w:hAnsi="Courier New" w:cs="Courier New"/>
-          <w:sz w:val="20"/>
-          <w:szCs w:val="20"/>
-          <w:lang w:val="en-US"/>
-        </w:rPr>
-        <w:t>put the video memory to high values to allow grater screen sizes</w:t>
-      </w:r>
-    </w:p>
-    <w:p>
-      <w:pPr>
-        <w:rPr>
+          <w:color w:val="F7F8FB"/>
+          <w:sz w:val="21"/>
+          <w:szCs w:val="21"/>
+        </w:rPr>
+      </w:pPr>
+      <w:proofErr w:type="spellStart"/>
+      <w:r>
+        <w:rPr>
+          <w:rStyle w:val="gmail-token"/>
           <w:rFonts w:ascii="Courier New" w:hAnsi="Courier New" w:cs="Courier New"/>
-          <w:sz w:val="20"/>
-          <w:szCs w:val="20"/>
-        </w:rPr>
-      </w:pPr>
-    </w:p>
-    <w:p>
-      <w:pPr>
+          <w:color w:val="FFAF8C"/>
+          <w:sz w:val="21"/>
+          <w:szCs w:val="21"/>
+        </w:rPr>
+        <w:t>sudo</w:t>
+      </w:r>
+      <w:proofErr w:type="spellEnd"/>
+      <w:r>
         <w:rPr>
           <w:rFonts w:ascii="Courier New" w:hAnsi="Courier New" w:cs="Courier New"/>
-          <w:sz w:val="20"/>
-          <w:szCs w:val="20"/>
-          <w:lang w:val="en-US"/>
-        </w:rPr>
-      </w:pPr>
+          <w:color w:val="F7F8FB"/>
+          <w:sz w:val="21"/>
+          <w:szCs w:val="21"/>
+        </w:rPr>
+        <w:t xml:space="preserve"> </w:t>
+      </w:r>
+      <w:r>
+        <w:rPr>
+          <w:rStyle w:val="gmail-token"/>
+          <w:rFonts w:ascii="Courier New" w:hAnsi="Courier New" w:cs="Courier New"/>
+          <w:color w:val="FFAF8C"/>
+          <w:sz w:val="21"/>
+          <w:szCs w:val="21"/>
+        </w:rPr>
+        <w:t>apt</w:t>
+      </w:r>
+      <w:r>
+        <w:rPr>
+          <w:rFonts w:ascii="Courier New" w:hAnsi="Courier New" w:cs="Courier New"/>
+          <w:color w:val="F7F8FB"/>
+          <w:sz w:val="21"/>
+          <w:szCs w:val="21"/>
+        </w:rPr>
+        <w:t xml:space="preserve"> update</w:t>
+      </w:r>
+    </w:p>
+    <w:p>
+      <w:pPr>
+        <w:numPr>
+          <w:ilvl w:val="0"/>
+          <w:numId w:val="2"/>
+        </w:numPr>
+        <w:shd w:val="clear" w:color="auto" w:fill="11192E"/>
+        <w:spacing w:after="0" w:line="240" w:lineRule="auto"/>
+        <w:rPr>
+          <w:rFonts w:ascii="Courier New" w:hAnsi="Courier New" w:cs="Courier New"/>
+          <w:color w:val="F7F8FB"/>
+          <w:sz w:val="21"/>
+          <w:szCs w:val="21"/>
+        </w:rPr>
+      </w:pPr>
+    </w:p>
+    <w:p>
+      <w:pPr>
+        <w:numPr>
+          <w:ilvl w:val="0"/>
+          <w:numId w:val="2"/>
+        </w:numPr>
+        <w:shd w:val="clear" w:color="auto" w:fill="11192E"/>
+        <w:spacing w:after="0" w:line="240" w:lineRule="auto"/>
+        <w:rPr>
+          <w:rFonts w:ascii="Courier New" w:hAnsi="Courier New" w:cs="Courier New"/>
+          <w:color w:val="F7F8FB"/>
+          <w:sz w:val="21"/>
+          <w:szCs w:val="21"/>
+        </w:rPr>
+      </w:pPr>
+      <w:proofErr w:type="spellStart"/>
+      <w:r>
+        <w:rPr>
+          <w:rStyle w:val="gmail-token"/>
+          <w:rFonts w:ascii="Courier New" w:hAnsi="Courier New" w:cs="Courier New"/>
+          <w:color w:val="FFAF8C"/>
+          <w:sz w:val="21"/>
+          <w:szCs w:val="21"/>
+        </w:rPr>
+        <w:t>sudo</w:t>
+      </w:r>
+      <w:proofErr w:type="spellEnd"/>
+      <w:r>
+        <w:rPr>
+          <w:rFonts w:ascii="Courier New" w:hAnsi="Courier New" w:cs="Courier New"/>
+          <w:color w:val="F7F8FB"/>
+          <w:sz w:val="21"/>
+          <w:szCs w:val="21"/>
+        </w:rPr>
+        <w:t xml:space="preserve"> </w:t>
+      </w:r>
+      <w:r>
+        <w:rPr>
+          <w:rStyle w:val="gmail-token"/>
+          <w:rFonts w:ascii="Courier New" w:hAnsi="Courier New" w:cs="Courier New"/>
+          <w:color w:val="FFAF8C"/>
+          <w:sz w:val="21"/>
+          <w:szCs w:val="21"/>
+        </w:rPr>
+        <w:t>apt</w:t>
+      </w:r>
+      <w:r>
+        <w:rPr>
+          <w:rFonts w:ascii="Courier New" w:hAnsi="Courier New" w:cs="Courier New"/>
+          <w:color w:val="F7F8FB"/>
+          <w:sz w:val="21"/>
+          <w:szCs w:val="21"/>
+        </w:rPr>
+        <w:t xml:space="preserve"> </w:t>
+      </w:r>
+      <w:r>
+        <w:rPr>
+          <w:rStyle w:val="gmail-token"/>
+          <w:rFonts w:ascii="Courier New" w:hAnsi="Courier New" w:cs="Courier New"/>
+          <w:color w:val="FFAF8C"/>
+          <w:sz w:val="21"/>
+          <w:szCs w:val="21"/>
+        </w:rPr>
+        <w:t>install</w:t>
+      </w:r>
+      <w:r>
+        <w:rPr>
+          <w:rFonts w:ascii="Courier New" w:hAnsi="Courier New" w:cs="Courier New"/>
+          <w:color w:val="F7F8FB"/>
+          <w:sz w:val="21"/>
+          <w:szCs w:val="21"/>
+        </w:rPr>
+        <w:t xml:space="preserve"> </w:t>
+      </w:r>
+      <w:proofErr w:type="spellStart"/>
+      <w:r>
+        <w:rPr>
+          <w:rFonts w:ascii="Courier New" w:hAnsi="Courier New" w:cs="Courier New"/>
+          <w:color w:val="F7F8FB"/>
+          <w:sz w:val="21"/>
+          <w:szCs w:val="21"/>
+        </w:rPr>
+        <w:t>nfs</w:t>
+      </w:r>
+      <w:proofErr w:type="spellEnd"/>
+      <w:r>
+        <w:rPr>
+          <w:rFonts w:ascii="Courier New" w:hAnsi="Courier New" w:cs="Courier New"/>
+          <w:color w:val="F7F8FB"/>
+          <w:sz w:val="21"/>
+          <w:szCs w:val="21"/>
+        </w:rPr>
+        <w:t>-kernel-server</w:t>
+      </w:r>
+    </w:p>
+    <w:p>
+      <w:pPr>
+        <w:numPr>
+          <w:ilvl w:val="0"/>
+          <w:numId w:val="2"/>
+        </w:numPr>
+        <w:shd w:val="clear" w:color="auto" w:fill="11192E"/>
+        <w:spacing w:after="0" w:line="240" w:lineRule="auto"/>
+        <w:rPr>
+          <w:rFonts w:ascii="Courier New" w:hAnsi="Courier New" w:cs="Courier New"/>
+          <w:color w:val="F7F8FB"/>
+          <w:sz w:val="21"/>
+          <w:szCs w:val="21"/>
+        </w:rPr>
+      </w:pPr>
+    </w:p>
+    <w:p>
+      <w:pPr>
+        <w:rPr>
+          <w:rFonts w:ascii="Calibri" w:hAnsi="Calibri" w:cs="Calibri"/>
+        </w:rPr>
+      </w:pPr>
+      <w:r>
+        <w:t>edit </w:t>
+      </w:r>
+      <w:r>
+        <w:rPr>
+          <w:rFonts w:ascii="Arial" w:hAnsi="Arial" w:cs="Arial"/>
+          <w:color w:val="24335A"/>
+          <w:sz w:val="24"/>
+          <w:szCs w:val="24"/>
+          <w:shd w:val="clear" w:color="auto" w:fill="D6DCEA"/>
+        </w:rPr>
+        <w:t>/etc/exports</w:t>
+      </w:r>
+    </w:p>
+    <w:p>
+      <w:pPr>
+        <w:pStyle w:val="HTMLPreformatted"/>
+        <w:shd w:val="clear" w:color="auto" w:fill="11192E"/>
+        <w:spacing w:line="330" w:lineRule="atLeast"/>
+        <w:rPr>
+          <w:color w:val="F7F8FB"/>
+          <w:sz w:val="21"/>
+          <w:szCs w:val="21"/>
+        </w:rPr>
+      </w:pPr>
+      <w:r>
+        <w:rPr>
+          <w:rStyle w:val="HTMLCode"/>
+          <w:color w:val="F7F8FB"/>
+        </w:rPr>
+        <w:lastRenderedPageBreak/>
+        <w:t xml:space="preserve">/home               </w:t>
+      </w:r>
+      <w:r>
+        <w:rPr>
+          <w:color w:val="F7F8FB"/>
+          <w:sz w:val="21"/>
+          <w:szCs w:val="21"/>
+        </w:rPr>
+        <w:t>/home *(</w:t>
+      </w:r>
+      <w:proofErr w:type="spellStart"/>
+      <w:r>
+        <w:rPr>
+          <w:color w:val="F7F8FB"/>
+          <w:sz w:val="21"/>
+          <w:szCs w:val="21"/>
+        </w:rPr>
+        <w:t>rw,sync,no_subtree_check,no_root_squash,insecure</w:t>
+      </w:r>
+      <w:proofErr w:type="spellEnd"/>
+      <w:r>
+        <w:rPr>
+          <w:color w:val="F7F8FB"/>
+          <w:sz w:val="21"/>
+          <w:szCs w:val="21"/>
+        </w:rPr>
+        <w:t>)</w:t>
+      </w:r>
     </w:p>
     <w:p/>
     <w:p/>
+    <w:p>
+      <w:r>
+        <w:t>SAMBA</w:t>
+      </w:r>
+    </w:p>
+    <w:p>
+      <w:r>
+        <w:t>3. </w:t>
+      </w:r>
+    </w:p>
+    <w:p>
+      <w:proofErr w:type="spellStart"/>
+      <w:r>
+        <w:rPr>
+          <w:rFonts w:ascii="Courier New" w:hAnsi="Courier New" w:cs="Courier New"/>
+          <w:b/>
+          <w:bCs/>
+          <w:color w:val="404040"/>
+          <w:sz w:val="24"/>
+          <w:szCs w:val="24"/>
+          <w:shd w:val="clear" w:color="auto" w:fill="F7F7F7"/>
+        </w:rPr>
+        <w:t>sudo</w:t>
+      </w:r>
+      <w:proofErr w:type="spellEnd"/>
+      <w:r>
+        <w:rPr>
+          <w:rFonts w:ascii="Courier New" w:hAnsi="Courier New" w:cs="Courier New"/>
+          <w:b/>
+          <w:bCs/>
+          <w:color w:val="404040"/>
+          <w:sz w:val="24"/>
+          <w:szCs w:val="24"/>
+          <w:shd w:val="clear" w:color="auto" w:fill="F7F7F7"/>
+        </w:rPr>
+        <w:t xml:space="preserve"> apt install samba -y</w:t>
+      </w:r>
+    </w:p>
+    <w:p>
+      <w:r>
+        <w:rPr>
+          <w:rFonts w:ascii="Courier New" w:hAnsi="Courier New" w:cs="Courier New"/>
+          <w:b/>
+          <w:bCs/>
+          <w:color w:val="404040"/>
+          <w:sz w:val="24"/>
+          <w:szCs w:val="24"/>
+          <w:shd w:val="clear" w:color="auto" w:fill="F7F7F7"/>
+        </w:rPr>
+        <w:t xml:space="preserve">edit the file </w:t>
+      </w:r>
+      <w:r>
+        <w:t>etc/samba/</w:t>
+      </w:r>
+      <w:proofErr w:type="spellStart"/>
+      <w:r>
+        <w:t>smb.conf</w:t>
+      </w:r>
+      <w:proofErr w:type="spellEnd"/>
+    </w:p>
+    <w:p>
+      <w:r>
+        <w:rPr>
+          <w:b/>
+          <w:bCs/>
+        </w:rPr>
+        <w:t xml:space="preserve">and replace it with the attached file </w:t>
+      </w:r>
+      <w:proofErr w:type="spellStart"/>
+      <w:r>
+        <w:rPr>
+          <w:b/>
+          <w:bCs/>
+        </w:rPr>
+        <w:t>smb.conf</w:t>
+      </w:r>
+      <w:proofErr w:type="spellEnd"/>
+    </w:p>
+    <w:p>
+      <w:r>
+        <w:rPr>
+          <w:b/>
+          <w:bCs/>
+        </w:rPr>
+        <w:t xml:space="preserve">run: </w:t>
+      </w:r>
+      <w:proofErr w:type="spellStart"/>
+      <w:r>
+        <w:t>sudo</w:t>
+      </w:r>
+      <w:proofErr w:type="spellEnd"/>
+      <w:r>
+        <w:t xml:space="preserve"> </w:t>
+      </w:r>
+      <w:proofErr w:type="spellStart"/>
+      <w:r>
+        <w:t>smbd</w:t>
+      </w:r>
+      <w:proofErr w:type="spellEnd"/>
+      <w:r>
+        <w:t xml:space="preserve"> restart </w:t>
+      </w:r>
+    </w:p>
+    <w:p>
+      <w:r>
+        <w:t>change the network to bridge </w:t>
+      </w:r>
+    </w:p>
+    <w:p>
+      <w:r>
+        <w:t xml:space="preserve">type : </w:t>
+      </w:r>
+      <w:proofErr w:type="spellStart"/>
+      <w:r>
+        <w:rPr>
+          <w:b/>
+          <w:bCs/>
+        </w:rPr>
+        <w:t>ifconfig</w:t>
+      </w:r>
+      <w:proofErr w:type="spellEnd"/>
+      <w:r>
+        <w:rPr>
+          <w:b/>
+          <w:bCs/>
+        </w:rPr>
+        <w:t xml:space="preserve">  to see you </w:t>
+      </w:r>
+      <w:proofErr w:type="spellStart"/>
+      <w:r>
+        <w:rPr>
+          <w:b/>
+          <w:bCs/>
+        </w:rPr>
+        <w:t>ip</w:t>
+      </w:r>
+      <w:proofErr w:type="spellEnd"/>
+      <w:r>
+        <w:rPr>
+          <w:b/>
+          <w:bCs/>
+        </w:rPr>
+        <w:t xml:space="preserve"> address </w:t>
+      </w:r>
+    </w:p>
+    <w:p>
+      <w:r>
+        <w:rPr>
+          <w:b/>
+          <w:bCs/>
+        </w:rPr>
+        <w:t>then you can map this address from windows as windows drive </w:t>
+      </w:r>
+    </w:p>
+    <w:p/>
+    <w:p>
+      <w:r>
+        <w:rPr>
+          <w:b/>
+          <w:bCs/>
+        </w:rPr>
+        <w:t>4. create directory /home/</w:t>
+      </w:r>
+      <w:proofErr w:type="spellStart"/>
+      <w:r>
+        <w:rPr>
+          <w:b/>
+          <w:bCs/>
+        </w:rPr>
+        <w:t>mati</w:t>
+      </w:r>
+      <w:proofErr w:type="spellEnd"/>
+      <w:r>
+        <w:rPr>
+          <w:b/>
+          <w:bCs/>
+        </w:rPr>
+        <w:t>/develop </w:t>
+      </w:r>
+    </w:p>
+    <w:p>
+      <w:r>
+        <w:rPr>
+          <w:b/>
+          <w:bCs/>
+        </w:rPr>
+        <w:t>   download buildroot-2023.11.tar.gz</w:t>
+      </w:r>
+    </w:p>
+    <w:p>
+      <w:r>
+        <w:rPr>
+          <w:b/>
+          <w:bCs/>
+        </w:rPr>
+        <w:t xml:space="preserve">  tar </w:t>
+      </w:r>
+      <w:proofErr w:type="spellStart"/>
+      <w:r>
+        <w:rPr>
+          <w:b/>
+          <w:bCs/>
+        </w:rPr>
+        <w:t>xf</w:t>
+      </w:r>
+      <w:proofErr w:type="spellEnd"/>
+      <w:r>
+        <w:rPr>
+          <w:b/>
+          <w:bCs/>
+        </w:rPr>
+        <w:t>  buildroot-2023.11.tar.gz </w:t>
+      </w:r>
+    </w:p>
+    <w:p>
+      <w:r>
+        <w:rPr>
+          <w:b/>
+          <w:bCs/>
+        </w:rPr>
+        <w:t xml:space="preserve">  </w:t>
+      </w:r>
+      <w:r>
+        <w:t>cd buildroot-2023.11</w:t>
+      </w:r>
+    </w:p>
+    <w:p>
+      <w:r>
+        <w:t>   </w:t>
+      </w:r>
+      <w:r>
+        <w:rPr>
+          <w:b/>
+          <w:bCs/>
+        </w:rPr>
+        <w:t>make  </w:t>
+      </w:r>
+      <w:proofErr w:type="spellStart"/>
+      <w:r>
+        <w:rPr>
+          <w:b/>
+          <w:bCs/>
+        </w:rPr>
+        <w:t>zynq_zed_defconfig</w:t>
+      </w:r>
+      <w:proofErr w:type="spellEnd"/>
+    </w:p>
+    <w:p>
+      <w:r>
+        <w:rPr>
+          <w:b/>
+          <w:bCs/>
+        </w:rPr>
+        <w:t>   make </w:t>
+      </w:r>
+    </w:p>
+    <w:p>
+      <w:pPr>
+        <w:rPr>
+          <w:lang w:val="en-US"/>
+        </w:rPr>
+      </w:pPr>
+    </w:p>
+    <w:p>
+      <w:pPr>
+        <w:rPr>
+          <w:lang w:val="en-US"/>
+        </w:rPr>
+      </w:pPr>
+      <w:r>
+        <w:rPr>
+          <w:lang w:val="en-US"/>
+        </w:rPr>
+        <w:t>download</w:t>
+      </w:r>
+      <w:r>
+        <w:rPr>
+          <w:lang w:val="en-US"/>
+        </w:rPr>
+        <w:t xml:space="preserve"> </w:t>
+      </w:r>
+      <w:proofErr w:type="spellStart"/>
+      <w:r>
+        <w:rPr>
+          <w:lang w:val="en-US"/>
+        </w:rPr>
+        <w:t>petallinux</w:t>
+      </w:r>
+      <w:proofErr w:type="spellEnd"/>
+      <w:r>
+        <w:rPr>
+          <w:lang w:val="en-US"/>
+        </w:rPr>
+        <w:t xml:space="preserve"> from Xil</w:t>
+      </w:r>
+      <w:r>
+        <w:rPr>
+          <w:lang w:val="en-US"/>
+        </w:rPr>
+        <w:t>i</w:t>
+      </w:r>
+      <w:r>
+        <w:rPr>
+          <w:lang w:val="en-US"/>
+        </w:rPr>
+        <w:t>nx site (2023.2)</w:t>
+      </w:r>
+    </w:p>
+    <w:p>
+      <w:pPr>
+        <w:rPr>
+          <w:lang w:val="en-US"/>
+        </w:rPr>
+      </w:pPr>
+      <w:r>
+        <w:rPr>
+          <w:lang w:val="en-US"/>
+        </w:rPr>
+        <w:t>prepare installation:</w:t>
+      </w:r>
+    </w:p>
+    <w:p>
+      <w:pPr>
+        <w:tabs>
+          <w:tab w:val="left" w:pos="916"/>
+          <w:tab w:val="left" w:pos="1832"/>
+          <w:tab w:val="left" w:pos="2748"/>
+          <w:tab w:val="left" w:pos="3664"/>
+          <w:tab w:val="left" w:pos="4580"/>
+          <w:tab w:val="left" w:pos="5496"/>
+          <w:tab w:val="left" w:pos="6412"/>
+          <w:tab w:val="left" w:pos="7328"/>
+          <w:tab w:val="left" w:pos="8244"/>
+          <w:tab w:val="left" w:pos="9160"/>
+          <w:tab w:val="left" w:pos="10076"/>
+          <w:tab w:val="left" w:pos="10992"/>
+          <w:tab w:val="left" w:pos="11908"/>
+          <w:tab w:val="left" w:pos="12824"/>
+          <w:tab w:val="left" w:pos="13740"/>
+          <w:tab w:val="left" w:pos="14656"/>
+        </w:tabs>
+        <w:spacing w:after="0" w:line="240" w:lineRule="auto"/>
+        <w:rPr>
+          <w:rFonts w:ascii="Courier New" w:eastAsia="Times New Roman" w:hAnsi="Courier New" w:cs="Courier New"/>
+          <w:sz w:val="20"/>
+          <w:szCs w:val="20"/>
+          <w:lang w:eastAsia="en-IL"/>
+        </w:rPr>
+      </w:pPr>
+      <w:proofErr w:type="spellStart"/>
+      <w:r>
+        <w:rPr>
+          <w:rFonts w:ascii="Courier New" w:eastAsia="Times New Roman" w:hAnsi="Courier New" w:cs="Courier New"/>
+          <w:sz w:val="20"/>
+          <w:szCs w:val="20"/>
+          <w:lang w:eastAsia="en-IL"/>
+        </w:rPr>
+        <w:t>sudo</w:t>
+      </w:r>
+      <w:proofErr w:type="spellEnd"/>
+      <w:r>
+        <w:rPr>
+          <w:rFonts w:ascii="Courier New" w:eastAsia="Times New Roman" w:hAnsi="Courier New" w:cs="Courier New"/>
+          <w:sz w:val="20"/>
+          <w:szCs w:val="20"/>
+          <w:lang w:eastAsia="en-IL"/>
+        </w:rPr>
+        <w:t xml:space="preserve"> apt-get -y install iproute2 \</w:t>
+      </w:r>
+    </w:p>
+    <w:p>
+      <w:pPr>
+        <w:tabs>
+          <w:tab w:val="left" w:pos="916"/>
+          <w:tab w:val="left" w:pos="1832"/>
+          <w:tab w:val="left" w:pos="2748"/>
+          <w:tab w:val="left" w:pos="3664"/>
+          <w:tab w:val="left" w:pos="4580"/>
+          <w:tab w:val="left" w:pos="5496"/>
+          <w:tab w:val="left" w:pos="6412"/>
+          <w:tab w:val="left" w:pos="7328"/>
+          <w:tab w:val="left" w:pos="8244"/>
+          <w:tab w:val="left" w:pos="9160"/>
+          <w:tab w:val="left" w:pos="10076"/>
+          <w:tab w:val="left" w:pos="10992"/>
+          <w:tab w:val="left" w:pos="11908"/>
+          <w:tab w:val="left" w:pos="12824"/>
+          <w:tab w:val="left" w:pos="13740"/>
+          <w:tab w:val="left" w:pos="14656"/>
+        </w:tabs>
+        <w:spacing w:after="0" w:line="240" w:lineRule="auto"/>
+        <w:rPr>
+          <w:rFonts w:ascii="Courier New" w:eastAsia="Times New Roman" w:hAnsi="Courier New" w:cs="Courier New"/>
+          <w:sz w:val="20"/>
+          <w:szCs w:val="20"/>
+          <w:lang w:eastAsia="en-IL"/>
+        </w:rPr>
+      </w:pPr>
+      <w:proofErr w:type="spellStart"/>
+      <w:r>
+        <w:rPr>
+          <w:rFonts w:ascii="Courier New" w:eastAsia="Times New Roman" w:hAnsi="Courier New" w:cs="Courier New"/>
+          <w:sz w:val="20"/>
+          <w:szCs w:val="20"/>
+          <w:lang w:eastAsia="en-IL"/>
+        </w:rPr>
+        <w:t>gcc</w:t>
+      </w:r>
+      <w:proofErr w:type="spellEnd"/>
+      <w:r>
+        <w:rPr>
+          <w:rFonts w:ascii="Courier New" w:eastAsia="Times New Roman" w:hAnsi="Courier New" w:cs="Courier New"/>
+          <w:sz w:val="20"/>
+          <w:szCs w:val="20"/>
+          <w:lang w:eastAsia="en-IL"/>
+        </w:rPr>
+        <w:t xml:space="preserve"> \</w:t>
+      </w:r>
+    </w:p>
+    <w:p>
+      <w:pPr>
+        <w:tabs>
+          <w:tab w:val="left" w:pos="916"/>
+          <w:tab w:val="left" w:pos="1832"/>
+          <w:tab w:val="left" w:pos="2748"/>
+          <w:tab w:val="left" w:pos="3664"/>
+          <w:tab w:val="left" w:pos="4580"/>
+          <w:tab w:val="left" w:pos="5496"/>
+          <w:tab w:val="left" w:pos="6412"/>
+          <w:tab w:val="left" w:pos="7328"/>
+          <w:tab w:val="left" w:pos="8244"/>
+          <w:tab w:val="left" w:pos="9160"/>
+          <w:tab w:val="left" w:pos="10076"/>
+          <w:tab w:val="left" w:pos="10992"/>
+          <w:tab w:val="left" w:pos="11908"/>
+          <w:tab w:val="left" w:pos="12824"/>
+          <w:tab w:val="left" w:pos="13740"/>
+          <w:tab w:val="left" w:pos="14656"/>
+        </w:tabs>
+        <w:spacing w:after="0" w:line="240" w:lineRule="auto"/>
+        <w:rPr>
+          <w:rFonts w:ascii="Courier New" w:eastAsia="Times New Roman" w:hAnsi="Courier New" w:cs="Courier New"/>
+          <w:sz w:val="20"/>
+          <w:szCs w:val="20"/>
+          <w:lang w:eastAsia="en-IL"/>
+        </w:rPr>
+      </w:pPr>
+      <w:r>
+        <w:rPr>
+          <w:rFonts w:ascii="Courier New" w:eastAsia="Times New Roman" w:hAnsi="Courier New" w:cs="Courier New"/>
+          <w:sz w:val="20"/>
+          <w:szCs w:val="20"/>
+          <w:lang w:eastAsia="en-IL"/>
+        </w:rPr>
+        <w:t>g++ \</w:t>
+      </w:r>
+    </w:p>
+    <w:p>
+      <w:pPr>
+        <w:tabs>
+          <w:tab w:val="left" w:pos="916"/>
+          <w:tab w:val="left" w:pos="1832"/>
+          <w:tab w:val="left" w:pos="2748"/>
+          <w:tab w:val="left" w:pos="3664"/>
+          <w:tab w:val="left" w:pos="4580"/>
+          <w:tab w:val="left" w:pos="5496"/>
+          <w:tab w:val="left" w:pos="6412"/>
+          <w:tab w:val="left" w:pos="7328"/>
+          <w:tab w:val="left" w:pos="8244"/>
+          <w:tab w:val="left" w:pos="9160"/>
+          <w:tab w:val="left" w:pos="10076"/>
+          <w:tab w:val="left" w:pos="10992"/>
+          <w:tab w:val="left" w:pos="11908"/>
+          <w:tab w:val="left" w:pos="12824"/>
+          <w:tab w:val="left" w:pos="13740"/>
+          <w:tab w:val="left" w:pos="14656"/>
+        </w:tabs>
+        <w:spacing w:after="0" w:line="240" w:lineRule="auto"/>
+        <w:rPr>
+          <w:rFonts w:ascii="Courier New" w:eastAsia="Times New Roman" w:hAnsi="Courier New" w:cs="Courier New"/>
+          <w:sz w:val="20"/>
+          <w:szCs w:val="20"/>
+          <w:lang w:eastAsia="en-IL"/>
+        </w:rPr>
+      </w:pPr>
+      <w:r>
+        <w:rPr>
+          <w:rFonts w:ascii="Courier New" w:eastAsia="Times New Roman" w:hAnsi="Courier New" w:cs="Courier New"/>
+          <w:sz w:val="20"/>
+          <w:szCs w:val="20"/>
+          <w:lang w:eastAsia="en-IL"/>
+        </w:rPr>
+        <w:t>net-tools \</w:t>
+      </w:r>
+    </w:p>
+    <w:p>
+      <w:pPr>
+        <w:tabs>
+          <w:tab w:val="left" w:pos="916"/>
+          <w:tab w:val="left" w:pos="1832"/>
+          <w:tab w:val="left" w:pos="2748"/>
+          <w:tab w:val="left" w:pos="3664"/>
+          <w:tab w:val="left" w:pos="4580"/>
+          <w:tab w:val="left" w:pos="5496"/>
+          <w:tab w:val="left" w:pos="6412"/>
+          <w:tab w:val="left" w:pos="7328"/>
+          <w:tab w:val="left" w:pos="8244"/>
+          <w:tab w:val="left" w:pos="9160"/>
+          <w:tab w:val="left" w:pos="10076"/>
+          <w:tab w:val="left" w:pos="10992"/>
+          <w:tab w:val="left" w:pos="11908"/>
+          <w:tab w:val="left" w:pos="12824"/>
+          <w:tab w:val="left" w:pos="13740"/>
+          <w:tab w:val="left" w:pos="14656"/>
+        </w:tabs>
+        <w:spacing w:after="0" w:line="240" w:lineRule="auto"/>
+        <w:rPr>
+          <w:rFonts w:ascii="Courier New" w:eastAsia="Times New Roman" w:hAnsi="Courier New" w:cs="Courier New"/>
+          <w:sz w:val="20"/>
+          <w:szCs w:val="20"/>
+          <w:lang w:eastAsia="en-IL"/>
+        </w:rPr>
+      </w:pPr>
+      <w:r>
+        <w:rPr>
+          <w:rFonts w:ascii="Courier New" w:eastAsia="Times New Roman" w:hAnsi="Courier New" w:cs="Courier New"/>
+          <w:sz w:val="20"/>
+          <w:szCs w:val="20"/>
+          <w:lang w:eastAsia="en-IL"/>
+        </w:rPr>
+        <w:t>libncurses5-dev \</w:t>
+      </w:r>
+    </w:p>
+    <w:p>
+      <w:pPr>
+        <w:tabs>
+          <w:tab w:val="left" w:pos="916"/>
+          <w:tab w:val="left" w:pos="1832"/>
+          <w:tab w:val="left" w:pos="2748"/>
+          <w:tab w:val="left" w:pos="3664"/>
+          <w:tab w:val="left" w:pos="4580"/>
+          <w:tab w:val="left" w:pos="5496"/>
+          <w:tab w:val="left" w:pos="6412"/>
+          <w:tab w:val="left" w:pos="7328"/>
+          <w:tab w:val="left" w:pos="8244"/>
+          <w:tab w:val="left" w:pos="9160"/>
+          <w:tab w:val="left" w:pos="10076"/>
+          <w:tab w:val="left" w:pos="10992"/>
+          <w:tab w:val="left" w:pos="11908"/>
+          <w:tab w:val="left" w:pos="12824"/>
+          <w:tab w:val="left" w:pos="13740"/>
+          <w:tab w:val="left" w:pos="14656"/>
+        </w:tabs>
+        <w:spacing w:after="0" w:line="240" w:lineRule="auto"/>
+        <w:rPr>
+          <w:rFonts w:ascii="Courier New" w:eastAsia="Times New Roman" w:hAnsi="Courier New" w:cs="Courier New"/>
+          <w:sz w:val="20"/>
+          <w:szCs w:val="20"/>
+          <w:lang w:eastAsia="en-IL"/>
+        </w:rPr>
+      </w:pPr>
+      <w:r>
+        <w:rPr>
+          <w:rFonts w:ascii="Courier New" w:eastAsia="Times New Roman" w:hAnsi="Courier New" w:cs="Courier New"/>
+          <w:sz w:val="20"/>
+          <w:szCs w:val="20"/>
+          <w:lang w:eastAsia="en-IL"/>
+        </w:rPr>
+        <w:t>zlib1g:i386 \</w:t>
+      </w:r>
+    </w:p>
+    <w:p>
+      <w:pPr>
+        <w:tabs>
+          <w:tab w:val="left" w:pos="916"/>
+          <w:tab w:val="left" w:pos="1832"/>
+          <w:tab w:val="left" w:pos="2748"/>
+          <w:tab w:val="left" w:pos="3664"/>
+          <w:tab w:val="left" w:pos="4580"/>
+          <w:tab w:val="left" w:pos="5496"/>
+          <w:tab w:val="left" w:pos="6412"/>
+          <w:tab w:val="left" w:pos="7328"/>
+          <w:tab w:val="left" w:pos="8244"/>
+          <w:tab w:val="left" w:pos="9160"/>
+          <w:tab w:val="left" w:pos="10076"/>
+          <w:tab w:val="left" w:pos="10992"/>
+          <w:tab w:val="left" w:pos="11908"/>
+          <w:tab w:val="left" w:pos="12824"/>
+          <w:tab w:val="left" w:pos="13740"/>
+          <w:tab w:val="left" w:pos="14656"/>
+        </w:tabs>
+        <w:spacing w:after="0" w:line="240" w:lineRule="auto"/>
+        <w:rPr>
+          <w:rFonts w:ascii="Courier New" w:eastAsia="Times New Roman" w:hAnsi="Courier New" w:cs="Courier New"/>
+          <w:sz w:val="20"/>
+          <w:szCs w:val="20"/>
+          <w:lang w:eastAsia="en-IL"/>
+        </w:rPr>
+      </w:pPr>
+      <w:proofErr w:type="spellStart"/>
+      <w:r>
+        <w:rPr>
+          <w:rFonts w:ascii="Courier New" w:eastAsia="Times New Roman" w:hAnsi="Courier New" w:cs="Courier New"/>
+          <w:sz w:val="20"/>
+          <w:szCs w:val="20"/>
+          <w:lang w:eastAsia="en-IL"/>
+        </w:rPr>
+        <w:t>libssl</w:t>
+      </w:r>
+      <w:proofErr w:type="spellEnd"/>
+      <w:r>
+        <w:rPr>
+          <w:rFonts w:ascii="Courier New" w:eastAsia="Times New Roman" w:hAnsi="Courier New" w:cs="Courier New"/>
+          <w:sz w:val="20"/>
+          <w:szCs w:val="20"/>
+          <w:lang w:eastAsia="en-IL"/>
+        </w:rPr>
+        <w:t>-dev \</w:t>
+      </w:r>
+    </w:p>
+    <w:p>
+      <w:pPr>
+        <w:tabs>
+          <w:tab w:val="left" w:pos="916"/>
+          <w:tab w:val="left" w:pos="1832"/>
+          <w:tab w:val="left" w:pos="2748"/>
+          <w:tab w:val="left" w:pos="3664"/>
+          <w:tab w:val="left" w:pos="4580"/>
+          <w:tab w:val="left" w:pos="5496"/>
+          <w:tab w:val="left" w:pos="6412"/>
+          <w:tab w:val="left" w:pos="7328"/>
+          <w:tab w:val="left" w:pos="8244"/>
+          <w:tab w:val="left" w:pos="9160"/>
+          <w:tab w:val="left" w:pos="10076"/>
+          <w:tab w:val="left" w:pos="10992"/>
+          <w:tab w:val="left" w:pos="11908"/>
+          <w:tab w:val="left" w:pos="12824"/>
+          <w:tab w:val="left" w:pos="13740"/>
+          <w:tab w:val="left" w:pos="14656"/>
+        </w:tabs>
+        <w:spacing w:after="0" w:line="240" w:lineRule="auto"/>
+        <w:rPr>
+          <w:rFonts w:ascii="Courier New" w:eastAsia="Times New Roman" w:hAnsi="Courier New" w:cs="Courier New"/>
+          <w:sz w:val="20"/>
+          <w:szCs w:val="20"/>
+          <w:lang w:eastAsia="en-IL"/>
+        </w:rPr>
+      </w:pPr>
+      <w:r>
+        <w:rPr>
+          <w:rFonts w:ascii="Courier New" w:eastAsia="Times New Roman" w:hAnsi="Courier New" w:cs="Courier New"/>
+          <w:sz w:val="20"/>
+          <w:szCs w:val="20"/>
+          <w:lang w:eastAsia="en-IL"/>
+        </w:rPr>
+        <w:t>flex \</w:t>
+      </w:r>
+    </w:p>
+    <w:p>
+      <w:pPr>
+        <w:tabs>
+          <w:tab w:val="left" w:pos="916"/>
+          <w:tab w:val="left" w:pos="1832"/>
+          <w:tab w:val="left" w:pos="2748"/>
+          <w:tab w:val="left" w:pos="3664"/>
+          <w:tab w:val="left" w:pos="4580"/>
+          <w:tab w:val="left" w:pos="5496"/>
+          <w:tab w:val="left" w:pos="6412"/>
+          <w:tab w:val="left" w:pos="7328"/>
+          <w:tab w:val="left" w:pos="8244"/>
+          <w:tab w:val="left" w:pos="9160"/>
+          <w:tab w:val="left" w:pos="10076"/>
+          <w:tab w:val="left" w:pos="10992"/>
+          <w:tab w:val="left" w:pos="11908"/>
+          <w:tab w:val="left" w:pos="12824"/>
+          <w:tab w:val="left" w:pos="13740"/>
+          <w:tab w:val="left" w:pos="14656"/>
+        </w:tabs>
+        <w:spacing w:after="0" w:line="240" w:lineRule="auto"/>
+        <w:rPr>
+          <w:rFonts w:ascii="Courier New" w:eastAsia="Times New Roman" w:hAnsi="Courier New" w:cs="Courier New"/>
+          <w:sz w:val="20"/>
+          <w:szCs w:val="20"/>
+          <w:lang w:eastAsia="en-IL"/>
+        </w:rPr>
+      </w:pPr>
+      <w:r>
+        <w:rPr>
+          <w:rFonts w:ascii="Courier New" w:eastAsia="Times New Roman" w:hAnsi="Courier New" w:cs="Courier New"/>
+          <w:sz w:val="20"/>
+          <w:szCs w:val="20"/>
+          <w:lang w:eastAsia="en-IL"/>
+        </w:rPr>
+        <w:t>bison \</w:t>
+      </w:r>
+    </w:p>
+    <w:p>
+      <w:pPr>
+        <w:tabs>
+          <w:tab w:val="left" w:pos="916"/>
+          <w:tab w:val="left" w:pos="1832"/>
+          <w:tab w:val="left" w:pos="2748"/>
+          <w:tab w:val="left" w:pos="3664"/>
+          <w:tab w:val="left" w:pos="4580"/>
+          <w:tab w:val="left" w:pos="5496"/>
+          <w:tab w:val="left" w:pos="6412"/>
+          <w:tab w:val="left" w:pos="7328"/>
+          <w:tab w:val="left" w:pos="8244"/>
+          <w:tab w:val="left" w:pos="9160"/>
+          <w:tab w:val="left" w:pos="10076"/>
+          <w:tab w:val="left" w:pos="10992"/>
+          <w:tab w:val="left" w:pos="11908"/>
+          <w:tab w:val="left" w:pos="12824"/>
+          <w:tab w:val="left" w:pos="13740"/>
+          <w:tab w:val="left" w:pos="14656"/>
+        </w:tabs>
+        <w:spacing w:after="0" w:line="240" w:lineRule="auto"/>
+        <w:rPr>
+          <w:rFonts w:ascii="Courier New" w:eastAsia="Times New Roman" w:hAnsi="Courier New" w:cs="Courier New"/>
+          <w:sz w:val="20"/>
+          <w:szCs w:val="20"/>
+          <w:lang w:eastAsia="en-IL"/>
+        </w:rPr>
+      </w:pPr>
+      <w:r>
+        <w:rPr>
+          <w:rFonts w:ascii="Courier New" w:eastAsia="Times New Roman" w:hAnsi="Courier New" w:cs="Courier New"/>
+          <w:sz w:val="20"/>
+          <w:szCs w:val="20"/>
+          <w:lang w:eastAsia="en-IL"/>
+        </w:rPr>
+        <w:t>libselinux1 \</w:t>
+      </w:r>
+    </w:p>
+    <w:p>
+      <w:pPr>
+        <w:tabs>
+          <w:tab w:val="left" w:pos="916"/>
+          <w:tab w:val="left" w:pos="1832"/>
+          <w:tab w:val="left" w:pos="2748"/>
+          <w:tab w:val="left" w:pos="3664"/>
+          <w:tab w:val="left" w:pos="4580"/>
+          <w:tab w:val="left" w:pos="5496"/>
+          <w:tab w:val="left" w:pos="6412"/>
+          <w:tab w:val="left" w:pos="7328"/>
+          <w:tab w:val="left" w:pos="8244"/>
+          <w:tab w:val="left" w:pos="9160"/>
+          <w:tab w:val="left" w:pos="10076"/>
+          <w:tab w:val="left" w:pos="10992"/>
+          <w:tab w:val="left" w:pos="11908"/>
+          <w:tab w:val="left" w:pos="12824"/>
+          <w:tab w:val="left" w:pos="13740"/>
+          <w:tab w:val="left" w:pos="14656"/>
+        </w:tabs>
+        <w:spacing w:after="0" w:line="240" w:lineRule="auto"/>
+        <w:rPr>
+          <w:rFonts w:ascii="Courier New" w:eastAsia="Times New Roman" w:hAnsi="Courier New" w:cs="Courier New"/>
+          <w:sz w:val="20"/>
+          <w:szCs w:val="20"/>
+          <w:lang w:eastAsia="en-IL"/>
+        </w:rPr>
+      </w:pPr>
+      <w:proofErr w:type="spellStart"/>
+      <w:r>
+        <w:rPr>
+          <w:rFonts w:ascii="Courier New" w:eastAsia="Times New Roman" w:hAnsi="Courier New" w:cs="Courier New"/>
+          <w:sz w:val="20"/>
+          <w:szCs w:val="20"/>
+          <w:lang w:eastAsia="en-IL"/>
+        </w:rPr>
+        <w:t>xterm</w:t>
+      </w:r>
+      <w:proofErr w:type="spellEnd"/>
+      <w:r>
+        <w:rPr>
+          <w:rFonts w:ascii="Courier New" w:eastAsia="Times New Roman" w:hAnsi="Courier New" w:cs="Courier New"/>
+          <w:sz w:val="20"/>
+          <w:szCs w:val="20"/>
+          <w:lang w:eastAsia="en-IL"/>
+        </w:rPr>
+        <w:t xml:space="preserve"> \</w:t>
+      </w:r>
+    </w:p>
+    <w:p>
+      <w:pPr>
+        <w:tabs>
+          <w:tab w:val="left" w:pos="916"/>
+          <w:tab w:val="left" w:pos="1832"/>
+          <w:tab w:val="left" w:pos="2748"/>
+          <w:tab w:val="left" w:pos="3664"/>
+          <w:tab w:val="left" w:pos="4580"/>
+          <w:tab w:val="left" w:pos="5496"/>
+          <w:tab w:val="left" w:pos="6412"/>
+          <w:tab w:val="left" w:pos="7328"/>
+          <w:tab w:val="left" w:pos="8244"/>
+          <w:tab w:val="left" w:pos="9160"/>
+          <w:tab w:val="left" w:pos="10076"/>
+          <w:tab w:val="left" w:pos="10992"/>
+          <w:tab w:val="left" w:pos="11908"/>
+          <w:tab w:val="left" w:pos="12824"/>
+          <w:tab w:val="left" w:pos="13740"/>
+          <w:tab w:val="left" w:pos="14656"/>
+        </w:tabs>
+        <w:spacing w:after="0" w:line="240" w:lineRule="auto"/>
+        <w:rPr>
+          <w:rFonts w:ascii="Courier New" w:eastAsia="Times New Roman" w:hAnsi="Courier New" w:cs="Courier New"/>
+          <w:sz w:val="20"/>
+          <w:szCs w:val="20"/>
+          <w:lang w:eastAsia="en-IL"/>
+        </w:rPr>
+      </w:pPr>
+      <w:proofErr w:type="spellStart"/>
+      <w:r>
+        <w:rPr>
+          <w:rFonts w:ascii="Courier New" w:eastAsia="Times New Roman" w:hAnsi="Courier New" w:cs="Courier New"/>
+          <w:sz w:val="20"/>
+          <w:szCs w:val="20"/>
+          <w:lang w:eastAsia="en-IL"/>
+        </w:rPr>
+        <w:t>autoconf</w:t>
+      </w:r>
+      <w:proofErr w:type="spellEnd"/>
+      <w:r>
+        <w:rPr>
+          <w:rFonts w:ascii="Courier New" w:eastAsia="Times New Roman" w:hAnsi="Courier New" w:cs="Courier New"/>
+          <w:sz w:val="20"/>
+          <w:szCs w:val="20"/>
+          <w:lang w:eastAsia="en-IL"/>
+        </w:rPr>
+        <w:t xml:space="preserve"> \</w:t>
+      </w:r>
+    </w:p>
+    <w:p>
+      <w:pPr>
+        <w:tabs>
+          <w:tab w:val="left" w:pos="916"/>
+          <w:tab w:val="left" w:pos="1832"/>
+          <w:tab w:val="left" w:pos="2748"/>
+          <w:tab w:val="left" w:pos="3664"/>
+          <w:tab w:val="left" w:pos="4580"/>
+          <w:tab w:val="left" w:pos="5496"/>
+          <w:tab w:val="left" w:pos="6412"/>
+          <w:tab w:val="left" w:pos="7328"/>
+          <w:tab w:val="left" w:pos="8244"/>
+          <w:tab w:val="left" w:pos="9160"/>
+          <w:tab w:val="left" w:pos="10076"/>
+          <w:tab w:val="left" w:pos="10992"/>
+          <w:tab w:val="left" w:pos="11908"/>
+          <w:tab w:val="left" w:pos="12824"/>
+          <w:tab w:val="left" w:pos="13740"/>
+          <w:tab w:val="left" w:pos="14656"/>
+        </w:tabs>
+        <w:spacing w:after="0" w:line="240" w:lineRule="auto"/>
+        <w:rPr>
+          <w:rFonts w:ascii="Courier New" w:eastAsia="Times New Roman" w:hAnsi="Courier New" w:cs="Courier New"/>
+          <w:sz w:val="20"/>
+          <w:szCs w:val="20"/>
+          <w:lang w:eastAsia="en-IL"/>
+        </w:rPr>
+      </w:pPr>
+      <w:proofErr w:type="spellStart"/>
+      <w:r>
+        <w:rPr>
+          <w:rFonts w:ascii="Courier New" w:eastAsia="Times New Roman" w:hAnsi="Courier New" w:cs="Courier New"/>
+          <w:sz w:val="20"/>
+          <w:szCs w:val="20"/>
+          <w:lang w:eastAsia="en-IL"/>
+        </w:rPr>
+        <w:t>libtool</w:t>
+      </w:r>
+      <w:proofErr w:type="spellEnd"/>
+      <w:r>
+        <w:rPr>
+          <w:rFonts w:ascii="Courier New" w:eastAsia="Times New Roman" w:hAnsi="Courier New" w:cs="Courier New"/>
+          <w:sz w:val="20"/>
+          <w:szCs w:val="20"/>
+          <w:lang w:eastAsia="en-IL"/>
+        </w:rPr>
+        <w:t xml:space="preserve"> \</w:t>
+      </w:r>
+    </w:p>
+    <w:p>
+      <w:pPr>
+        <w:tabs>
+          <w:tab w:val="left" w:pos="916"/>
+          <w:tab w:val="left" w:pos="1832"/>
+          <w:tab w:val="left" w:pos="2748"/>
+          <w:tab w:val="left" w:pos="3664"/>
+          <w:tab w:val="left" w:pos="4580"/>
+          <w:tab w:val="left" w:pos="5496"/>
+          <w:tab w:val="left" w:pos="6412"/>
+          <w:tab w:val="left" w:pos="7328"/>
+          <w:tab w:val="left" w:pos="8244"/>
+          <w:tab w:val="left" w:pos="9160"/>
+          <w:tab w:val="left" w:pos="10076"/>
+          <w:tab w:val="left" w:pos="10992"/>
+          <w:tab w:val="left" w:pos="11908"/>
+          <w:tab w:val="left" w:pos="12824"/>
+          <w:tab w:val="left" w:pos="13740"/>
+          <w:tab w:val="left" w:pos="14656"/>
+        </w:tabs>
+        <w:spacing w:after="0" w:line="240" w:lineRule="auto"/>
+        <w:rPr>
+          <w:rFonts w:ascii="Courier New" w:eastAsia="Times New Roman" w:hAnsi="Courier New" w:cs="Courier New"/>
+          <w:sz w:val="20"/>
+          <w:szCs w:val="20"/>
+          <w:lang w:eastAsia="en-IL"/>
+        </w:rPr>
+      </w:pPr>
+      <w:proofErr w:type="spellStart"/>
+      <w:r>
+        <w:rPr>
+          <w:rFonts w:ascii="Courier New" w:eastAsia="Times New Roman" w:hAnsi="Courier New" w:cs="Courier New"/>
+          <w:sz w:val="20"/>
+          <w:szCs w:val="20"/>
+          <w:lang w:eastAsia="en-IL"/>
+        </w:rPr>
+        <w:t>texinfo</w:t>
+      </w:r>
+      <w:proofErr w:type="spellEnd"/>
+      <w:r>
+        <w:rPr>
+          <w:rFonts w:ascii="Courier New" w:eastAsia="Times New Roman" w:hAnsi="Courier New" w:cs="Courier New"/>
+          <w:sz w:val="20"/>
+          <w:szCs w:val="20"/>
+          <w:lang w:eastAsia="en-IL"/>
+        </w:rPr>
+        <w:t xml:space="preserve"> \</w:t>
+      </w:r>
+    </w:p>
+    <w:p>
+      <w:pPr>
+        <w:tabs>
+          <w:tab w:val="left" w:pos="916"/>
+          <w:tab w:val="left" w:pos="1832"/>
+          <w:tab w:val="left" w:pos="2748"/>
+          <w:tab w:val="left" w:pos="3664"/>
+          <w:tab w:val="left" w:pos="4580"/>
+          <w:tab w:val="left" w:pos="5496"/>
+          <w:tab w:val="left" w:pos="6412"/>
+          <w:tab w:val="left" w:pos="7328"/>
+          <w:tab w:val="left" w:pos="8244"/>
+          <w:tab w:val="left" w:pos="9160"/>
+          <w:tab w:val="left" w:pos="10076"/>
+          <w:tab w:val="left" w:pos="10992"/>
+          <w:tab w:val="left" w:pos="11908"/>
+          <w:tab w:val="left" w:pos="12824"/>
+          <w:tab w:val="left" w:pos="13740"/>
+          <w:tab w:val="left" w:pos="14656"/>
+        </w:tabs>
+        <w:spacing w:after="0" w:line="240" w:lineRule="auto"/>
+        <w:rPr>
+          <w:rFonts w:ascii="Courier New" w:eastAsia="Times New Roman" w:hAnsi="Courier New" w:cs="Courier New"/>
+          <w:sz w:val="20"/>
+          <w:szCs w:val="20"/>
+          <w:lang w:eastAsia="en-IL"/>
+        </w:rPr>
+      </w:pPr>
+      <w:r>
+        <w:rPr>
+          <w:rFonts w:ascii="Courier New" w:eastAsia="Times New Roman" w:hAnsi="Courier New" w:cs="Courier New"/>
+          <w:sz w:val="20"/>
+          <w:szCs w:val="20"/>
+          <w:lang w:eastAsia="en-IL"/>
+        </w:rPr>
+        <w:t>zlib1g-dev \</w:t>
+      </w:r>
+    </w:p>
+    <w:p>
+      <w:pPr>
+        <w:tabs>
+          <w:tab w:val="left" w:pos="916"/>
+          <w:tab w:val="left" w:pos="1832"/>
+          <w:tab w:val="left" w:pos="2748"/>
+          <w:tab w:val="left" w:pos="3664"/>
+          <w:tab w:val="left" w:pos="4580"/>
+          <w:tab w:val="left" w:pos="5496"/>
+          <w:tab w:val="left" w:pos="6412"/>
+          <w:tab w:val="left" w:pos="7328"/>
+          <w:tab w:val="left" w:pos="8244"/>
+          <w:tab w:val="left" w:pos="9160"/>
+          <w:tab w:val="left" w:pos="10076"/>
+          <w:tab w:val="left" w:pos="10992"/>
+          <w:tab w:val="left" w:pos="11908"/>
+          <w:tab w:val="left" w:pos="12824"/>
+          <w:tab w:val="left" w:pos="13740"/>
+          <w:tab w:val="left" w:pos="14656"/>
+        </w:tabs>
+        <w:spacing w:after="0" w:line="240" w:lineRule="auto"/>
+        <w:rPr>
+          <w:rFonts w:ascii="Courier New" w:eastAsia="Times New Roman" w:hAnsi="Courier New" w:cs="Courier New"/>
+          <w:sz w:val="20"/>
+          <w:szCs w:val="20"/>
+          <w:lang w:eastAsia="en-IL"/>
+        </w:rPr>
+      </w:pPr>
+      <w:proofErr w:type="spellStart"/>
+      <w:r>
+        <w:rPr>
+          <w:rFonts w:ascii="Courier New" w:eastAsia="Times New Roman" w:hAnsi="Courier New" w:cs="Courier New"/>
+          <w:sz w:val="20"/>
+          <w:szCs w:val="20"/>
+          <w:lang w:eastAsia="en-IL"/>
+        </w:rPr>
+        <w:t>gcc-multilib</w:t>
+      </w:r>
+      <w:proofErr w:type="spellEnd"/>
+      <w:r>
+        <w:rPr>
+          <w:rFonts w:ascii="Courier New" w:eastAsia="Times New Roman" w:hAnsi="Courier New" w:cs="Courier New"/>
+          <w:sz w:val="20"/>
+          <w:szCs w:val="20"/>
+          <w:lang w:eastAsia="en-IL"/>
+        </w:rPr>
+        <w:t xml:space="preserve"> \</w:t>
+      </w:r>
+    </w:p>
+    <w:p>
+      <w:pPr>
+        <w:tabs>
+          <w:tab w:val="left" w:pos="916"/>
+          <w:tab w:val="left" w:pos="1832"/>
+          <w:tab w:val="left" w:pos="2748"/>
+          <w:tab w:val="left" w:pos="3664"/>
+          <w:tab w:val="left" w:pos="4580"/>
+          <w:tab w:val="left" w:pos="5496"/>
+          <w:tab w:val="left" w:pos="6412"/>
+          <w:tab w:val="left" w:pos="7328"/>
+          <w:tab w:val="left" w:pos="8244"/>
+          <w:tab w:val="left" w:pos="9160"/>
+          <w:tab w:val="left" w:pos="10076"/>
+          <w:tab w:val="left" w:pos="10992"/>
+          <w:tab w:val="left" w:pos="11908"/>
+          <w:tab w:val="left" w:pos="12824"/>
+          <w:tab w:val="left" w:pos="13740"/>
+          <w:tab w:val="left" w:pos="14656"/>
+        </w:tabs>
+        <w:spacing w:after="0" w:line="240" w:lineRule="auto"/>
+        <w:rPr>
+          <w:rFonts w:ascii="Courier New" w:eastAsia="Times New Roman" w:hAnsi="Courier New" w:cs="Courier New"/>
+          <w:sz w:val="20"/>
+          <w:szCs w:val="20"/>
+          <w:lang w:eastAsia="en-IL"/>
+        </w:rPr>
+      </w:pPr>
+      <w:r>
+        <w:rPr>
+          <w:rFonts w:ascii="Courier New" w:eastAsia="Times New Roman" w:hAnsi="Courier New" w:cs="Courier New"/>
+          <w:sz w:val="20"/>
+          <w:szCs w:val="20"/>
+          <w:lang w:eastAsia="en-IL"/>
+        </w:rPr>
+        <w:lastRenderedPageBreak/>
+        <w:t>build-essential \</w:t>
+      </w:r>
+    </w:p>
+    <w:p>
+      <w:pPr>
+        <w:tabs>
+          <w:tab w:val="left" w:pos="916"/>
+          <w:tab w:val="left" w:pos="1832"/>
+          <w:tab w:val="left" w:pos="2748"/>
+          <w:tab w:val="left" w:pos="3664"/>
+          <w:tab w:val="left" w:pos="4580"/>
+          <w:tab w:val="left" w:pos="5496"/>
+          <w:tab w:val="left" w:pos="6412"/>
+          <w:tab w:val="left" w:pos="7328"/>
+          <w:tab w:val="left" w:pos="8244"/>
+          <w:tab w:val="left" w:pos="9160"/>
+          <w:tab w:val="left" w:pos="10076"/>
+          <w:tab w:val="left" w:pos="10992"/>
+          <w:tab w:val="left" w:pos="11908"/>
+          <w:tab w:val="left" w:pos="12824"/>
+          <w:tab w:val="left" w:pos="13740"/>
+          <w:tab w:val="left" w:pos="14656"/>
+        </w:tabs>
+        <w:spacing w:after="0" w:line="240" w:lineRule="auto"/>
+        <w:rPr>
+          <w:rFonts w:ascii="Courier New" w:eastAsia="Times New Roman" w:hAnsi="Courier New" w:cs="Courier New"/>
+          <w:sz w:val="20"/>
+          <w:szCs w:val="20"/>
+          <w:lang w:eastAsia="en-IL"/>
+        </w:rPr>
+      </w:pPr>
+      <w:r>
+        <w:rPr>
+          <w:rFonts w:ascii="Courier New" w:eastAsia="Times New Roman" w:hAnsi="Courier New" w:cs="Courier New"/>
+          <w:sz w:val="20"/>
+          <w:szCs w:val="20"/>
+          <w:lang w:eastAsia="en-IL"/>
+        </w:rPr>
+        <w:t>screen \</w:t>
+      </w:r>
+    </w:p>
+    <w:p>
+      <w:pPr>
+        <w:tabs>
+          <w:tab w:val="left" w:pos="916"/>
+          <w:tab w:val="left" w:pos="1832"/>
+          <w:tab w:val="left" w:pos="2748"/>
+          <w:tab w:val="left" w:pos="3664"/>
+          <w:tab w:val="left" w:pos="4580"/>
+          <w:tab w:val="left" w:pos="5496"/>
+          <w:tab w:val="left" w:pos="6412"/>
+          <w:tab w:val="left" w:pos="7328"/>
+          <w:tab w:val="left" w:pos="8244"/>
+          <w:tab w:val="left" w:pos="9160"/>
+          <w:tab w:val="left" w:pos="10076"/>
+          <w:tab w:val="left" w:pos="10992"/>
+          <w:tab w:val="left" w:pos="11908"/>
+          <w:tab w:val="left" w:pos="12824"/>
+          <w:tab w:val="left" w:pos="13740"/>
+          <w:tab w:val="left" w:pos="14656"/>
+        </w:tabs>
+        <w:spacing w:after="0" w:line="240" w:lineRule="auto"/>
+        <w:rPr>
+          <w:rFonts w:ascii="Courier New" w:eastAsia="Times New Roman" w:hAnsi="Courier New" w:cs="Courier New"/>
+          <w:sz w:val="20"/>
+          <w:szCs w:val="20"/>
+          <w:lang w:eastAsia="en-IL"/>
+        </w:rPr>
+      </w:pPr>
+      <w:r>
+        <w:rPr>
+          <w:rFonts w:ascii="Courier New" w:eastAsia="Times New Roman" w:hAnsi="Courier New" w:cs="Courier New"/>
+          <w:sz w:val="20"/>
+          <w:szCs w:val="20"/>
+          <w:lang w:eastAsia="en-IL"/>
+        </w:rPr>
+        <w:t>pax \</w:t>
+      </w:r>
+    </w:p>
+    <w:p>
+      <w:pPr>
+        <w:tabs>
+          <w:tab w:val="left" w:pos="916"/>
+          <w:tab w:val="left" w:pos="1832"/>
+          <w:tab w:val="left" w:pos="2748"/>
+          <w:tab w:val="left" w:pos="3664"/>
+          <w:tab w:val="left" w:pos="4580"/>
+          <w:tab w:val="left" w:pos="5496"/>
+          <w:tab w:val="left" w:pos="6412"/>
+          <w:tab w:val="left" w:pos="7328"/>
+          <w:tab w:val="left" w:pos="8244"/>
+          <w:tab w:val="left" w:pos="9160"/>
+          <w:tab w:val="left" w:pos="10076"/>
+          <w:tab w:val="left" w:pos="10992"/>
+          <w:tab w:val="left" w:pos="11908"/>
+          <w:tab w:val="left" w:pos="12824"/>
+          <w:tab w:val="left" w:pos="13740"/>
+          <w:tab w:val="left" w:pos="14656"/>
+        </w:tabs>
+        <w:spacing w:after="0" w:line="240" w:lineRule="auto"/>
+        <w:rPr>
+          <w:rFonts w:ascii="Courier New" w:eastAsia="Times New Roman" w:hAnsi="Courier New" w:cs="Courier New"/>
+          <w:sz w:val="20"/>
+          <w:szCs w:val="20"/>
+          <w:lang w:eastAsia="en-IL"/>
+        </w:rPr>
+      </w:pPr>
+      <w:r>
+        <w:rPr>
+          <w:rFonts w:ascii="Courier New" w:eastAsia="Times New Roman" w:hAnsi="Courier New" w:cs="Courier New"/>
+          <w:sz w:val="20"/>
+          <w:szCs w:val="20"/>
+          <w:lang w:eastAsia="en-IL"/>
+        </w:rPr>
+        <w:t>gawk \</w:t>
+      </w:r>
+    </w:p>
+    <w:p>
+      <w:pPr>
+        <w:tabs>
+          <w:tab w:val="left" w:pos="916"/>
+          <w:tab w:val="left" w:pos="1832"/>
+          <w:tab w:val="left" w:pos="2748"/>
+          <w:tab w:val="left" w:pos="3664"/>
+          <w:tab w:val="left" w:pos="4580"/>
+          <w:tab w:val="left" w:pos="5496"/>
+          <w:tab w:val="left" w:pos="6412"/>
+          <w:tab w:val="left" w:pos="7328"/>
+          <w:tab w:val="left" w:pos="8244"/>
+          <w:tab w:val="left" w:pos="9160"/>
+          <w:tab w:val="left" w:pos="10076"/>
+          <w:tab w:val="left" w:pos="10992"/>
+          <w:tab w:val="left" w:pos="11908"/>
+          <w:tab w:val="left" w:pos="12824"/>
+          <w:tab w:val="left" w:pos="13740"/>
+          <w:tab w:val="left" w:pos="14656"/>
+        </w:tabs>
+        <w:spacing w:after="0" w:line="240" w:lineRule="auto"/>
+        <w:rPr>
+          <w:rFonts w:ascii="Courier New" w:eastAsia="Times New Roman" w:hAnsi="Courier New" w:cs="Courier New"/>
+          <w:sz w:val="20"/>
+          <w:szCs w:val="20"/>
+          <w:lang w:eastAsia="en-IL"/>
+        </w:rPr>
+      </w:pPr>
+      <w:r>
+        <w:rPr>
+          <w:rFonts w:ascii="Courier New" w:eastAsia="Times New Roman" w:hAnsi="Courier New" w:cs="Courier New"/>
+          <w:sz w:val="20"/>
+          <w:szCs w:val="20"/>
+          <w:lang w:eastAsia="en-IL"/>
+        </w:rPr>
+        <w:t>python3 \</w:t>
+      </w:r>
+    </w:p>
+    <w:p>
+      <w:pPr>
+        <w:tabs>
+          <w:tab w:val="left" w:pos="916"/>
+          <w:tab w:val="left" w:pos="1832"/>
+          <w:tab w:val="left" w:pos="2748"/>
+          <w:tab w:val="left" w:pos="3664"/>
+          <w:tab w:val="left" w:pos="4580"/>
+          <w:tab w:val="left" w:pos="5496"/>
+          <w:tab w:val="left" w:pos="6412"/>
+          <w:tab w:val="left" w:pos="7328"/>
+          <w:tab w:val="left" w:pos="8244"/>
+          <w:tab w:val="left" w:pos="9160"/>
+          <w:tab w:val="left" w:pos="10076"/>
+          <w:tab w:val="left" w:pos="10992"/>
+          <w:tab w:val="left" w:pos="11908"/>
+          <w:tab w:val="left" w:pos="12824"/>
+          <w:tab w:val="left" w:pos="13740"/>
+          <w:tab w:val="left" w:pos="14656"/>
+        </w:tabs>
+        <w:spacing w:after="0" w:line="240" w:lineRule="auto"/>
+        <w:rPr>
+          <w:rFonts w:ascii="Courier New" w:eastAsia="Times New Roman" w:hAnsi="Courier New" w:cs="Courier New"/>
+          <w:sz w:val="20"/>
+          <w:szCs w:val="20"/>
+          <w:lang w:eastAsia="en-IL"/>
+        </w:rPr>
+      </w:pPr>
+      <w:r>
+        <w:rPr>
+          <w:rFonts w:ascii="Courier New" w:eastAsia="Times New Roman" w:hAnsi="Courier New" w:cs="Courier New"/>
+          <w:sz w:val="20"/>
+          <w:szCs w:val="20"/>
+          <w:lang w:eastAsia="en-IL"/>
+        </w:rPr>
+        <w:t>python3-pexpect \</w:t>
+      </w:r>
+    </w:p>
+    <w:p>
+      <w:pPr>
+        <w:tabs>
+          <w:tab w:val="left" w:pos="916"/>
+          <w:tab w:val="left" w:pos="1832"/>
+          <w:tab w:val="left" w:pos="2748"/>
+          <w:tab w:val="left" w:pos="3664"/>
+          <w:tab w:val="left" w:pos="4580"/>
+          <w:tab w:val="left" w:pos="5496"/>
+          <w:tab w:val="left" w:pos="6412"/>
+          <w:tab w:val="left" w:pos="7328"/>
+          <w:tab w:val="left" w:pos="8244"/>
+          <w:tab w:val="left" w:pos="9160"/>
+          <w:tab w:val="left" w:pos="10076"/>
+          <w:tab w:val="left" w:pos="10992"/>
+          <w:tab w:val="left" w:pos="11908"/>
+          <w:tab w:val="left" w:pos="12824"/>
+          <w:tab w:val="left" w:pos="13740"/>
+          <w:tab w:val="left" w:pos="14656"/>
+        </w:tabs>
+        <w:spacing w:after="0" w:line="240" w:lineRule="auto"/>
+        <w:rPr>
+          <w:rFonts w:ascii="Courier New" w:eastAsia="Times New Roman" w:hAnsi="Courier New" w:cs="Courier New"/>
+          <w:sz w:val="20"/>
+          <w:szCs w:val="20"/>
+          <w:lang w:eastAsia="en-IL"/>
+        </w:rPr>
+      </w:pPr>
+      <w:r>
+        <w:rPr>
+          <w:rFonts w:ascii="Courier New" w:eastAsia="Times New Roman" w:hAnsi="Courier New" w:cs="Courier New"/>
+          <w:sz w:val="20"/>
+          <w:szCs w:val="20"/>
+          <w:lang w:eastAsia="en-IL"/>
+        </w:rPr>
+        <w:t>python3-pip \</w:t>
+      </w:r>
+    </w:p>
+    <w:p>
+      <w:pPr>
+        <w:tabs>
+          <w:tab w:val="left" w:pos="916"/>
+          <w:tab w:val="left" w:pos="1832"/>
+          <w:tab w:val="left" w:pos="2748"/>
+          <w:tab w:val="left" w:pos="3664"/>
+          <w:tab w:val="left" w:pos="4580"/>
+          <w:tab w:val="left" w:pos="5496"/>
+          <w:tab w:val="left" w:pos="6412"/>
+          <w:tab w:val="left" w:pos="7328"/>
+          <w:tab w:val="left" w:pos="8244"/>
+          <w:tab w:val="left" w:pos="9160"/>
+          <w:tab w:val="left" w:pos="10076"/>
+          <w:tab w:val="left" w:pos="10992"/>
+          <w:tab w:val="left" w:pos="11908"/>
+          <w:tab w:val="left" w:pos="12824"/>
+          <w:tab w:val="left" w:pos="13740"/>
+          <w:tab w:val="left" w:pos="14656"/>
+        </w:tabs>
+        <w:spacing w:after="0" w:line="240" w:lineRule="auto"/>
+        <w:rPr>
+          <w:rFonts w:ascii="Courier New" w:eastAsia="Times New Roman" w:hAnsi="Courier New" w:cs="Courier New"/>
+          <w:sz w:val="20"/>
+          <w:szCs w:val="20"/>
+          <w:lang w:eastAsia="en-IL"/>
+        </w:rPr>
+      </w:pPr>
+      <w:r>
+        <w:rPr>
+          <w:rFonts w:ascii="Courier New" w:eastAsia="Times New Roman" w:hAnsi="Courier New" w:cs="Courier New"/>
+          <w:sz w:val="20"/>
+          <w:szCs w:val="20"/>
+          <w:lang w:eastAsia="en-IL"/>
+        </w:rPr>
+        <w:t>python3-git \</w:t>
+      </w:r>
+    </w:p>
+    <w:p>
+      <w:pPr>
+        <w:tabs>
+          <w:tab w:val="left" w:pos="916"/>
+          <w:tab w:val="left" w:pos="1832"/>
+          <w:tab w:val="left" w:pos="2748"/>
+          <w:tab w:val="left" w:pos="3664"/>
+          <w:tab w:val="left" w:pos="4580"/>
+          <w:tab w:val="left" w:pos="5496"/>
+          <w:tab w:val="left" w:pos="6412"/>
+          <w:tab w:val="left" w:pos="7328"/>
+          <w:tab w:val="left" w:pos="8244"/>
+          <w:tab w:val="left" w:pos="9160"/>
+          <w:tab w:val="left" w:pos="10076"/>
+          <w:tab w:val="left" w:pos="10992"/>
+          <w:tab w:val="left" w:pos="11908"/>
+          <w:tab w:val="left" w:pos="12824"/>
+          <w:tab w:val="left" w:pos="13740"/>
+          <w:tab w:val="left" w:pos="14656"/>
+        </w:tabs>
+        <w:spacing w:after="0" w:line="240" w:lineRule="auto"/>
+        <w:rPr>
+          <w:rFonts w:ascii="Courier New" w:eastAsia="Times New Roman" w:hAnsi="Courier New" w:cs="Courier New"/>
+          <w:sz w:val="20"/>
+          <w:szCs w:val="20"/>
+          <w:lang w:eastAsia="en-IL"/>
+        </w:rPr>
+      </w:pPr>
+      <w:r>
+        <w:rPr>
+          <w:rFonts w:ascii="Courier New" w:eastAsia="Times New Roman" w:hAnsi="Courier New" w:cs="Courier New"/>
+          <w:sz w:val="20"/>
+          <w:szCs w:val="20"/>
+          <w:lang w:eastAsia="en-IL"/>
+        </w:rPr>
+        <w:t>python3-jinja2 \</w:t>
+      </w:r>
+    </w:p>
+    <w:p>
+      <w:pPr>
+        <w:tabs>
+          <w:tab w:val="left" w:pos="916"/>
+          <w:tab w:val="left" w:pos="1832"/>
+          <w:tab w:val="left" w:pos="2748"/>
+          <w:tab w:val="left" w:pos="3664"/>
+          <w:tab w:val="left" w:pos="4580"/>
+          <w:tab w:val="left" w:pos="5496"/>
+          <w:tab w:val="left" w:pos="6412"/>
+          <w:tab w:val="left" w:pos="7328"/>
+          <w:tab w:val="left" w:pos="8244"/>
+          <w:tab w:val="left" w:pos="9160"/>
+          <w:tab w:val="left" w:pos="10076"/>
+          <w:tab w:val="left" w:pos="10992"/>
+          <w:tab w:val="left" w:pos="11908"/>
+          <w:tab w:val="left" w:pos="12824"/>
+          <w:tab w:val="left" w:pos="13740"/>
+          <w:tab w:val="left" w:pos="14656"/>
+        </w:tabs>
+        <w:spacing w:after="0" w:line="240" w:lineRule="auto"/>
+        <w:rPr>
+          <w:rFonts w:ascii="Courier New" w:eastAsia="Times New Roman" w:hAnsi="Courier New" w:cs="Courier New"/>
+          <w:sz w:val="20"/>
+          <w:szCs w:val="20"/>
+          <w:lang w:eastAsia="en-IL"/>
+        </w:rPr>
+      </w:pPr>
+      <w:proofErr w:type="spellStart"/>
+      <w:r>
+        <w:rPr>
+          <w:rFonts w:ascii="Courier New" w:eastAsia="Times New Roman" w:hAnsi="Courier New" w:cs="Courier New"/>
+          <w:sz w:val="20"/>
+          <w:szCs w:val="20"/>
+          <w:lang w:eastAsia="en-IL"/>
+        </w:rPr>
+        <w:t>xz</w:t>
+      </w:r>
+      <w:proofErr w:type="spellEnd"/>
+      <w:r>
+        <w:rPr>
+          <w:rFonts w:ascii="Courier New" w:eastAsia="Times New Roman" w:hAnsi="Courier New" w:cs="Courier New"/>
+          <w:sz w:val="20"/>
+          <w:szCs w:val="20"/>
+          <w:lang w:eastAsia="en-IL"/>
+        </w:rPr>
+        <w:t>-utils \</w:t>
+      </w:r>
+    </w:p>
+    <w:p>
+      <w:pPr>
+        <w:tabs>
+          <w:tab w:val="left" w:pos="916"/>
+          <w:tab w:val="left" w:pos="1832"/>
+          <w:tab w:val="left" w:pos="2748"/>
+          <w:tab w:val="left" w:pos="3664"/>
+          <w:tab w:val="left" w:pos="4580"/>
+          <w:tab w:val="left" w:pos="5496"/>
+          <w:tab w:val="left" w:pos="6412"/>
+          <w:tab w:val="left" w:pos="7328"/>
+          <w:tab w:val="left" w:pos="8244"/>
+          <w:tab w:val="left" w:pos="9160"/>
+          <w:tab w:val="left" w:pos="10076"/>
+          <w:tab w:val="left" w:pos="10992"/>
+          <w:tab w:val="left" w:pos="11908"/>
+          <w:tab w:val="left" w:pos="12824"/>
+          <w:tab w:val="left" w:pos="13740"/>
+          <w:tab w:val="left" w:pos="14656"/>
+        </w:tabs>
+        <w:spacing w:after="0" w:line="240" w:lineRule="auto"/>
+        <w:rPr>
+          <w:rFonts w:ascii="Courier New" w:eastAsia="Times New Roman" w:hAnsi="Courier New" w:cs="Courier New"/>
+          <w:sz w:val="20"/>
+          <w:szCs w:val="20"/>
+          <w:lang w:eastAsia="en-IL"/>
+        </w:rPr>
+      </w:pPr>
+      <w:proofErr w:type="spellStart"/>
+      <w:r>
+        <w:rPr>
+          <w:rFonts w:ascii="Courier New" w:eastAsia="Times New Roman" w:hAnsi="Courier New" w:cs="Courier New"/>
+          <w:sz w:val="20"/>
+          <w:szCs w:val="20"/>
+          <w:lang w:eastAsia="en-IL"/>
+        </w:rPr>
+        <w:t>debianutils</w:t>
+      </w:r>
+      <w:proofErr w:type="spellEnd"/>
+      <w:r>
+        <w:rPr>
+          <w:rFonts w:ascii="Courier New" w:eastAsia="Times New Roman" w:hAnsi="Courier New" w:cs="Courier New"/>
+          <w:sz w:val="20"/>
+          <w:szCs w:val="20"/>
+          <w:lang w:eastAsia="en-IL"/>
+        </w:rPr>
+        <w:t xml:space="preserve"> \</w:t>
+      </w:r>
+    </w:p>
+    <w:p>
+      <w:pPr>
+        <w:tabs>
+          <w:tab w:val="left" w:pos="916"/>
+          <w:tab w:val="left" w:pos="1832"/>
+          <w:tab w:val="left" w:pos="2748"/>
+          <w:tab w:val="left" w:pos="3664"/>
+          <w:tab w:val="left" w:pos="4580"/>
+          <w:tab w:val="left" w:pos="5496"/>
+          <w:tab w:val="left" w:pos="6412"/>
+          <w:tab w:val="left" w:pos="7328"/>
+          <w:tab w:val="left" w:pos="8244"/>
+          <w:tab w:val="left" w:pos="9160"/>
+          <w:tab w:val="left" w:pos="10076"/>
+          <w:tab w:val="left" w:pos="10992"/>
+          <w:tab w:val="left" w:pos="11908"/>
+          <w:tab w:val="left" w:pos="12824"/>
+          <w:tab w:val="left" w:pos="13740"/>
+          <w:tab w:val="left" w:pos="14656"/>
+        </w:tabs>
+        <w:spacing w:after="0" w:line="240" w:lineRule="auto"/>
+        <w:rPr>
+          <w:rFonts w:ascii="Courier New" w:eastAsia="Times New Roman" w:hAnsi="Courier New" w:cs="Courier New"/>
+          <w:sz w:val="20"/>
+          <w:szCs w:val="20"/>
+          <w:lang w:eastAsia="en-IL"/>
+        </w:rPr>
+      </w:pPr>
+      <w:proofErr w:type="spellStart"/>
+      <w:r>
+        <w:rPr>
+          <w:rFonts w:ascii="Courier New" w:eastAsia="Times New Roman" w:hAnsi="Courier New" w:cs="Courier New"/>
+          <w:sz w:val="20"/>
+          <w:szCs w:val="20"/>
+          <w:lang w:eastAsia="en-IL"/>
+        </w:rPr>
+        <w:t>iputils</w:t>
+      </w:r>
+      <w:proofErr w:type="spellEnd"/>
+      <w:r>
+        <w:rPr>
+          <w:rFonts w:ascii="Courier New" w:eastAsia="Times New Roman" w:hAnsi="Courier New" w:cs="Courier New"/>
+          <w:sz w:val="20"/>
+          <w:szCs w:val="20"/>
+          <w:lang w:eastAsia="en-IL"/>
+        </w:rPr>
+        <w:t>-ping \</w:t>
+      </w:r>
+    </w:p>
+    <w:p>
+      <w:pPr>
+        <w:tabs>
+          <w:tab w:val="left" w:pos="916"/>
+          <w:tab w:val="left" w:pos="1832"/>
+          <w:tab w:val="left" w:pos="2748"/>
+          <w:tab w:val="left" w:pos="3664"/>
+          <w:tab w:val="left" w:pos="4580"/>
+          <w:tab w:val="left" w:pos="5496"/>
+          <w:tab w:val="left" w:pos="6412"/>
+          <w:tab w:val="left" w:pos="7328"/>
+          <w:tab w:val="left" w:pos="8244"/>
+          <w:tab w:val="left" w:pos="9160"/>
+          <w:tab w:val="left" w:pos="10076"/>
+          <w:tab w:val="left" w:pos="10992"/>
+          <w:tab w:val="left" w:pos="11908"/>
+          <w:tab w:val="left" w:pos="12824"/>
+          <w:tab w:val="left" w:pos="13740"/>
+          <w:tab w:val="left" w:pos="14656"/>
+        </w:tabs>
+        <w:spacing w:after="0" w:line="240" w:lineRule="auto"/>
+        <w:rPr>
+          <w:rFonts w:ascii="Courier New" w:eastAsia="Times New Roman" w:hAnsi="Courier New" w:cs="Courier New"/>
+          <w:sz w:val="20"/>
+          <w:szCs w:val="20"/>
+          <w:lang w:eastAsia="en-IL"/>
+        </w:rPr>
+      </w:pPr>
+      <w:r>
+        <w:rPr>
+          <w:rFonts w:ascii="Courier New" w:eastAsia="Times New Roman" w:hAnsi="Courier New" w:cs="Courier New"/>
+          <w:sz w:val="20"/>
+          <w:szCs w:val="20"/>
+          <w:lang w:eastAsia="en-IL"/>
+        </w:rPr>
+        <w:t>libegl1-mesa \</w:t>
+      </w:r>
+    </w:p>
+    <w:p>
+      <w:pPr>
+        <w:tabs>
+          <w:tab w:val="left" w:pos="916"/>
+          <w:tab w:val="left" w:pos="1832"/>
+          <w:tab w:val="left" w:pos="2748"/>
+          <w:tab w:val="left" w:pos="3664"/>
+          <w:tab w:val="left" w:pos="4580"/>
+          <w:tab w:val="left" w:pos="5496"/>
+          <w:tab w:val="left" w:pos="6412"/>
+          <w:tab w:val="left" w:pos="7328"/>
+          <w:tab w:val="left" w:pos="8244"/>
+          <w:tab w:val="left" w:pos="9160"/>
+          <w:tab w:val="left" w:pos="10076"/>
+          <w:tab w:val="left" w:pos="10992"/>
+          <w:tab w:val="left" w:pos="11908"/>
+          <w:tab w:val="left" w:pos="12824"/>
+          <w:tab w:val="left" w:pos="13740"/>
+          <w:tab w:val="left" w:pos="14656"/>
+        </w:tabs>
+        <w:spacing w:after="0" w:line="240" w:lineRule="auto"/>
+        <w:rPr>
+          <w:rFonts w:ascii="Courier New" w:eastAsia="Times New Roman" w:hAnsi="Courier New" w:cs="Courier New"/>
+          <w:sz w:val="20"/>
+          <w:szCs w:val="20"/>
+          <w:lang w:eastAsia="en-IL"/>
+        </w:rPr>
+      </w:pPr>
+      <w:r>
+        <w:rPr>
+          <w:rFonts w:ascii="Courier New" w:eastAsia="Times New Roman" w:hAnsi="Courier New" w:cs="Courier New"/>
+          <w:sz w:val="20"/>
+          <w:szCs w:val="20"/>
+          <w:lang w:eastAsia="en-IL"/>
+        </w:rPr>
+        <w:t>libsdl1.2-dev \</w:t>
+      </w:r>
+    </w:p>
+    <w:p>
+      <w:pPr>
+        <w:tabs>
+          <w:tab w:val="left" w:pos="916"/>
+          <w:tab w:val="left" w:pos="1832"/>
+          <w:tab w:val="left" w:pos="2748"/>
+          <w:tab w:val="left" w:pos="3664"/>
+          <w:tab w:val="left" w:pos="4580"/>
+          <w:tab w:val="left" w:pos="5496"/>
+          <w:tab w:val="left" w:pos="6412"/>
+          <w:tab w:val="left" w:pos="7328"/>
+          <w:tab w:val="left" w:pos="8244"/>
+          <w:tab w:val="left" w:pos="9160"/>
+          <w:tab w:val="left" w:pos="10076"/>
+          <w:tab w:val="left" w:pos="10992"/>
+          <w:tab w:val="left" w:pos="11908"/>
+          <w:tab w:val="left" w:pos="12824"/>
+          <w:tab w:val="left" w:pos="13740"/>
+          <w:tab w:val="left" w:pos="14656"/>
+        </w:tabs>
+        <w:spacing w:after="0" w:line="240" w:lineRule="auto"/>
+        <w:rPr>
+          <w:rFonts w:ascii="Courier New" w:eastAsia="Times New Roman" w:hAnsi="Courier New" w:cs="Courier New"/>
+          <w:sz w:val="20"/>
+          <w:szCs w:val="20"/>
+          <w:lang w:eastAsia="en-IL"/>
+        </w:rPr>
+      </w:pPr>
+      <w:r>
+        <w:rPr>
+          <w:rFonts w:ascii="Courier New" w:eastAsia="Times New Roman" w:hAnsi="Courier New" w:cs="Courier New"/>
+          <w:sz w:val="20"/>
+          <w:szCs w:val="20"/>
+          <w:lang w:eastAsia="en-IL"/>
+        </w:rPr>
+        <w:t>pylint3 \</w:t>
+      </w:r>
+    </w:p>
+    <w:p>
+      <w:pPr>
+        <w:tabs>
+          <w:tab w:val="left" w:pos="916"/>
+          <w:tab w:val="left" w:pos="1832"/>
+          <w:tab w:val="left" w:pos="2748"/>
+          <w:tab w:val="left" w:pos="3664"/>
+          <w:tab w:val="left" w:pos="4580"/>
+          <w:tab w:val="left" w:pos="5496"/>
+          <w:tab w:val="left" w:pos="6412"/>
+          <w:tab w:val="left" w:pos="7328"/>
+          <w:tab w:val="left" w:pos="8244"/>
+          <w:tab w:val="left" w:pos="9160"/>
+          <w:tab w:val="left" w:pos="10076"/>
+          <w:tab w:val="left" w:pos="10992"/>
+          <w:tab w:val="left" w:pos="11908"/>
+          <w:tab w:val="left" w:pos="12824"/>
+          <w:tab w:val="left" w:pos="13740"/>
+          <w:tab w:val="left" w:pos="14656"/>
+        </w:tabs>
+        <w:spacing w:after="0" w:line="240" w:lineRule="auto"/>
+        <w:rPr>
+          <w:rFonts w:ascii="Courier New" w:eastAsia="Times New Roman" w:hAnsi="Courier New" w:cs="Courier New"/>
+          <w:sz w:val="20"/>
+          <w:szCs w:val="20"/>
+          <w:lang w:eastAsia="en-IL"/>
+        </w:rPr>
+      </w:pPr>
+      <w:proofErr w:type="spellStart"/>
+      <w:r>
+        <w:rPr>
+          <w:rFonts w:ascii="Courier New" w:eastAsia="Times New Roman" w:hAnsi="Courier New" w:cs="Courier New"/>
+          <w:sz w:val="20"/>
+          <w:szCs w:val="20"/>
+          <w:lang w:eastAsia="en-IL"/>
+        </w:rPr>
+        <w:t>cpio</w:t>
+      </w:r>
+      <w:proofErr w:type="spellEnd"/>
+    </w:p>
+    <w:p>
+      <w:pPr>
+        <w:rPr>
+          <w:lang w:val="en-US"/>
+        </w:rPr>
+      </w:pPr>
+      <w:r>
+        <w:rPr>
+          <w:lang w:val="en-US"/>
+        </w:rPr>
+        <w:t>now install</w:t>
+      </w:r>
+      <w:r>
+        <w:rPr>
+          <w:lang w:val="en-US"/>
+        </w:rPr>
+        <w:t xml:space="preserve"> (from the downloads folder)</w:t>
+      </w:r>
+      <w:r>
+        <w:rPr>
+          <w:lang w:val="en-US"/>
+        </w:rPr>
+        <w:t>:</w:t>
+      </w:r>
+    </w:p>
+    <w:p>
+      <w:pPr>
+        <w:rPr>
+          <w:lang w:val="en-US"/>
+        </w:rPr>
+      </w:pPr>
+      <w:r>
+        <w:rPr>
+          <w:lang w:val="en-US"/>
+        </w:rPr>
+        <w:t>(or bett</w:t>
+      </w:r>
+      <w:r>
+        <w:rPr>
+          <w:lang w:val="en-US"/>
+        </w:rPr>
+        <w:t xml:space="preserve">er download the script and run it from </w:t>
+      </w:r>
+      <w:hyperlink r:id="rId9" w:history="1">
+        <w:r>
+          <w:rPr>
+            <w:rStyle w:val="Hyperlink"/>
+            <w:lang w:val="en-US"/>
+          </w:rPr>
+          <w:t>https://support.xilinx.com/s/article/73296?language=en_US</w:t>
+        </w:r>
+      </w:hyperlink>
+    </w:p>
+    <w:p>
+      <w:pPr>
+        <w:rPr>
+          <w:lang w:val="en-US"/>
+        </w:rPr>
+      </w:pPr>
+      <w:r>
+        <w:rPr>
+          <w:lang w:val="en-US"/>
+        </w:rPr>
+        <w:t xml:space="preserve">Before you try to install </w:t>
+      </w:r>
+      <w:proofErr w:type="spellStart"/>
+      <w:r>
+        <w:rPr>
+          <w:lang w:val="en-US"/>
+        </w:rPr>
+        <w:t>petalinux</w:t>
+      </w:r>
+      <w:proofErr w:type="spellEnd"/>
+      <w:r>
+        <w:rPr>
+          <w:lang w:val="en-US"/>
+        </w:rPr>
+        <w:t>)</w:t>
+      </w:r>
+    </w:p>
+    <w:p>
+      <w:pPr>
+        <w:rPr>
+          <w:lang w:val="en-US"/>
+        </w:rPr>
+      </w:pPr>
+      <w:proofErr w:type="spellStart"/>
+      <w:r>
+        <w:rPr>
+          <w:lang w:val="en-US"/>
+        </w:rPr>
+        <w:t>sudo</w:t>
+      </w:r>
+      <w:proofErr w:type="spellEnd"/>
+      <w:r>
+        <w:rPr>
+          <w:lang w:val="en-US"/>
+        </w:rPr>
+        <w:t xml:space="preserve"> apt-get install libtinfo5</w:t>
+      </w:r>
+    </w:p>
+    <w:p>
+      <w:pPr>
+        <w:rPr>
+          <w:lang w:val="en-US"/>
+        </w:rPr>
+      </w:pPr>
+      <w:r>
+        <w:rPr>
+          <w:lang w:val="en-US"/>
+        </w:rPr>
+        <w:t>./petalinux-v2023.2-10121855-installer.run --</w:t>
+      </w:r>
+      <w:proofErr w:type="spellStart"/>
+      <w:r>
+        <w:rPr>
+          <w:lang w:val="en-US"/>
+        </w:rPr>
+        <w:t>dir</w:t>
+      </w:r>
+      <w:proofErr w:type="spellEnd"/>
+      <w:r>
+        <w:rPr>
+          <w:lang w:val="en-US"/>
+        </w:rPr>
+        <w:t xml:space="preserve"> /home/</w:t>
+      </w:r>
+      <w:proofErr w:type="spellStart"/>
+      <w:r>
+        <w:rPr>
+          <w:lang w:val="en-US"/>
+        </w:rPr>
+        <w:t>mati</w:t>
+      </w:r>
+      <w:proofErr w:type="spellEnd"/>
+      <w:r>
+        <w:rPr>
+          <w:lang w:val="en-US"/>
+        </w:rPr>
+        <w:t>/peta2023.2</w:t>
+      </w:r>
+    </w:p>
+    <w:p>
+      <w:r>
+        <w:rPr>
+          <w:b/>
+          <w:bCs/>
+        </w:rPr>
+        <w:t>sou</w:t>
+      </w:r>
+      <w:proofErr w:type="spellStart"/>
+      <w:r>
+        <w:rPr>
+          <w:b/>
+          <w:bCs/>
+          <w:lang w:val="en-US"/>
+        </w:rPr>
+        <w:t>rc</w:t>
+      </w:r>
+      <w:proofErr w:type="spellEnd"/>
+      <w:r>
+        <w:rPr>
+          <w:b/>
+          <w:bCs/>
+        </w:rPr>
+        <w:t>e  /</w:t>
+      </w:r>
+      <w:r>
+        <w:t>home/mati/peta2023.2/settings.sh </w:t>
+      </w:r>
+    </w:p>
+    <w:p>
+      <w:r>
+        <w:t xml:space="preserve">cd </w:t>
+      </w:r>
+      <w:r>
+        <w:rPr>
+          <w:lang w:val="en-US"/>
+        </w:rPr>
+        <w:t>/</w:t>
+      </w:r>
+      <w:r>
+        <w:t>home/</w:t>
+      </w:r>
+      <w:proofErr w:type="spellStart"/>
+      <w:r>
+        <w:rPr>
+          <w:lang w:val="en-US"/>
+        </w:rPr>
+        <w:t>mati</w:t>
+      </w:r>
+      <w:proofErr w:type="spellEnd"/>
+      <w:r>
+        <w:rPr>
+          <w:lang w:val="en-US"/>
+        </w:rPr>
+        <w:t>/</w:t>
+      </w:r>
+      <w:r>
+        <w:t>develop</w:t>
+      </w:r>
+    </w:p>
+    <w:p>
+      <w:proofErr w:type="spellStart"/>
+      <w:r>
+        <w:rPr>
+          <w:b/>
+          <w:bCs/>
+        </w:rPr>
+        <w:t>petalinux</w:t>
+      </w:r>
+      <w:proofErr w:type="spellEnd"/>
+      <w:r>
+        <w:rPr>
+          <w:b/>
+          <w:bCs/>
+        </w:rPr>
+        <w:t xml:space="preserve">-create -t project -n horizon --template </w:t>
+      </w:r>
+      <w:proofErr w:type="spellStart"/>
+      <w:r>
+        <w:rPr>
+          <w:b/>
+          <w:bCs/>
+        </w:rPr>
+        <w:t>zynq</w:t>
+      </w:r>
+      <w:proofErr w:type="spellEnd"/>
+    </w:p>
+    <w:p>
+      <w:proofErr w:type="spellStart"/>
+      <w:r>
+        <w:rPr>
+          <w:b/>
+          <w:bCs/>
+        </w:rPr>
+        <w:t>mkdir</w:t>
+      </w:r>
+      <w:proofErr w:type="spellEnd"/>
+      <w:r>
+        <w:rPr>
+          <w:b/>
+          <w:bCs/>
+        </w:rPr>
+        <w:t xml:space="preserve"> -p /</w:t>
+      </w:r>
+      <w:r>
+        <w:t>home/</w:t>
+      </w:r>
+      <w:proofErr w:type="spellStart"/>
+      <w:r>
+        <w:rPr>
+          <w:lang w:val="en-US"/>
+        </w:rPr>
+        <w:t>mati</w:t>
+      </w:r>
+      <w:proofErr w:type="spellEnd"/>
+      <w:r>
+        <w:rPr>
+          <w:lang w:val="en-US"/>
+        </w:rPr>
+        <w:t>/</w:t>
+      </w:r>
+      <w:r>
+        <w:t>develop/horizon/</w:t>
+      </w:r>
+      <w:proofErr w:type="spellStart"/>
+      <w:r>
+        <w:rPr>
+          <w:b/>
+          <w:bCs/>
+        </w:rPr>
+        <w:t>xsa</w:t>
+      </w:r>
+      <w:proofErr w:type="spellEnd"/>
+      <w:r>
+        <w:rPr>
+          <w:b/>
+          <w:bCs/>
+        </w:rPr>
+        <w:t> </w:t>
+      </w:r>
+    </w:p>
+    <w:p>
+      <w:r>
+        <w:rPr>
+          <w:b/>
+          <w:bCs/>
+        </w:rPr>
+        <w:t xml:space="preserve">copy the </w:t>
+      </w:r>
+      <w:proofErr w:type="spellStart"/>
+      <w:r>
+        <w:rPr>
+          <w:b/>
+          <w:bCs/>
+        </w:rPr>
+        <w:t>xsa</w:t>
+      </w:r>
+      <w:proofErr w:type="spellEnd"/>
+      <w:r>
+        <w:rPr>
+          <w:b/>
+          <w:bCs/>
+        </w:rPr>
+        <w:t xml:space="preserve"> to /</w:t>
+      </w:r>
+      <w:r>
+        <w:t>home/develop/horizon/</w:t>
+      </w:r>
+      <w:proofErr w:type="spellStart"/>
+      <w:r>
+        <w:rPr>
+          <w:b/>
+          <w:bCs/>
+        </w:rPr>
+        <w:t>xsa</w:t>
+      </w:r>
+      <w:proofErr w:type="spellEnd"/>
+      <w:r>
+        <w:rPr>
+          <w:b/>
+          <w:bCs/>
+        </w:rPr>
+        <w:t> </w:t>
+      </w:r>
+    </w:p>
+    <w:p>
+      <w:r>
+        <w:rPr>
+          <w:b/>
+          <w:bCs/>
+        </w:rPr>
+        <w:t>cd /</w:t>
+      </w:r>
+      <w:r>
+        <w:t>home/</w:t>
+      </w:r>
+      <w:proofErr w:type="spellStart"/>
+      <w:r>
+        <w:rPr>
+          <w:lang w:val="en-US"/>
+        </w:rPr>
+        <w:t>mati</w:t>
+      </w:r>
+      <w:proofErr w:type="spellEnd"/>
+      <w:r>
+        <w:rPr>
+          <w:lang w:val="en-US"/>
+        </w:rPr>
+        <w:t>/</w:t>
+      </w:r>
+      <w:r>
+        <w:t>develop/horizon/</w:t>
+      </w:r>
+    </w:p>
+    <w:p>
+      <w:proofErr w:type="spellStart"/>
+      <w:r>
+        <w:t>petalinux</w:t>
+      </w:r>
+      <w:proofErr w:type="spellEnd"/>
+      <w:r>
+        <w:t>-config   --get-</w:t>
+      </w:r>
+      <w:proofErr w:type="spellStart"/>
+      <w:r>
+        <w:t>hw</w:t>
+      </w:r>
+      <w:proofErr w:type="spellEnd"/>
+      <w:r>
+        <w:t>-description=</w:t>
+      </w:r>
+      <w:r>
+        <w:rPr>
+          <w:b/>
+          <w:bCs/>
+        </w:rPr>
+        <w:t>./</w:t>
+      </w:r>
+      <w:proofErr w:type="spellStart"/>
+      <w:r>
+        <w:rPr>
+          <w:b/>
+          <w:bCs/>
+        </w:rPr>
+        <w:t>xsa</w:t>
+      </w:r>
+      <w:proofErr w:type="spellEnd"/>
+    </w:p>
+    <w:p>
+      <w:proofErr w:type="spellStart"/>
+      <w:r>
+        <w:rPr>
+          <w:b/>
+          <w:bCs/>
+        </w:rPr>
+        <w:t>petalinux</w:t>
+      </w:r>
+      <w:proofErr w:type="spellEnd"/>
+      <w:r>
+        <w:rPr>
+          <w:b/>
+          <w:bCs/>
+          <w:lang w:val="en-US"/>
+        </w:rPr>
+        <w:t>-</w:t>
+      </w:r>
+      <w:r>
+        <w:rPr>
+          <w:b/>
+          <w:bCs/>
+        </w:rPr>
+        <w:t>build</w:t>
+      </w:r>
+    </w:p>
+    <w:p>
+      <w:pPr>
+        <w:rPr>
+          <w:lang w:val="en-US"/>
+        </w:rPr>
+      </w:pPr>
+      <w:r>
+        <w:rPr>
+          <w:lang w:val="en-US"/>
+        </w:rPr>
+        <w:t xml:space="preserve">to prepare for burning </w:t>
+      </w:r>
+      <w:proofErr w:type="spellStart"/>
+      <w:r>
+        <w:rPr>
+          <w:lang w:val="en-US"/>
+        </w:rPr>
+        <w:t>sdcard</w:t>
+      </w:r>
+      <w:proofErr w:type="spellEnd"/>
+    </w:p>
+    <w:p>
+      <w:pPr>
+        <w:bidi/>
+      </w:pPr>
+      <w:r>
+        <w:rPr>
+          <w:rFonts w:hint="cs"/>
+          <w:rtl/>
+        </w:rPr>
+        <w:t xml:space="preserve">תכניס תאפשר לראות אותו מצד הלינוקס </w:t>
+      </w:r>
+      <w:r>
+        <w:t>ubuntu</w:t>
+      </w:r>
+    </w:p>
+    <w:p>
+      <w:pPr>
+        <w:bidi/>
+      </w:pPr>
+      <w:r>
+        <w:rPr>
+          <w:rFonts w:hint="cs"/>
+          <w:rtl/>
+        </w:rPr>
+        <w:t xml:space="preserve">תריץ </w:t>
+      </w:r>
+      <w:proofErr w:type="spellStart"/>
+      <w:r>
+        <w:t>sudo</w:t>
+      </w:r>
+      <w:proofErr w:type="spellEnd"/>
+      <w:r>
+        <w:t xml:space="preserve"> </w:t>
+      </w:r>
+      <w:proofErr w:type="spellStart"/>
+      <w:r>
+        <w:t>fdisk</w:t>
+      </w:r>
+      <w:proofErr w:type="spellEnd"/>
+      <w:r>
+        <w:t xml:space="preserve"> /dev/</w:t>
+      </w:r>
+      <w:proofErr w:type="spellStart"/>
+      <w:r>
+        <w:t>sdxx</w:t>
+      </w:r>
+      <w:proofErr w:type="spellEnd"/>
+    </w:p>
+    <w:p>
+      <w:pPr>
+        <w:bidi/>
+        <w:rPr>
+          <w:rFonts w:hint="cs"/>
+          <w:rtl/>
+        </w:rPr>
+      </w:pPr>
+      <w:r>
+        <w:rPr>
+          <w:rFonts w:hint="cs"/>
+          <w:rtl/>
+        </w:rPr>
+        <w:t xml:space="preserve">תימחק את </w:t>
+      </w:r>
+      <w:proofErr w:type="spellStart"/>
+      <w:r>
+        <w:rPr>
+          <w:rFonts w:hint="cs"/>
+          <w:rtl/>
+        </w:rPr>
+        <w:t>הפרטישן</w:t>
+      </w:r>
+      <w:proofErr w:type="spellEnd"/>
+      <w:r>
+        <w:rPr>
+          <w:rFonts w:hint="cs"/>
+          <w:rtl/>
+        </w:rPr>
+        <w:t xml:space="preserve"> הגדול ותעשה </w:t>
+      </w:r>
+      <w:proofErr w:type="spellStart"/>
+      <w:r>
+        <w:rPr>
+          <w:rFonts w:hint="cs"/>
+          <w:rtl/>
+        </w:rPr>
+        <w:t>פרטישן</w:t>
+      </w:r>
+      <w:proofErr w:type="spellEnd"/>
+      <w:r>
+        <w:rPr>
+          <w:rFonts w:hint="cs"/>
+          <w:rtl/>
+        </w:rPr>
+        <w:t> שהיה קטן מ32</w:t>
+      </w:r>
+      <w:r>
+        <w:t>G</w:t>
+      </w:r>
+      <w:r>
+        <w:rPr>
+          <w:rFonts w:hint="cs"/>
+          <w:rtl/>
+        </w:rPr>
+        <w:t xml:space="preserve"> פ</w:t>
+      </w:r>
+    </w:p>
+    <w:p>
+      <w:pPr>
+        <w:bidi/>
+        <w:rPr>
+          <w:rFonts w:hint="cs"/>
+          <w:rtl/>
+        </w:rPr>
+      </w:pPr>
+      <w:r>
+        <w:rPr>
+          <w:rFonts w:hint="cs"/>
+          <w:rtl/>
+        </w:rPr>
+        <w:t xml:space="preserve">תפרמט אותן </w:t>
+      </w:r>
+      <w:r>
+        <w:t>fat32</w:t>
+      </w:r>
+    </w:p>
+    <w:p>
+      <w:pPr>
+        <w:bidi/>
+        <w:rPr>
+          <w:rFonts w:hint="cs"/>
+          <w:rtl/>
+        </w:rPr>
+      </w:pPr>
+    </w:p>
+    <w:p>
+      <w:pPr>
+        <w:rPr>
+          <w:lang w:val="en-US"/>
+        </w:rPr>
+      </w:pPr>
+      <w:r>
+        <w:rPr>
+          <w:lang w:val="en-US"/>
+        </w:rPr>
+        <w:t xml:space="preserve">The size + offset I used for 31G is </w:t>
+      </w:r>
+      <w:r>
+        <w:rPr>
+          <w:lang w:val="en-US"/>
+        </w:rPr>
+        <w:t>65,013,760</w:t>
+      </w:r>
+    </w:p>
+    <w:p>
+      <w:pPr>
+        <w:rPr>
+          <w:lang w:val="en-US"/>
+        </w:rPr>
+      </w:pPr>
+    </w:p>
+    <w:p>
+      <w:pPr>
+        <w:rPr>
+          <w:lang w:val="en-US"/>
+        </w:rPr>
+      </w:pPr>
+      <w:r>
+        <w:rPr>
+          <w:lang w:val="en-US"/>
+        </w:rPr>
+        <w:t xml:space="preserve">Now format it with </w:t>
+      </w:r>
+      <w:proofErr w:type="spellStart"/>
+      <w:r>
+        <w:rPr>
+          <w:lang w:val="en-US"/>
+        </w:rPr>
+        <w:t>vfat</w:t>
+      </w:r>
+      <w:proofErr w:type="spellEnd"/>
+    </w:p>
+    <w:p>
+      <w:pPr>
+        <w:rPr>
+          <w:lang w:val="en-US"/>
+        </w:rPr>
+      </w:pPr>
+    </w:p>
+    <w:p>
+      <w:pPr>
+        <w:rPr>
+          <w:lang w:val="en-US"/>
+        </w:rPr>
+      </w:pPr>
+    </w:p>
+    <w:p>
+      <w:pPr>
+        <w:rPr>
+          <w:lang w:val="en-US"/>
+        </w:rPr>
+      </w:pPr>
+    </w:p>
     <w:p/>
     <w:p/>
     <w:p/>
@@ -1824,8 +5137,151 @@
       </w:rPr>
     </w:lvl>
   </w:abstractNum>
+  <w:abstractNum w:abstractNumId="1" w15:restartNumberingAfterBreak="0">
+    <w:nsid w:val="78AB1899"/>
+    <w:multiLevelType w:val="multilevel"/>
+    <w:tmpl w:val="C89EECC4"/>
+    <w:lvl w:ilvl="0">
+      <w:start w:val="1"/>
+      <w:numFmt w:val="decimal"/>
+      <w:lvlText w:val="%1."/>
+      <w:lvlJc w:val="left"/>
+      <w:pPr>
+        <w:tabs>
+          <w:tab w:val="num" w:pos="720"/>
+        </w:tabs>
+        <w:ind w:left="720" w:hanging="360"/>
+      </w:pPr>
+    </w:lvl>
+    <w:lvl w:ilvl="1">
+      <w:start w:val="1"/>
+      <w:numFmt w:val="decimal"/>
+      <w:lvlText w:val="%2."/>
+      <w:lvlJc w:val="left"/>
+      <w:pPr>
+        <w:tabs>
+          <w:tab w:val="num" w:pos="1440"/>
+        </w:tabs>
+        <w:ind w:left="1440" w:hanging="360"/>
+      </w:pPr>
+    </w:lvl>
+    <w:lvl w:ilvl="2">
+      <w:start w:val="1"/>
+      <w:numFmt w:val="decimal"/>
+      <w:lvlText w:val="%3."/>
+      <w:lvlJc w:val="left"/>
+      <w:pPr>
+        <w:tabs>
+          <w:tab w:val="num" w:pos="2160"/>
+        </w:tabs>
+        <w:ind w:left="2160" w:hanging="360"/>
+      </w:pPr>
+    </w:lvl>
+    <w:lvl w:ilvl="3">
+      <w:start w:val="1"/>
+      <w:numFmt w:val="decimal"/>
+      <w:lvlText w:val="%4."/>
+      <w:lvlJc w:val="left"/>
+      <w:pPr>
+        <w:tabs>
+          <w:tab w:val="num" w:pos="2880"/>
+        </w:tabs>
+        <w:ind w:left="2880" w:hanging="360"/>
+      </w:pPr>
+    </w:lvl>
+    <w:lvl w:ilvl="4">
+      <w:start w:val="1"/>
+      <w:numFmt w:val="decimal"/>
+      <w:lvlText w:val="%5."/>
+      <w:lvlJc w:val="left"/>
+      <w:pPr>
+        <w:tabs>
+          <w:tab w:val="num" w:pos="3600"/>
+        </w:tabs>
+        <w:ind w:left="3600" w:hanging="360"/>
+      </w:pPr>
+    </w:lvl>
+    <w:lvl w:ilvl="5">
+      <w:start w:val="1"/>
+      <w:numFmt w:val="decimal"/>
+      <w:lvlText w:val="%6."/>
+      <w:lvlJc w:val="left"/>
+      <w:pPr>
+        <w:tabs>
+          <w:tab w:val="num" w:pos="4320"/>
+        </w:tabs>
+        <w:ind w:left="4320" w:hanging="360"/>
+      </w:pPr>
+    </w:lvl>
+    <w:lvl w:ilvl="6">
+      <w:start w:val="1"/>
+      <w:numFmt w:val="decimal"/>
+      <w:lvlText w:val="%7."/>
+      <w:lvlJc w:val="left"/>
+      <w:pPr>
+        <w:tabs>
+          <w:tab w:val="num" w:pos="5040"/>
+        </w:tabs>
+        <w:ind w:left="5040" w:hanging="360"/>
+      </w:pPr>
+    </w:lvl>
+    <w:lvl w:ilvl="7">
+      <w:start w:val="1"/>
+      <w:numFmt w:val="decimal"/>
+      <w:lvlText w:val="%8."/>
+      <w:lvlJc w:val="left"/>
+      <w:pPr>
+        <w:tabs>
+          <w:tab w:val="num" w:pos="5760"/>
+        </w:tabs>
+        <w:ind w:left="5760" w:hanging="360"/>
+      </w:pPr>
+    </w:lvl>
+    <w:lvl w:ilvl="8">
+      <w:start w:val="1"/>
+      <w:numFmt w:val="decimal"/>
+      <w:lvlText w:val="%9."/>
+      <w:lvlJc w:val="left"/>
+      <w:pPr>
+        <w:tabs>
+          <w:tab w:val="num" w:pos="6480"/>
+        </w:tabs>
+        <w:ind w:left="6480" w:hanging="360"/>
+      </w:pPr>
+    </w:lvl>
+  </w:abstractNum>
   <w:num w:numId="1" w16cid:durableId="449403508">
     <w:abstractNumId w:val="0"/>
+  </w:num>
+  <w:num w:numId="2" w16cid:durableId="97335989">
+    <w:abstractNumId w:val="1"/>
+    <w:lvlOverride w:ilvl="0">
+      <w:startOverride w:val="1"/>
+    </w:lvlOverride>
+    <w:lvlOverride w:ilvl="1">
+      <w:startOverride w:val="1"/>
+    </w:lvlOverride>
+    <w:lvlOverride w:ilvl="2">
+      <w:startOverride w:val="1"/>
+    </w:lvlOverride>
+    <w:lvlOverride w:ilvl="3">
+      <w:startOverride w:val="1"/>
+    </w:lvlOverride>
+    <w:lvlOverride w:ilvl="4">
+      <w:startOverride w:val="1"/>
+    </w:lvlOverride>
+    <w:lvlOverride w:ilvl="5">
+      <w:startOverride w:val="1"/>
+    </w:lvlOverride>
+    <w:lvlOverride w:ilvl="6">
+      <w:startOverride w:val="1"/>
+    </w:lvlOverride>
+    <w:lvlOverride w:ilvl="7">
+      <w:startOverride w:val="1"/>
+    </w:lvlOverride>
+    <w:lvlOverride w:ilvl="8">
+      <w:startOverride w:val="1"/>
+    </w:lvlOverride>
   </w:num>
 </w:numbering>
 </file>
@@ -2381,6 +5837,16 @@
       <w:szCs w:val="20"/>
     </w:rPr>
   </w:style>
+  <w:style w:type="character" w:customStyle="1" w:styleId="gmail-token">
+    <w:name w:val="gmail-token"/>
+    <w:basedOn w:val="DefaultParagraphFont"/>
+    <w:rsid w:val="001D20EF"/>
+  </w:style>
+  <w:style w:type="character" w:customStyle="1" w:styleId="hljs-keyword">
+    <w:name w:val="hljs-keyword"/>
+    <w:basedOn w:val="DefaultParagraphFont"/>
+    <w:rsid w:val="00B07452"/>
+  </w:style>
 </w:styles>
 </file>
 

</xml_diff>

<commit_message>
updated docs. added udp test
</commit_message>
<xml_diff>
--- a/docs/notes_on_condor.docx
+++ b/docs/notes_on_condor.docx
@@ -12,12 +12,18 @@
         <w:rPr>
           <w:lang w:val="en-US"/>
         </w:rPr>
+        <w:t xml:space="preserve">Cd </w:t>
+      </w:r>
+      <w:r>
+        <w:rPr>
+          <w:lang w:val="en-US"/>
+        </w:rPr>
         <w:t xml:space="preserve">Pinout: </w:t>
       </w:r>
       <w:r>
         <w:t>Meir Fogel &lt;</w:t>
       </w:r>
-      <w:hyperlink r:id="rId5" w:history="1">
+      <w:hyperlink r:id="rId6" w:history="1">
         <w:r>
           <w:rPr>
             <w:rStyle w:val="Hyperlink"/>
@@ -53,7 +59,7 @@
       <w:r>
         <w:t xml:space="preserve"> &lt;</w:t>
       </w:r>
-      <w:hyperlink r:id="rId6" w:history="1">
+      <w:hyperlink r:id="rId7" w:history="1">
         <w:r>
           <w:rPr>
             <w:rStyle w:val="Hyperlink"/>
@@ -517,7 +523,7 @@
           <w:lang w:val="de-DE"/>
         </w:rPr>
       </w:pPr>
-      <w:hyperlink r:id="rId7" w:history="1">
+      <w:hyperlink r:id="rId8" w:history="1">
         <w:r>
           <w:rPr>
             <w:rStyle w:val="Hyperlink"/>
@@ -1090,7 +1096,7 @@
                     <pic:cNvPicPr/>
                   </pic:nvPicPr>
                   <pic:blipFill>
-                    <a:blip r:embed="rId8"/>
+                    <a:blip r:embed="rId9"/>
                     <a:stretch>
                       <a:fillRect/>
                     </a:stretch>
@@ -4399,7 +4405,7 @@
         </w:rPr>
         <w:t xml:space="preserve">er download the script and run it from </w:t>
       </w:r>
-      <w:hyperlink r:id="rId9" w:history="1">
+      <w:hyperlink r:id="rId10" w:history="1">
         <w:r>
           <w:rPr>
             <w:rStyle w:val="Hyperlink"/>
@@ -4845,87 +4851,84 @@
       <w:pPr>
         <w:bidi/>
         <w:rPr>
+          <w:rtl/>
+        </w:rPr>
+      </w:pPr>
+      <w:r>
+        <w:rPr>
           <w:rFonts w:hint="cs"/>
           <w:rtl/>
         </w:rPr>
-      </w:pPr>
+        <w:t xml:space="preserve">תימחק את </w:t>
+      </w:r>
+      <w:proofErr w:type="spellStart"/>
       <w:r>
         <w:rPr>
           <w:rFonts w:hint="cs"/>
           <w:rtl/>
         </w:rPr>
-        <w:t xml:space="preserve">תימחק את </w:t>
-      </w:r>
-      <w:proofErr w:type="spellStart"/>
+        <w:t>הפרטישן</w:t>
+      </w:r>
+      <w:proofErr w:type="spellEnd"/>
       <w:r>
         <w:rPr>
           <w:rFonts w:hint="cs"/>
           <w:rtl/>
         </w:rPr>
-        <w:t>הפרטישן</w:t>
-      </w:r>
-      <w:proofErr w:type="spellEnd"/>
+        <w:t xml:space="preserve"> הגדול ותעשה </w:t>
+      </w:r>
+      <w:proofErr w:type="spellStart"/>
       <w:r>
         <w:rPr>
           <w:rFonts w:hint="cs"/>
           <w:rtl/>
         </w:rPr>
-        <w:t xml:space="preserve"> הגדול ותעשה </w:t>
-      </w:r>
-      <w:proofErr w:type="spellStart"/>
+        <w:t>פרטישן</w:t>
+      </w:r>
+      <w:proofErr w:type="spellEnd"/>
       <w:r>
         <w:rPr>
           <w:rFonts w:hint="cs"/>
           <w:rtl/>
         </w:rPr>
-        <w:t>פרטישן</w:t>
-      </w:r>
-      <w:proofErr w:type="spellEnd"/>
+        <w:t> שהיה קטן מ32</w:t>
+      </w:r>
+      <w:r>
+        <w:t>G</w:t>
+      </w:r>
       <w:r>
         <w:rPr>
           <w:rFonts w:hint="cs"/>
           <w:rtl/>
         </w:rPr>
-        <w:t> שהיה קטן מ32</w:t>
-      </w:r>
-      <w:r>
-        <w:t>G</w:t>
-      </w:r>
+        <w:t xml:space="preserve"> פ</w:t>
+      </w:r>
+    </w:p>
+    <w:p>
+      <w:pPr>
+        <w:bidi/>
+        <w:rPr>
+          <w:rtl/>
+        </w:rPr>
+      </w:pPr>
       <w:r>
         <w:rPr>
           <w:rFonts w:hint="cs"/>
           <w:rtl/>
         </w:rPr>
-        <w:t xml:space="preserve"> פ</w:t>
+        <w:t xml:space="preserve">תפרמט אותן </w:t>
+      </w:r>
+      <w:r>
+        <w:t>fat32</w:t>
       </w:r>
     </w:p>
     <w:p>
       <w:pPr>
         <w:bidi/>
         <w:rPr>
-          <w:rFonts w:hint="cs"/>
           <w:rtl/>
         </w:rPr>
       </w:pPr>
-      <w:r>
-        <w:rPr>
-          <w:rFonts w:hint="cs"/>
-          <w:rtl/>
-        </w:rPr>
-        <w:t xml:space="preserve">תפרמט אותן </w:t>
-      </w:r>
-      <w:r>
-        <w:t>fat32</w:t>
-      </w:r>
-    </w:p>
-    <w:p>
-      <w:pPr>
-        <w:bidi/>
-        <w:rPr>
-          <w:rFonts w:hint="cs"/>
-          <w:rtl/>
-        </w:rPr>
-      </w:pPr>
     </w:p>
     <w:p>
       <w:pPr>
@@ -4952,48 +4955,1664 @@
           <w:lang w:val="en-US"/>
         </w:rPr>
       </w:pPr>
-    </w:p>
-    <w:p>
-      <w:pPr>
-        <w:rPr>
-          <w:lang w:val="en-US"/>
-        </w:rPr>
-      </w:pPr>
-      <w:r>
-        <w:rPr>
-          <w:lang w:val="en-US"/>
-        </w:rPr>
-        <w:t xml:space="preserve">Now format it with </w:t>
-      </w:r>
-      <w:proofErr w:type="spellStart"/>
-      <w:r>
-        <w:rPr>
-          <w:lang w:val="en-US"/>
-        </w:rPr>
-        <w:t>vfat</w:t>
-      </w:r>
-      <w:proofErr w:type="spellEnd"/>
-    </w:p>
-    <w:p>
-      <w:pPr>
-        <w:rPr>
-          <w:lang w:val="en-US"/>
-        </w:rPr>
-      </w:pPr>
-    </w:p>
-    <w:p>
-      <w:pPr>
-        <w:rPr>
-          <w:lang w:val="en-US"/>
-        </w:rPr>
-      </w:pPr>
-    </w:p>
-    <w:p>
-      <w:pPr>
-        <w:rPr>
-          <w:lang w:val="en-US"/>
-        </w:rPr>
-      </w:pPr>
+      <w:r>
+        <w:rPr>
+          <w:lang w:val="en-US"/>
+        </w:rPr>
+        <w:t>Use samba on windows:</w:t>
+      </w:r>
+    </w:p>
+    <w:p>
+      <w:pPr>
+        <w:rPr>
+          <w:lang w:val="en-US"/>
+        </w:rPr>
+      </w:pPr>
+      <w:hyperlink r:id="rId11" w:history="1">
+        <w:r>
+          <w:rPr>
+            <w:rStyle w:val="Hyperlink"/>
+            <w:lang w:val="en-US"/>
+          </w:rPr>
+          <w:t>\\192.168.1.61</w:t>
+        </w:r>
+      </w:hyperlink>
+    </w:p>
+    <w:p>
+      <w:pPr>
+        <w:rPr>
+          <w:lang w:val="en-US"/>
+        </w:rPr>
+      </w:pPr>
+      <w:r>
+        <w:rPr>
+          <w:lang w:val="en-US"/>
+        </w:rPr>
+        <w:lastRenderedPageBreak/>
+        <w:t>Map this to a network drive</w:t>
+      </w:r>
+    </w:p>
+    <w:p>
+      <w:pPr>
+        <w:rPr>
+          <w:lang w:val="en-US"/>
+        </w:rPr>
+      </w:pPr>
+      <w:r>
+        <w:rPr>
+          <w:lang w:val="en-US"/>
+        </w:rPr>
+        <w:t xml:space="preserve">Prepare </w:t>
+      </w:r>
+      <w:proofErr w:type="spellStart"/>
+      <w:r>
+        <w:rPr>
+          <w:lang w:val="en-US"/>
+        </w:rPr>
+        <w:t>sd</w:t>
+      </w:r>
+      <w:proofErr w:type="spellEnd"/>
+      <w:r>
+        <w:rPr>
+          <w:lang w:val="en-US"/>
+        </w:rPr>
+        <w:t xml:space="preserve"> card:</w:t>
+      </w:r>
+    </w:p>
+    <w:p>
+      <w:pPr>
+        <w:rPr>
+          <w:lang w:val="en-US"/>
+        </w:rPr>
+      </w:pPr>
+      <w:r>
+        <w:rPr>
+          <w:lang w:val="en-US"/>
+        </w:rPr>
+        <w:t xml:space="preserve">Can be done in </w:t>
+      </w:r>
+      <w:proofErr w:type="spellStart"/>
+      <w:r>
+        <w:rPr>
+          <w:lang w:val="en-US"/>
+        </w:rPr>
+        <w:t>vitis</w:t>
+      </w:r>
+      <w:proofErr w:type="spellEnd"/>
+    </w:p>
+    <w:p>
+      <w:pPr>
+        <w:rPr>
+          <w:lang w:val="en-US"/>
+        </w:rPr>
+      </w:pPr>
+      <w:r>
+        <w:rPr>
+          <w:lang w:val="en-US"/>
+        </w:rPr>
+        <w:t xml:space="preserve">Or use </w:t>
+      </w:r>
+      <w:proofErr w:type="spellStart"/>
+      <w:r>
+        <w:rPr>
+          <w:lang w:val="en-US"/>
+        </w:rPr>
+        <w:t>bootgen</w:t>
+      </w:r>
+      <w:proofErr w:type="spellEnd"/>
+      <w:r>
+        <w:rPr>
+          <w:lang w:val="en-US"/>
+        </w:rPr>
+        <w:t xml:space="preserve"> stand alone</w:t>
+      </w:r>
+    </w:p>
+    <w:p>
+      <w:pPr>
+        <w:rPr>
+          <w:lang w:val="en-US"/>
+        </w:rPr>
+      </w:pPr>
+      <w:r>
+        <w:rPr>
+          <w:lang w:val="en-US"/>
+        </w:rPr>
+        <w:t xml:space="preserve">Plug in </w:t>
+      </w:r>
+      <w:proofErr w:type="spellStart"/>
+      <w:r>
+        <w:rPr>
+          <w:lang w:val="en-US"/>
+        </w:rPr>
+        <w:t>sdcard</w:t>
+      </w:r>
+      <w:proofErr w:type="spellEnd"/>
+      <w:r>
+        <w:rPr>
+          <w:lang w:val="en-US"/>
+        </w:rPr>
+        <w:t xml:space="preserve"> set the  according to data sheet for </w:t>
+      </w:r>
+      <w:proofErr w:type="spellStart"/>
+      <w:r>
+        <w:rPr>
+          <w:lang w:val="en-US"/>
+        </w:rPr>
+        <w:t>sdcard</w:t>
+      </w:r>
+      <w:proofErr w:type="spellEnd"/>
+      <w:r>
+        <w:rPr>
+          <w:lang w:val="en-US"/>
+        </w:rPr>
+        <w:t xml:space="preserve"> and turn on the board.</w:t>
+      </w:r>
+    </w:p>
+    <w:p>
+      <w:pPr>
+        <w:rPr>
+          <w:lang w:val="en-US"/>
+        </w:rPr>
+      </w:pPr>
+      <w:r>
+        <w:rPr>
+          <w:noProof/>
+        </w:rPr>
+        <w:drawing>
+          <wp:inline distT="0" distB="0" distL="0" distR="0" wp14:anchorId="21EE3183" wp14:editId="34BBA2FF">
+            <wp:extent cx="5731510" cy="1922780"/>
+            <wp:effectExtent l="0" t="0" r="2540" b="1270"/>
+            <wp:docPr id="1953611516" name="Picture 1"/>
+            <wp:cNvGraphicFramePr>
+              <a:graphicFrameLocks xmlns:a="http://schemas.openxmlformats.org/drawingml/2006/main" noChangeAspect="1"/>
+            </wp:cNvGraphicFramePr>
+            <a:graphic xmlns:a="http://schemas.openxmlformats.org/drawingml/2006/main">
+              <a:graphicData uri="http://schemas.openxmlformats.org/drawingml/2006/picture">
+                <pic:pic xmlns:pic="http://schemas.openxmlformats.org/drawingml/2006/picture">
+                  <pic:nvPicPr>
+                    <pic:cNvPr id="1953611516" name=""/>
+                    <pic:cNvPicPr/>
+                  </pic:nvPicPr>
+                  <pic:blipFill>
+                    <a:blip r:embed="rId12"/>
+                    <a:stretch>
+                      <a:fillRect/>
+                    </a:stretch>
+                  </pic:blipFill>
+                  <pic:spPr>
+                    <a:xfrm>
+                      <a:off x="0" y="0"/>
+                      <a:ext cx="5731510" cy="1922780"/>
+                    </a:xfrm>
+                    <a:prstGeom prst="rect">
+                      <a:avLst/>
+                    </a:prstGeom>
+                  </pic:spPr>
+                </pic:pic>
+              </a:graphicData>
+            </a:graphic>
+          </wp:inline>
+        </w:drawing>
+      </w:r>
+    </w:p>
+    <w:p>
+      <w:pPr>
+        <w:rPr>
+          <w:lang w:val="en-US"/>
+        </w:rPr>
+      </w:pPr>
+      <w:r>
+        <w:rPr>
+          <w:lang w:val="en-US"/>
+        </w:rPr>
+        <w:t>The *.</w:t>
+      </w:r>
+      <w:proofErr w:type="spellStart"/>
+      <w:r>
+        <w:rPr>
+          <w:lang w:val="en-US"/>
+        </w:rPr>
+        <w:t>bif</w:t>
+      </w:r>
+      <w:proofErr w:type="spellEnd"/>
+      <w:r>
+        <w:rPr>
+          <w:lang w:val="en-US"/>
+        </w:rPr>
+        <w:t xml:space="preserve"> file should look like this:</w:t>
+      </w:r>
+    </w:p>
+    <w:p>
+      <w:pPr>
+        <w:rPr>
+          <w:lang w:val="en-US"/>
+        </w:rPr>
+      </w:pPr>
+      <w:proofErr w:type="spellStart"/>
+      <w:r>
+        <w:rPr>
+          <w:lang w:val="en-US"/>
+        </w:rPr>
+        <w:t>the_ROM_image</w:t>
+      </w:r>
+      <w:proofErr w:type="spellEnd"/>
+      <w:r>
+        <w:rPr>
+          <w:lang w:val="en-US"/>
+        </w:rPr>
+        <w:t>:</w:t>
+      </w:r>
+    </w:p>
+    <w:p>
+      <w:pPr>
+        <w:rPr>
+          <w:lang w:val="en-US"/>
+        </w:rPr>
+      </w:pPr>
+      <w:r>
+        <w:rPr>
+          <w:lang w:val="en-US"/>
+        </w:rPr>
+        <w:t>{</w:t>
+      </w:r>
+    </w:p>
+    <w:p>
+      <w:pPr>
+        <w:rPr>
+          <w:lang w:val="en-US"/>
+        </w:rPr>
+      </w:pPr>
+      <w:r>
+        <w:rPr>
+          <w:lang w:val="en-US"/>
+        </w:rPr>
+        <w:tab/>
+        <w:t>[bootloader] /home/</w:t>
+      </w:r>
+      <w:proofErr w:type="spellStart"/>
+      <w:r>
+        <w:rPr>
+          <w:lang w:val="en-US"/>
+        </w:rPr>
+        <w:t>mati</w:t>
+      </w:r>
+      <w:proofErr w:type="spellEnd"/>
+      <w:r>
+        <w:rPr>
+          <w:lang w:val="en-US"/>
+        </w:rPr>
+        <w:t>/develop/horizon/images/</w:t>
+      </w:r>
+      <w:proofErr w:type="spellStart"/>
+      <w:r>
+        <w:rPr>
+          <w:lang w:val="en-US"/>
+        </w:rPr>
+        <w:t>linux</w:t>
+      </w:r>
+      <w:proofErr w:type="spellEnd"/>
+      <w:r>
+        <w:rPr>
+          <w:lang w:val="en-US"/>
+        </w:rPr>
+        <w:t>/</w:t>
+      </w:r>
+      <w:proofErr w:type="spellStart"/>
+      <w:r>
+        <w:rPr>
+          <w:lang w:val="en-US"/>
+        </w:rPr>
+        <w:t>zynq_fsbl.elf</w:t>
+      </w:r>
+      <w:proofErr w:type="spellEnd"/>
+    </w:p>
+    <w:p>
+      <w:pPr>
+        <w:rPr>
+          <w:lang w:val="en-US"/>
+        </w:rPr>
+      </w:pPr>
+      <w:r>
+        <w:rPr>
+          <w:lang w:val="en-US"/>
+        </w:rPr>
+        <w:tab/>
+        <w:t>/home/</w:t>
+      </w:r>
+      <w:proofErr w:type="spellStart"/>
+      <w:r>
+        <w:rPr>
+          <w:lang w:val="en-US"/>
+        </w:rPr>
+        <w:t>mati</w:t>
+      </w:r>
+      <w:proofErr w:type="spellEnd"/>
+      <w:r>
+        <w:rPr>
+          <w:lang w:val="en-US"/>
+        </w:rPr>
+        <w:t>/develop/horizon/images/</w:t>
+      </w:r>
+      <w:proofErr w:type="spellStart"/>
+      <w:r>
+        <w:rPr>
+          <w:lang w:val="en-US"/>
+        </w:rPr>
+        <w:t>linux</w:t>
+      </w:r>
+      <w:proofErr w:type="spellEnd"/>
+      <w:r>
+        <w:rPr>
+          <w:lang w:val="en-US"/>
+        </w:rPr>
+        <w:t>/</w:t>
+      </w:r>
+      <w:proofErr w:type="spellStart"/>
+      <w:r>
+        <w:rPr>
+          <w:lang w:val="en-US"/>
+        </w:rPr>
+        <w:t>system.bit</w:t>
+      </w:r>
+      <w:proofErr w:type="spellEnd"/>
+    </w:p>
+    <w:p>
+      <w:pPr>
+        <w:rPr>
+          <w:lang w:val="en-US"/>
+        </w:rPr>
+      </w:pPr>
+      <w:r>
+        <w:rPr>
+          <w:lang w:val="en-US"/>
+        </w:rPr>
+        <w:tab/>
+        <w:t>/home/</w:t>
+      </w:r>
+      <w:proofErr w:type="spellStart"/>
+      <w:r>
+        <w:rPr>
+          <w:lang w:val="en-US"/>
+        </w:rPr>
+        <w:t>mati</w:t>
+      </w:r>
+      <w:proofErr w:type="spellEnd"/>
+      <w:r>
+        <w:rPr>
+          <w:lang w:val="en-US"/>
+        </w:rPr>
+        <w:t>/develop/horizon/images/</w:t>
+      </w:r>
+      <w:proofErr w:type="spellStart"/>
+      <w:r>
+        <w:rPr>
+          <w:lang w:val="en-US"/>
+        </w:rPr>
+        <w:t>linux</w:t>
+      </w:r>
+      <w:proofErr w:type="spellEnd"/>
+      <w:r>
+        <w:rPr>
+          <w:lang w:val="en-US"/>
+        </w:rPr>
+        <w:t>/u-</w:t>
+      </w:r>
+      <w:proofErr w:type="spellStart"/>
+      <w:r>
+        <w:rPr>
+          <w:lang w:val="en-US"/>
+        </w:rPr>
+        <w:t>boot.elf</w:t>
+      </w:r>
+      <w:proofErr w:type="spellEnd"/>
+    </w:p>
+    <w:p>
+      <w:pPr>
+        <w:rPr>
+          <w:lang w:val="en-US"/>
+        </w:rPr>
+      </w:pPr>
+      <w:r>
+        <w:rPr>
+          <w:lang w:val="en-US"/>
+        </w:rPr>
+        <w:tab/>
+        <w:t>[load=0x00100000] /home/</w:t>
+      </w:r>
+      <w:proofErr w:type="spellStart"/>
+      <w:r>
+        <w:rPr>
+          <w:lang w:val="en-US"/>
+        </w:rPr>
+        <w:t>mati</w:t>
+      </w:r>
+      <w:proofErr w:type="spellEnd"/>
+      <w:r>
+        <w:rPr>
+          <w:lang w:val="en-US"/>
+        </w:rPr>
+        <w:t>/develop/horizon/images/</w:t>
+      </w:r>
+      <w:proofErr w:type="spellStart"/>
+      <w:r>
+        <w:rPr>
+          <w:lang w:val="en-US"/>
+        </w:rPr>
+        <w:t>linux</w:t>
+      </w:r>
+      <w:proofErr w:type="spellEnd"/>
+      <w:r>
+        <w:rPr>
+          <w:lang w:val="en-US"/>
+        </w:rPr>
+        <w:t>/</w:t>
+      </w:r>
+      <w:proofErr w:type="spellStart"/>
+      <w:r>
+        <w:rPr>
+          <w:lang w:val="en-US"/>
+        </w:rPr>
+        <w:t>system.dtb</w:t>
+      </w:r>
+      <w:proofErr w:type="spellEnd"/>
+    </w:p>
+    <w:p>
+      <w:pPr>
+        <w:rPr>
+          <w:lang w:val="en-US"/>
+        </w:rPr>
+      </w:pPr>
+      <w:r>
+        <w:rPr>
+          <w:lang w:val="en-US"/>
+        </w:rPr>
+        <w:t>}</w:t>
+      </w:r>
+    </w:p>
+    <w:p>
+      <w:pPr>
+        <w:rPr>
+          <w:lang w:val="en-US"/>
+        </w:rPr>
+      </w:pPr>
+      <w:r>
+        <w:rPr>
+          <w:lang w:val="en-US"/>
+        </w:rPr>
+        <w:t>Since it is not working (ethernet is not booting)</w:t>
+      </w:r>
+    </w:p>
+    <w:p>
+      <w:pPr>
+        <w:rPr>
+          <w:lang w:val="en-US"/>
+        </w:rPr>
+      </w:pPr>
+      <w:r>
+        <w:rPr>
+          <w:lang w:val="en-US"/>
+        </w:rPr>
+        <w:t xml:space="preserve">I will try to do it with </w:t>
+      </w:r>
+      <w:proofErr w:type="spellStart"/>
+      <w:r>
+        <w:rPr>
+          <w:lang w:val="en-US"/>
+        </w:rPr>
+        <w:t>petalinux</w:t>
+      </w:r>
+      <w:proofErr w:type="spellEnd"/>
+      <w:r>
+        <w:rPr>
+          <w:lang w:val="en-US"/>
+        </w:rPr>
+        <w:t xml:space="preserve"> 202</w:t>
+      </w:r>
+      <w:r>
+        <w:rPr>
+          <w:lang w:val="en-US"/>
+        </w:rPr>
+        <w:t>2</w:t>
+      </w:r>
+      <w:r>
+        <w:rPr>
+          <w:lang w:val="en-US"/>
+        </w:rPr>
+        <w:t xml:space="preserve">.1 as we have a </w:t>
+      </w:r>
+      <w:proofErr w:type="spellStart"/>
+      <w:r>
+        <w:rPr>
+          <w:lang w:val="en-US"/>
+        </w:rPr>
+        <w:t>bsp</w:t>
+      </w:r>
+      <w:proofErr w:type="spellEnd"/>
+      <w:r>
+        <w:rPr>
+          <w:lang w:val="en-US"/>
+        </w:rPr>
+        <w:t xml:space="preserve"> ready from Avnet for this version.</w:t>
+      </w:r>
+    </w:p>
+    <w:p>
+      <w:pPr>
+        <w:rPr>
+          <w:lang w:val="en-US"/>
+        </w:rPr>
+      </w:pPr>
+    </w:p>
+    <w:p>
+      <w:pPr>
+        <w:rPr>
+          <w:lang w:val="en-US"/>
+        </w:rPr>
+      </w:pPr>
+      <w:r>
+        <w:rPr>
+          <w:lang w:val="en-US"/>
+        </w:rPr>
+        <w:t>Once I had error with mz7020_som_base_2022_1</w:t>
+      </w:r>
+    </w:p>
+    <w:p>
+      <w:pPr>
+        <w:rPr>
+          <w:lang w:val="en-US"/>
+        </w:rPr>
+      </w:pPr>
+      <w:proofErr w:type="spellStart"/>
+      <w:r>
+        <w:rPr>
+          <w:rStyle w:val="uioutputtext"/>
+        </w:rPr>
+        <w:t>petalinux</w:t>
+      </w:r>
+      <w:proofErr w:type="spellEnd"/>
+      <w:r>
+        <w:rPr>
+          <w:rStyle w:val="uioutputtext"/>
+        </w:rPr>
+        <w:t xml:space="preserve">-build -c </w:t>
+      </w:r>
+      <w:proofErr w:type="spellStart"/>
+      <w:r>
+        <w:rPr>
+          <w:rStyle w:val="uioutputtext"/>
+        </w:rPr>
+        <w:t>avnet</w:t>
+      </w:r>
+      <w:proofErr w:type="spellEnd"/>
+      <w:r>
+        <w:rPr>
+          <w:rStyle w:val="uioutputtext"/>
+        </w:rPr>
+        <w:t>-image-minimal</w:t>
+      </w:r>
+    </w:p>
+    <w:p>
+      <w:pPr>
+        <w:rPr>
+          <w:lang w:val="en-US"/>
+        </w:rPr>
+      </w:pPr>
+      <w:r>
+        <w:rPr>
+          <w:lang w:val="en-US"/>
+        </w:rPr>
+        <w:t xml:space="preserve">this is a script Itamar </w:t>
+      </w:r>
+      <w:proofErr w:type="spellStart"/>
+      <w:r>
+        <w:rPr>
+          <w:lang w:val="en-US"/>
+        </w:rPr>
+        <w:t>sais</w:t>
+      </w:r>
+      <w:proofErr w:type="spellEnd"/>
+      <w:r>
+        <w:rPr>
+          <w:lang w:val="en-US"/>
+        </w:rPr>
+        <w:t xml:space="preserve"> we need to run after u-boot starts:</w:t>
+      </w:r>
+    </w:p>
+    <w:p>
+      <w:pPr>
+        <w:spacing w:after="240"/>
+        <w:rPr>
+          <w:color w:val="FF0000"/>
+          <w:sz w:val="20"/>
+          <w:szCs w:val="20"/>
+        </w:rPr>
+      </w:pPr>
+      <w:proofErr w:type="spellStart"/>
+      <w:r>
+        <w:rPr>
+          <w:b/>
+          <w:bCs/>
+          <w:color w:val="FF0000"/>
+          <w:sz w:val="20"/>
+          <w:szCs w:val="20"/>
+        </w:rPr>
+        <w:t>setenv</w:t>
+      </w:r>
+      <w:proofErr w:type="spellEnd"/>
+      <w:r>
+        <w:rPr>
+          <w:b/>
+          <w:bCs/>
+          <w:color w:val="FF0000"/>
+          <w:sz w:val="20"/>
+          <w:szCs w:val="20"/>
+        </w:rPr>
+        <w:t xml:space="preserve"> </w:t>
+      </w:r>
+      <w:proofErr w:type="spellStart"/>
+      <w:r>
+        <w:rPr>
+          <w:b/>
+          <w:bCs/>
+          <w:color w:val="FF0000"/>
+          <w:sz w:val="20"/>
+          <w:szCs w:val="20"/>
+        </w:rPr>
+        <w:t>serverip</w:t>
+      </w:r>
+      <w:proofErr w:type="spellEnd"/>
+      <w:r>
+        <w:rPr>
+          <w:b/>
+          <w:bCs/>
+          <w:color w:val="FF0000"/>
+          <w:sz w:val="20"/>
+          <w:szCs w:val="20"/>
+        </w:rPr>
+        <w:t xml:space="preserve"> 192.168.1.61</w:t>
+      </w:r>
+      <w:r>
+        <w:rPr>
+          <w:color w:val="FF0000"/>
+          <w:sz w:val="20"/>
+          <w:szCs w:val="20"/>
+        </w:rPr>
+        <w:br/>
+      </w:r>
+      <w:proofErr w:type="spellStart"/>
+      <w:r>
+        <w:rPr>
+          <w:color w:val="FF0000"/>
+          <w:sz w:val="20"/>
+          <w:szCs w:val="20"/>
+        </w:rPr>
+        <w:t>setenv</w:t>
+      </w:r>
+      <w:proofErr w:type="spellEnd"/>
+      <w:r>
+        <w:rPr>
+          <w:color w:val="FF0000"/>
+          <w:sz w:val="20"/>
+          <w:szCs w:val="20"/>
+        </w:rPr>
+        <w:t xml:space="preserve"> </w:t>
+      </w:r>
+      <w:proofErr w:type="spellStart"/>
+      <w:r>
+        <w:rPr>
+          <w:color w:val="FF0000"/>
+          <w:sz w:val="20"/>
+          <w:szCs w:val="20"/>
+        </w:rPr>
+        <w:t>ethaddr</w:t>
+      </w:r>
+      <w:proofErr w:type="spellEnd"/>
+      <w:r>
+        <w:rPr>
+          <w:color w:val="FF0000"/>
+          <w:sz w:val="20"/>
+          <w:szCs w:val="20"/>
+        </w:rPr>
+        <w:t xml:space="preserve"> 00:06:9F:00:e0:19</w:t>
+      </w:r>
+      <w:r>
+        <w:rPr>
+          <w:color w:val="FF0000"/>
+          <w:sz w:val="20"/>
+          <w:szCs w:val="20"/>
+        </w:rPr>
+        <w:br/>
+      </w:r>
+      <w:proofErr w:type="spellStart"/>
+      <w:r>
+        <w:rPr>
+          <w:color w:val="FF0000"/>
+          <w:sz w:val="20"/>
+          <w:szCs w:val="20"/>
+        </w:rPr>
+        <w:t>setenv</w:t>
+      </w:r>
+      <w:proofErr w:type="spellEnd"/>
+      <w:r>
+        <w:rPr>
+          <w:color w:val="FF0000"/>
+          <w:sz w:val="20"/>
+          <w:szCs w:val="20"/>
+        </w:rPr>
+        <w:t xml:space="preserve"> </w:t>
+      </w:r>
+      <w:proofErr w:type="spellStart"/>
+      <w:r>
+        <w:rPr>
+          <w:color w:val="FF0000"/>
+          <w:sz w:val="20"/>
+          <w:szCs w:val="20"/>
+        </w:rPr>
+        <w:t>fdt_addr</w:t>
+      </w:r>
+      <w:proofErr w:type="spellEnd"/>
+      <w:r>
+        <w:rPr>
+          <w:color w:val="FF0000"/>
+          <w:sz w:val="20"/>
+          <w:szCs w:val="20"/>
+        </w:rPr>
+        <w:t xml:space="preserve"> 0x02000000</w:t>
+      </w:r>
+      <w:r>
+        <w:rPr>
+          <w:color w:val="FF0000"/>
+          <w:sz w:val="20"/>
+          <w:szCs w:val="20"/>
+        </w:rPr>
+        <w:br/>
+      </w:r>
+      <w:proofErr w:type="spellStart"/>
+      <w:r>
+        <w:rPr>
+          <w:color w:val="FF0000"/>
+          <w:sz w:val="20"/>
+          <w:szCs w:val="20"/>
+        </w:rPr>
+        <w:t>setenv</w:t>
+      </w:r>
+      <w:proofErr w:type="spellEnd"/>
+      <w:r>
+        <w:rPr>
+          <w:color w:val="FF0000"/>
+          <w:sz w:val="20"/>
+          <w:szCs w:val="20"/>
+        </w:rPr>
+        <w:t xml:space="preserve"> </w:t>
+      </w:r>
+      <w:proofErr w:type="spellStart"/>
+      <w:r>
+        <w:rPr>
+          <w:color w:val="FF0000"/>
+          <w:sz w:val="20"/>
+          <w:szCs w:val="20"/>
+        </w:rPr>
+        <w:t>loadaddr</w:t>
+      </w:r>
+      <w:proofErr w:type="spellEnd"/>
+      <w:r>
+        <w:rPr>
+          <w:color w:val="FF0000"/>
+          <w:sz w:val="20"/>
+          <w:szCs w:val="20"/>
+        </w:rPr>
+        <w:t xml:space="preserve"> 0x03000000</w:t>
+      </w:r>
+      <w:r>
+        <w:rPr>
+          <w:color w:val="FF0000"/>
+          <w:sz w:val="20"/>
+          <w:szCs w:val="20"/>
+        </w:rPr>
+        <w:br/>
+      </w:r>
+      <w:proofErr w:type="spellStart"/>
+      <w:r>
+        <w:rPr>
+          <w:b/>
+          <w:bCs/>
+          <w:color w:val="FF0000"/>
+          <w:sz w:val="20"/>
+          <w:szCs w:val="20"/>
+        </w:rPr>
+        <w:t>setenv</w:t>
+      </w:r>
+      <w:proofErr w:type="spellEnd"/>
+      <w:r>
+        <w:rPr>
+          <w:b/>
+          <w:bCs/>
+          <w:color w:val="FF0000"/>
+          <w:sz w:val="20"/>
+          <w:szCs w:val="20"/>
+        </w:rPr>
+        <w:t xml:space="preserve"> </w:t>
+      </w:r>
+      <w:proofErr w:type="spellStart"/>
+      <w:r>
+        <w:rPr>
+          <w:b/>
+          <w:bCs/>
+          <w:color w:val="FF0000"/>
+          <w:sz w:val="20"/>
+          <w:szCs w:val="20"/>
+        </w:rPr>
+        <w:t>ipaddr</w:t>
+      </w:r>
+      <w:proofErr w:type="spellEnd"/>
+      <w:r>
+        <w:rPr>
+          <w:b/>
+          <w:bCs/>
+          <w:color w:val="FF0000"/>
+          <w:sz w:val="20"/>
+          <w:szCs w:val="20"/>
+        </w:rPr>
+        <w:t xml:space="preserve"> 192.168.1.25</w:t>
+      </w:r>
+      <w:r>
+        <w:rPr>
+          <w:color w:val="FF0000"/>
+          <w:sz w:val="20"/>
+          <w:szCs w:val="20"/>
+        </w:rPr>
+        <w:br/>
+      </w:r>
+      <w:proofErr w:type="spellStart"/>
+      <w:r>
+        <w:rPr>
+          <w:b/>
+          <w:bCs/>
+          <w:color w:val="FF0000"/>
+          <w:sz w:val="20"/>
+          <w:szCs w:val="20"/>
+        </w:rPr>
+        <w:t>setenv</w:t>
+      </w:r>
+      <w:proofErr w:type="spellEnd"/>
+      <w:r>
+        <w:rPr>
+          <w:b/>
+          <w:bCs/>
+          <w:color w:val="FF0000"/>
+          <w:sz w:val="20"/>
+          <w:szCs w:val="20"/>
+        </w:rPr>
+        <w:t xml:space="preserve"> kernel </w:t>
+      </w:r>
+      <w:proofErr w:type="spellStart"/>
+      <w:r>
+        <w:rPr>
+          <w:b/>
+          <w:bCs/>
+          <w:color w:val="FF0000"/>
+          <w:sz w:val="20"/>
+          <w:szCs w:val="20"/>
+        </w:rPr>
+        <w:t>uImage</w:t>
+      </w:r>
+      <w:proofErr w:type="spellEnd"/>
+      <w:r>
+        <w:rPr>
+          <w:b/>
+          <w:bCs/>
+          <w:color w:val="FF0000"/>
+          <w:sz w:val="20"/>
+          <w:szCs w:val="20"/>
+        </w:rPr>
+        <w:br/>
+      </w:r>
+      <w:proofErr w:type="spellStart"/>
+      <w:r>
+        <w:rPr>
+          <w:b/>
+          <w:bCs/>
+          <w:color w:val="FF0000"/>
+          <w:sz w:val="20"/>
+          <w:szCs w:val="20"/>
+        </w:rPr>
+        <w:t>setenv</w:t>
+      </w:r>
+      <w:proofErr w:type="spellEnd"/>
+      <w:r>
+        <w:rPr>
+          <w:b/>
+          <w:bCs/>
+          <w:color w:val="FF0000"/>
+          <w:sz w:val="20"/>
+          <w:szCs w:val="20"/>
+        </w:rPr>
+        <w:t xml:space="preserve"> </w:t>
+      </w:r>
+      <w:proofErr w:type="spellStart"/>
+      <w:r>
+        <w:rPr>
+          <w:b/>
+          <w:bCs/>
+          <w:color w:val="FF0000"/>
+          <w:sz w:val="20"/>
+          <w:szCs w:val="20"/>
+        </w:rPr>
+        <w:t>ftd</w:t>
+      </w:r>
+      <w:proofErr w:type="spellEnd"/>
+      <w:r>
+        <w:rPr>
+          <w:b/>
+          <w:bCs/>
+          <w:color w:val="FF0000"/>
+          <w:sz w:val="20"/>
+          <w:szCs w:val="20"/>
+        </w:rPr>
+        <w:t xml:space="preserve"> </w:t>
+      </w:r>
+      <w:proofErr w:type="spellStart"/>
+      <w:r>
+        <w:rPr>
+          <w:b/>
+          <w:bCs/>
+          <w:color w:val="FF0000"/>
+          <w:sz w:val="20"/>
+          <w:szCs w:val="20"/>
+        </w:rPr>
+        <w:t>system.dtb</w:t>
+      </w:r>
+      <w:proofErr w:type="spellEnd"/>
+      <w:r>
+        <w:rPr>
+          <w:b/>
+          <w:bCs/>
+          <w:color w:val="FF0000"/>
+          <w:sz w:val="20"/>
+          <w:szCs w:val="20"/>
+        </w:rPr>
+        <w:br/>
+      </w:r>
+      <w:proofErr w:type="spellStart"/>
+      <w:r>
+        <w:rPr>
+          <w:color w:val="FF0000"/>
+          <w:sz w:val="20"/>
+          <w:szCs w:val="20"/>
+        </w:rPr>
+        <w:t>setenv</w:t>
+      </w:r>
+      <w:proofErr w:type="spellEnd"/>
+      <w:r>
+        <w:rPr>
+          <w:color w:val="FF0000"/>
+          <w:sz w:val="20"/>
+          <w:szCs w:val="20"/>
+        </w:rPr>
+        <w:t xml:space="preserve"> </w:t>
+      </w:r>
+      <w:proofErr w:type="spellStart"/>
+      <w:r>
+        <w:rPr>
+          <w:color w:val="FF0000"/>
+          <w:sz w:val="20"/>
+          <w:szCs w:val="20"/>
+        </w:rPr>
+        <w:t>bootcmd</w:t>
+      </w:r>
+      <w:proofErr w:type="spellEnd"/>
+      <w:r>
+        <w:rPr>
+          <w:color w:val="FF0000"/>
+          <w:sz w:val="20"/>
+          <w:szCs w:val="20"/>
+        </w:rPr>
+        <w:t xml:space="preserve"> 'run </w:t>
+      </w:r>
+      <w:proofErr w:type="spellStart"/>
+      <w:r>
+        <w:rPr>
+          <w:color w:val="FF0000"/>
+          <w:sz w:val="20"/>
+          <w:szCs w:val="20"/>
+        </w:rPr>
+        <w:t>bootcmd_net</w:t>
+      </w:r>
+      <w:proofErr w:type="spellEnd"/>
+      <w:r>
+        <w:rPr>
+          <w:color w:val="FF0000"/>
+          <w:sz w:val="20"/>
+          <w:szCs w:val="20"/>
+        </w:rPr>
+        <w:t>'</w:t>
+      </w:r>
+      <w:r>
+        <w:rPr>
+          <w:color w:val="FF0000"/>
+          <w:sz w:val="20"/>
+          <w:szCs w:val="20"/>
+        </w:rPr>
+        <w:br/>
+      </w:r>
+      <w:proofErr w:type="spellStart"/>
+      <w:r>
+        <w:rPr>
+          <w:color w:val="FF0000"/>
+          <w:sz w:val="20"/>
+          <w:szCs w:val="20"/>
+        </w:rPr>
+        <w:lastRenderedPageBreak/>
+        <w:t>setenv</w:t>
+      </w:r>
+      <w:proofErr w:type="spellEnd"/>
+      <w:r>
+        <w:rPr>
+          <w:color w:val="FF0000"/>
+          <w:sz w:val="20"/>
+          <w:szCs w:val="20"/>
+        </w:rPr>
+        <w:t xml:space="preserve"> </w:t>
+      </w:r>
+      <w:proofErr w:type="spellStart"/>
+      <w:r>
+        <w:rPr>
+          <w:color w:val="FF0000"/>
+          <w:sz w:val="20"/>
+          <w:szCs w:val="20"/>
+        </w:rPr>
+        <w:t>nfsroot</w:t>
+      </w:r>
+      <w:proofErr w:type="spellEnd"/>
+      <w:r>
+        <w:rPr>
+          <w:color w:val="FF0000"/>
+          <w:sz w:val="20"/>
+          <w:szCs w:val="20"/>
+        </w:rPr>
+        <w:t xml:space="preserve"> '/home/develop/</w:t>
+      </w:r>
+      <w:proofErr w:type="spellStart"/>
+      <w:r>
+        <w:rPr>
+          <w:color w:val="FF0000"/>
+          <w:sz w:val="20"/>
+          <w:szCs w:val="20"/>
+        </w:rPr>
+        <w:t>rootfs</w:t>
+      </w:r>
+      <w:proofErr w:type="spellEnd"/>
+      <w:r>
+        <w:rPr>
+          <w:color w:val="FF0000"/>
+          <w:sz w:val="20"/>
+          <w:szCs w:val="20"/>
+        </w:rPr>
+        <w:t>'</w:t>
+      </w:r>
+      <w:r>
+        <w:rPr>
+          <w:color w:val="FF0000"/>
+          <w:sz w:val="20"/>
+          <w:szCs w:val="20"/>
+        </w:rPr>
+        <w:br/>
+      </w:r>
+      <w:proofErr w:type="spellStart"/>
+      <w:r>
+        <w:rPr>
+          <w:color w:val="FF0000"/>
+          <w:sz w:val="20"/>
+          <w:szCs w:val="20"/>
+        </w:rPr>
+        <w:t>setenv</w:t>
+      </w:r>
+      <w:proofErr w:type="spellEnd"/>
+      <w:r>
+        <w:rPr>
+          <w:color w:val="FF0000"/>
+          <w:sz w:val="20"/>
+          <w:szCs w:val="20"/>
+        </w:rPr>
+        <w:t xml:space="preserve"> </w:t>
+      </w:r>
+      <w:proofErr w:type="spellStart"/>
+      <w:r>
+        <w:rPr>
+          <w:color w:val="FF0000"/>
+          <w:sz w:val="20"/>
+          <w:szCs w:val="20"/>
+        </w:rPr>
+        <w:t>bootargs_base</w:t>
+      </w:r>
+      <w:proofErr w:type="spellEnd"/>
+      <w:r>
+        <w:rPr>
+          <w:color w:val="FF0000"/>
+          <w:sz w:val="20"/>
+          <w:szCs w:val="20"/>
+        </w:rPr>
+        <w:t xml:space="preserve"> '</w:t>
+      </w:r>
+      <w:proofErr w:type="spellStart"/>
+      <w:r>
+        <w:rPr>
+          <w:color w:val="FF0000"/>
+          <w:sz w:val="20"/>
+          <w:szCs w:val="20"/>
+        </w:rPr>
+        <w:t>setenv</w:t>
+      </w:r>
+      <w:proofErr w:type="spellEnd"/>
+      <w:r>
+        <w:rPr>
+          <w:color w:val="FF0000"/>
+          <w:sz w:val="20"/>
+          <w:szCs w:val="20"/>
+        </w:rPr>
+        <w:t xml:space="preserve"> </w:t>
+      </w:r>
+      <w:proofErr w:type="spellStart"/>
+      <w:r>
+        <w:rPr>
+          <w:color w:val="FF0000"/>
+          <w:sz w:val="20"/>
+          <w:szCs w:val="20"/>
+        </w:rPr>
+        <w:t>bootargs</w:t>
+      </w:r>
+      <w:proofErr w:type="spellEnd"/>
+      <w:r>
+        <w:rPr>
+          <w:color w:val="FF0000"/>
+          <w:sz w:val="20"/>
+          <w:szCs w:val="20"/>
+        </w:rPr>
+        <w:t xml:space="preserve">  console=ttyPS0,115200 </w:t>
+      </w:r>
+      <w:proofErr w:type="spellStart"/>
+      <w:r>
+        <w:rPr>
+          <w:color w:val="FF0000"/>
+          <w:sz w:val="20"/>
+          <w:szCs w:val="20"/>
+        </w:rPr>
+        <w:t>earlycon</w:t>
+      </w:r>
+      <w:proofErr w:type="spellEnd"/>
+      <w:r>
+        <w:rPr>
+          <w:color w:val="FF0000"/>
+          <w:sz w:val="20"/>
+          <w:szCs w:val="20"/>
+        </w:rPr>
+        <w:t xml:space="preserve">' </w:t>
+      </w:r>
+      <w:r>
+        <w:rPr>
+          <w:color w:val="FF0000"/>
+          <w:sz w:val="20"/>
+          <w:szCs w:val="20"/>
+        </w:rPr>
+        <w:br/>
+      </w:r>
+      <w:proofErr w:type="spellStart"/>
+      <w:r>
+        <w:rPr>
+          <w:color w:val="FF0000"/>
+          <w:sz w:val="20"/>
+          <w:szCs w:val="20"/>
+        </w:rPr>
+        <w:t>setenv</w:t>
+      </w:r>
+      <w:proofErr w:type="spellEnd"/>
+      <w:r>
+        <w:rPr>
+          <w:color w:val="FF0000"/>
+          <w:sz w:val="20"/>
+          <w:szCs w:val="20"/>
+        </w:rPr>
+        <w:t xml:space="preserve"> </w:t>
+      </w:r>
+      <w:proofErr w:type="spellStart"/>
+      <w:r>
+        <w:rPr>
+          <w:color w:val="FF0000"/>
+          <w:sz w:val="20"/>
+          <w:szCs w:val="20"/>
+        </w:rPr>
+        <w:t>bootargs_nfs</w:t>
+      </w:r>
+      <w:proofErr w:type="spellEnd"/>
+      <w:r>
+        <w:rPr>
+          <w:color w:val="FF0000"/>
+          <w:sz w:val="20"/>
+          <w:szCs w:val="20"/>
+        </w:rPr>
+        <w:t xml:space="preserve"> '</w:t>
+      </w:r>
+      <w:proofErr w:type="spellStart"/>
+      <w:r>
+        <w:rPr>
+          <w:color w:val="FF0000"/>
+          <w:sz w:val="20"/>
+          <w:szCs w:val="20"/>
+        </w:rPr>
+        <w:t>setenv</w:t>
+      </w:r>
+      <w:proofErr w:type="spellEnd"/>
+      <w:r>
+        <w:rPr>
+          <w:color w:val="FF0000"/>
+          <w:sz w:val="20"/>
+          <w:szCs w:val="20"/>
+        </w:rPr>
+        <w:t xml:space="preserve"> </w:t>
+      </w:r>
+      <w:proofErr w:type="spellStart"/>
+      <w:r>
+        <w:rPr>
+          <w:color w:val="FF0000"/>
+          <w:sz w:val="20"/>
+          <w:szCs w:val="20"/>
+        </w:rPr>
+        <w:t>bootargs</w:t>
+      </w:r>
+      <w:proofErr w:type="spellEnd"/>
+      <w:r>
+        <w:rPr>
+          <w:color w:val="FF0000"/>
+          <w:sz w:val="20"/>
+          <w:szCs w:val="20"/>
+        </w:rPr>
+        <w:t xml:space="preserve"> ${</w:t>
+      </w:r>
+      <w:proofErr w:type="spellStart"/>
+      <w:r>
+        <w:rPr>
+          <w:color w:val="FF0000"/>
+          <w:sz w:val="20"/>
+          <w:szCs w:val="20"/>
+        </w:rPr>
+        <w:t>bootargs</w:t>
+      </w:r>
+      <w:proofErr w:type="spellEnd"/>
+      <w:r>
+        <w:rPr>
+          <w:color w:val="FF0000"/>
+          <w:sz w:val="20"/>
+          <w:szCs w:val="20"/>
+        </w:rPr>
+        <w:t>} root=/dev/</w:t>
+      </w:r>
+      <w:proofErr w:type="spellStart"/>
+      <w:r>
+        <w:rPr>
+          <w:color w:val="FF0000"/>
+          <w:sz w:val="20"/>
+          <w:szCs w:val="20"/>
+        </w:rPr>
+        <w:t>nfs</w:t>
+      </w:r>
+      <w:proofErr w:type="spellEnd"/>
+      <w:r>
+        <w:rPr>
+          <w:color w:val="FF0000"/>
+          <w:sz w:val="20"/>
+          <w:szCs w:val="20"/>
+        </w:rPr>
+        <w:t xml:space="preserve"> </w:t>
+      </w:r>
+      <w:proofErr w:type="spellStart"/>
+      <w:r>
+        <w:rPr>
+          <w:color w:val="FF0000"/>
+          <w:sz w:val="20"/>
+          <w:szCs w:val="20"/>
+        </w:rPr>
+        <w:t>ip</w:t>
+      </w:r>
+      <w:proofErr w:type="spellEnd"/>
+      <w:r>
+        <w:rPr>
+          <w:color w:val="FF0000"/>
+          <w:sz w:val="20"/>
+          <w:szCs w:val="20"/>
+        </w:rPr>
+        <w:t>=${</w:t>
+      </w:r>
+      <w:proofErr w:type="spellStart"/>
+      <w:r>
+        <w:rPr>
+          <w:color w:val="FF0000"/>
+          <w:sz w:val="20"/>
+          <w:szCs w:val="20"/>
+        </w:rPr>
+        <w:t>ipaddr</w:t>
+      </w:r>
+      <w:proofErr w:type="spellEnd"/>
+      <w:r>
+        <w:rPr>
+          <w:color w:val="FF0000"/>
+          <w:sz w:val="20"/>
+          <w:szCs w:val="20"/>
+        </w:rPr>
+        <w:t xml:space="preserve">} </w:t>
+      </w:r>
+      <w:proofErr w:type="spellStart"/>
+      <w:r>
+        <w:rPr>
+          <w:color w:val="FF0000"/>
+          <w:sz w:val="20"/>
+          <w:szCs w:val="20"/>
+        </w:rPr>
+        <w:t>nfsroot</w:t>
+      </w:r>
+      <w:proofErr w:type="spellEnd"/>
+      <w:r>
+        <w:rPr>
+          <w:color w:val="FF0000"/>
+          <w:sz w:val="20"/>
+          <w:szCs w:val="20"/>
+        </w:rPr>
+        <w:t>=${</w:t>
+      </w:r>
+      <w:proofErr w:type="spellStart"/>
+      <w:r>
+        <w:rPr>
+          <w:color w:val="FF0000"/>
+          <w:sz w:val="20"/>
+          <w:szCs w:val="20"/>
+        </w:rPr>
+        <w:t>serverip</w:t>
+      </w:r>
+      <w:proofErr w:type="spellEnd"/>
+      <w:r>
+        <w:rPr>
+          <w:color w:val="FF0000"/>
+          <w:sz w:val="20"/>
+          <w:szCs w:val="20"/>
+        </w:rPr>
+        <w:t>}:${</w:t>
+      </w:r>
+      <w:proofErr w:type="spellStart"/>
+      <w:r>
+        <w:rPr>
+          <w:color w:val="FF0000"/>
+          <w:sz w:val="20"/>
+          <w:szCs w:val="20"/>
+        </w:rPr>
+        <w:t>nfsroot</w:t>
+      </w:r>
+      <w:proofErr w:type="spellEnd"/>
+      <w:r>
+        <w:rPr>
+          <w:color w:val="FF0000"/>
+          <w:sz w:val="20"/>
+          <w:szCs w:val="20"/>
+        </w:rPr>
+        <w:t>},v3,tcp'</w:t>
+      </w:r>
+      <w:r>
+        <w:rPr>
+          <w:color w:val="FF0000"/>
+          <w:sz w:val="20"/>
+          <w:szCs w:val="20"/>
+        </w:rPr>
+        <w:br/>
+      </w:r>
+      <w:proofErr w:type="spellStart"/>
+      <w:r>
+        <w:rPr>
+          <w:color w:val="FF0000"/>
+          <w:sz w:val="20"/>
+          <w:szCs w:val="20"/>
+        </w:rPr>
+        <w:t>setenv</w:t>
+      </w:r>
+      <w:proofErr w:type="spellEnd"/>
+      <w:r>
+        <w:rPr>
+          <w:color w:val="FF0000"/>
+          <w:sz w:val="20"/>
+          <w:szCs w:val="20"/>
+        </w:rPr>
+        <w:t xml:space="preserve"> </w:t>
+      </w:r>
+      <w:proofErr w:type="spellStart"/>
+      <w:r>
+        <w:rPr>
+          <w:color w:val="FF0000"/>
+          <w:sz w:val="20"/>
+          <w:szCs w:val="20"/>
+        </w:rPr>
+        <w:t>bootcmd_net</w:t>
+      </w:r>
+      <w:proofErr w:type="spellEnd"/>
+      <w:r>
+        <w:rPr>
+          <w:color w:val="FF0000"/>
+          <w:sz w:val="20"/>
+          <w:szCs w:val="20"/>
+        </w:rPr>
+        <w:t xml:space="preserve"> 'run </w:t>
+      </w:r>
+      <w:proofErr w:type="spellStart"/>
+      <w:r>
+        <w:rPr>
+          <w:color w:val="FF0000"/>
+          <w:sz w:val="20"/>
+          <w:szCs w:val="20"/>
+        </w:rPr>
+        <w:t>bootargs_base</w:t>
+      </w:r>
+      <w:proofErr w:type="spellEnd"/>
+      <w:r>
+        <w:rPr>
+          <w:color w:val="FF0000"/>
+          <w:sz w:val="20"/>
+          <w:szCs w:val="20"/>
+        </w:rPr>
+        <w:t xml:space="preserve"> </w:t>
+      </w:r>
+      <w:proofErr w:type="spellStart"/>
+      <w:r>
+        <w:rPr>
+          <w:color w:val="FF0000"/>
+          <w:sz w:val="20"/>
+          <w:szCs w:val="20"/>
+        </w:rPr>
+        <w:t>bootargs_nfs;tftpboot</w:t>
+      </w:r>
+      <w:proofErr w:type="spellEnd"/>
+      <w:r>
+        <w:rPr>
+          <w:color w:val="FF0000"/>
+          <w:sz w:val="20"/>
+          <w:szCs w:val="20"/>
+        </w:rPr>
+        <w:t xml:space="preserve"> ${</w:t>
+      </w:r>
+      <w:proofErr w:type="spellStart"/>
+      <w:r>
+        <w:rPr>
+          <w:color w:val="FF0000"/>
+          <w:sz w:val="20"/>
+          <w:szCs w:val="20"/>
+        </w:rPr>
+        <w:t>loadaddr</w:t>
+      </w:r>
+      <w:proofErr w:type="spellEnd"/>
+      <w:r>
+        <w:rPr>
+          <w:color w:val="FF0000"/>
+          <w:sz w:val="20"/>
+          <w:szCs w:val="20"/>
+        </w:rPr>
+        <w:t>} ${</w:t>
+      </w:r>
+      <w:proofErr w:type="spellStart"/>
+      <w:r>
+        <w:rPr>
+          <w:color w:val="FF0000"/>
+          <w:sz w:val="20"/>
+          <w:szCs w:val="20"/>
+        </w:rPr>
+        <w:t>serverip</w:t>
+      </w:r>
+      <w:proofErr w:type="spellEnd"/>
+      <w:r>
+        <w:rPr>
+          <w:color w:val="FF0000"/>
+          <w:sz w:val="20"/>
+          <w:szCs w:val="20"/>
+        </w:rPr>
+        <w:t xml:space="preserve">}:${kernel}; </w:t>
+      </w:r>
+      <w:proofErr w:type="spellStart"/>
+      <w:r>
+        <w:rPr>
+          <w:color w:val="FF0000"/>
+          <w:sz w:val="20"/>
+          <w:szCs w:val="20"/>
+        </w:rPr>
+        <w:t>tftpboot</w:t>
+      </w:r>
+      <w:proofErr w:type="spellEnd"/>
+      <w:r>
+        <w:rPr>
+          <w:color w:val="FF0000"/>
+          <w:sz w:val="20"/>
+          <w:szCs w:val="20"/>
+        </w:rPr>
+        <w:t xml:space="preserve"> ${</w:t>
+      </w:r>
+      <w:proofErr w:type="spellStart"/>
+      <w:r>
+        <w:rPr>
+          <w:color w:val="FF0000"/>
+          <w:sz w:val="20"/>
+          <w:szCs w:val="20"/>
+        </w:rPr>
+        <w:t>fdt_addr</w:t>
+      </w:r>
+      <w:proofErr w:type="spellEnd"/>
+      <w:r>
+        <w:rPr>
+          <w:color w:val="FF0000"/>
+          <w:sz w:val="20"/>
+          <w:szCs w:val="20"/>
+        </w:rPr>
+        <w:t>} ${</w:t>
+      </w:r>
+      <w:proofErr w:type="spellStart"/>
+      <w:r>
+        <w:rPr>
+          <w:color w:val="FF0000"/>
+          <w:sz w:val="20"/>
+          <w:szCs w:val="20"/>
+        </w:rPr>
+        <w:t>serverip</w:t>
+      </w:r>
+      <w:proofErr w:type="spellEnd"/>
+      <w:r>
+        <w:rPr>
+          <w:color w:val="FF0000"/>
+          <w:sz w:val="20"/>
+          <w:szCs w:val="20"/>
+        </w:rPr>
+        <w:t>}:${</w:t>
+      </w:r>
+      <w:proofErr w:type="spellStart"/>
+      <w:r>
+        <w:rPr>
+          <w:color w:val="FF0000"/>
+          <w:sz w:val="20"/>
+          <w:szCs w:val="20"/>
+        </w:rPr>
+        <w:t>ftd</w:t>
+      </w:r>
+      <w:proofErr w:type="spellEnd"/>
+      <w:r>
+        <w:rPr>
+          <w:color w:val="FF0000"/>
+          <w:sz w:val="20"/>
+          <w:szCs w:val="20"/>
+        </w:rPr>
+        <w:t xml:space="preserve">}; </w:t>
+      </w:r>
+      <w:proofErr w:type="spellStart"/>
+      <w:r>
+        <w:rPr>
+          <w:color w:val="FF0000"/>
+          <w:sz w:val="20"/>
+          <w:szCs w:val="20"/>
+        </w:rPr>
+        <w:t>bootm</w:t>
+      </w:r>
+      <w:proofErr w:type="spellEnd"/>
+      <w:r>
+        <w:rPr>
+          <w:color w:val="FF0000"/>
+          <w:sz w:val="20"/>
+          <w:szCs w:val="20"/>
+        </w:rPr>
+        <w:t xml:space="preserve"> ${</w:t>
+      </w:r>
+      <w:proofErr w:type="spellStart"/>
+      <w:r>
+        <w:rPr>
+          <w:color w:val="FF0000"/>
+          <w:sz w:val="20"/>
+          <w:szCs w:val="20"/>
+        </w:rPr>
+        <w:t>loadaddr</w:t>
+      </w:r>
+      <w:proofErr w:type="spellEnd"/>
+      <w:r>
+        <w:rPr>
+          <w:color w:val="FF0000"/>
+          <w:sz w:val="20"/>
+          <w:szCs w:val="20"/>
+        </w:rPr>
+        <w:t>} - ${</w:t>
+      </w:r>
+      <w:proofErr w:type="spellStart"/>
+      <w:r>
+        <w:rPr>
+          <w:color w:val="FF0000"/>
+          <w:sz w:val="20"/>
+          <w:szCs w:val="20"/>
+        </w:rPr>
+        <w:t>fdt_addr</w:t>
+      </w:r>
+      <w:proofErr w:type="spellEnd"/>
+      <w:r>
+        <w:rPr>
+          <w:color w:val="FF0000"/>
+          <w:sz w:val="20"/>
+          <w:szCs w:val="20"/>
+        </w:rPr>
+        <w:t>};'</w:t>
+      </w:r>
+      <w:r>
+        <w:rPr>
+          <w:color w:val="FF0000"/>
+          <w:sz w:val="20"/>
+          <w:szCs w:val="20"/>
+        </w:rPr>
+        <w:br/>
+      </w:r>
+      <w:proofErr w:type="spellStart"/>
+      <w:r>
+        <w:rPr>
+          <w:color w:val="FF0000"/>
+          <w:sz w:val="20"/>
+          <w:szCs w:val="20"/>
+        </w:rPr>
+        <w:t>saveenv</w:t>
+      </w:r>
+      <w:proofErr w:type="spellEnd"/>
     </w:p>
     <w:p/>
     <w:p/>
@@ -5012,7 +6631,13 @@
     <w:p/>
     <w:p/>
     <w:p/>
-    <w:p/>
+    <w:p>
+      <w:pPr>
+        <w:rPr>
+          <w:rtl/>
+        </w:rPr>
+      </w:pPr>
+    </w:p>
     <w:sectPr>
       <w:pgSz w:w="11906" w:h="16838"/>
       <w:pgMar w:top="1440" w:right="1440" w:bottom="1440" w:left="1440" w:header="708" w:footer="708" w:gutter="0"/>
@@ -5847,6 +7472,11 @@
     <w:basedOn w:val="DefaultParagraphFont"/>
     <w:rsid w:val="00B07452"/>
   </w:style>
+  <w:style w:type="character" w:customStyle="1" w:styleId="uioutputtext">
+    <w:name w:val="uioutputtext"/>
+    <w:basedOn w:val="DefaultParagraphFont"/>
+    <w:rsid w:val="000E10F6"/>
+  </w:style>
 </w:styles>
 </file>
 
@@ -6143,4 +7773,16 @@
     </a:ext>
   </a:extLst>
 </a:theme>
+</file>
+
+<file path=customXml/item1.xml><?xml version="1.0" encoding="utf-8"?>
+<b:Sources xmlns:b="http://schemas.openxmlformats.org/officeDocument/2006/bibliography" xmlns="http://schemas.openxmlformats.org/officeDocument/2006/bibliography" SelectedStyle="\APASixthEditionOfficeOnline.xsl" StyleName="APA" Version="6"/>
+</file>
+
+<file path=customXml/itemProps1.xml><?xml version="1.0" encoding="utf-8"?>
+<ds:datastoreItem xmlns:ds="http://schemas.openxmlformats.org/officeDocument/2006/customXml" ds:itemID="{AA84655D-563B-4D40-9731-6635EFCBE27D}">
+  <ds:schemaRefs>
+    <ds:schemaRef ds:uri="http://schemas.openxmlformats.org/officeDocument/2006/bibliography"/>
+  </ds:schemaRefs>
+</ds:datastoreItem>
 </file>
</xml_diff>

<commit_message>
added class for server_status
</commit_message>
<xml_diff>
--- a/docs/notes_on_condor.docx
+++ b/docs/notes_on_condor.docx
@@ -6614,7 +6614,49 @@
       </w:r>
       <w:proofErr w:type="spellEnd"/>
     </w:p>
-    <w:p/>
+    <w:p>
+      <w:pPr>
+        <w:rPr>
+          <w:lang w:val="en-US"/>
+        </w:rPr>
+      </w:pPr>
+      <w:r>
+        <w:rPr>
+          <w:lang w:val="en-US"/>
+        </w:rPr>
+        <w:t>some holp on using time:</w:t>
+      </w:r>
+    </w:p>
+    <w:p>
+      <w:pPr>
+        <w:rPr>
+          <w:lang w:val="en-US"/>
+        </w:rPr>
+      </w:pPr>
+      <w:hyperlink r:id="rId13" w:history="1">
+        <w:r>
+          <w:rPr>
+            <w:rStyle w:val="Hyperlink"/>
+            <w:lang w:val="en-US"/>
+          </w:rPr>
+          <w:t>https://www.guyrutenberg.com/2013/01/27/using-stdchronohigh_resolution_clock-example/</w:t>
+        </w:r>
+      </w:hyperlink>
+    </w:p>
+    <w:p>
+      <w:pPr>
+        <w:rPr>
+          <w:lang w:val="en-US"/>
+        </w:rPr>
+      </w:pPr>
+    </w:p>
+    <w:p>
+      <w:pPr>
+        <w:rPr>
+          <w:lang w:val="en-US"/>
+        </w:rPr>
+      </w:pPr>
+    </w:p>
     <w:p/>
     <w:p/>
     <w:p/>

</xml_diff>